<commit_message>
Updated What's New Presentation
</commit_message>
<xml_diff>
--- a/docs/wizards/Sage300SDK_LanguageResourceWizard.docx
+++ b/docs/wizards/Sage300SDK_LanguageResourceWizard.docx
@@ -166,6 +166,8 @@
         <w:t>ontents</w:t>
       </w:r>
     </w:p>
+    <w:bookmarkStart w:id="0" w:name="_GoBack"/>
+    <w:bookmarkEnd w:id="0"/>
     <w:p>
       <w:pPr>
         <w:pStyle w:val="TOC1"/>
@@ -185,7 +187,7 @@
       <w:r>
         <w:fldChar w:fldCharType="separate"/>
       </w:r>
-      <w:hyperlink w:anchor="_Toc29371778" w:history="1">
+      <w:hyperlink w:anchor="_Toc29981094" w:history="1">
         <w:r>
           <w:rPr>
             <w:rStyle w:val="Hyperlink"/>
@@ -228,7 +230,7 @@
             <w:noProof/>
             <w:webHidden/>
           </w:rPr>
-          <w:instrText xml:space="preserve"> PAGEREF _Toc29371778 \h </w:instrText>
+          <w:instrText xml:space="preserve"> PAGEREF _Toc29981094 \h </w:instrText>
         </w:r>
         <w:r>
           <w:rPr>
@@ -266,7 +268,7 @@
           <w:rFonts w:asciiTheme="minorHAnsi" w:eastAsiaTheme="minorEastAsia" w:hAnsiTheme="minorHAnsi"/>
         </w:rPr>
       </w:pPr>
-      <w:hyperlink w:anchor="_Toc29371779" w:history="1">
+      <w:hyperlink w:anchor="_Toc29981095" w:history="1">
         <w:r>
           <w:rPr>
             <w:rStyle w:val="Hyperlink"/>
@@ -301,7 +303,7 @@
           <w:rPr>
             <w:webHidden/>
           </w:rPr>
-          <w:instrText xml:space="preserve"> PAGEREF _Toc29371779 \h </w:instrText>
+          <w:instrText xml:space="preserve"> PAGEREF _Toc29981095 \h </w:instrText>
         </w:r>
         <w:r>
           <w:rPr>
@@ -318,7 +320,7 @@
           <w:rPr>
             <w:webHidden/>
           </w:rPr>
-          <w:t>5</w:t>
+          <w:t>4</w:t>
         </w:r>
         <w:r>
           <w:rPr>
@@ -338,7 +340,7 @@
           <w:sz w:val="22"/>
         </w:rPr>
       </w:pPr>
-      <w:hyperlink w:anchor="_Toc29371780" w:history="1">
+      <w:hyperlink w:anchor="_Toc29981096" w:history="1">
         <w:r>
           <w:rPr>
             <w:rStyle w:val="Hyperlink"/>
@@ -360,7 +362,7 @@
             <w:rStyle w:val="Hyperlink"/>
             <w:noProof/>
           </w:rPr>
-          <w:t>Installing the Sage 300 Language Resource Wizard</w:t>
+          <w:t>Installing the Wizard</w:t>
         </w:r>
         <w:r>
           <w:rPr>
@@ -381,7 +383,91 @@
             <w:noProof/>
             <w:webHidden/>
           </w:rPr>
-          <w:instrText xml:space="preserve"> PAGEREF _Toc29371780 \h </w:instrText>
+          <w:instrText xml:space="preserve"> PAGEREF _Toc29981096 \h </w:instrText>
+        </w:r>
+        <w:r>
+          <w:rPr>
+            <w:noProof/>
+            <w:webHidden/>
+          </w:rPr>
+        </w:r>
+        <w:r>
+          <w:rPr>
+            <w:noProof/>
+            <w:webHidden/>
+          </w:rPr>
+          <w:fldChar w:fldCharType="separate"/>
+        </w:r>
+        <w:r>
+          <w:rPr>
+            <w:noProof/>
+            <w:webHidden/>
+          </w:rPr>
+          <w:t>5</w:t>
+        </w:r>
+        <w:r>
+          <w:rPr>
+            <w:noProof/>
+            <w:webHidden/>
+          </w:rPr>
+          <w:fldChar w:fldCharType="end"/>
+        </w:r>
+      </w:hyperlink>
+    </w:p>
+    <w:p>
+      <w:pPr>
+        <w:pStyle w:val="TOC1"/>
+        <w:rPr>
+          <w:rFonts w:asciiTheme="minorHAnsi" w:eastAsiaTheme="minorEastAsia" w:hAnsiTheme="minorHAnsi"/>
+          <w:b w:val="0"/>
+          <w:noProof/>
+          <w:sz w:val="22"/>
+        </w:rPr>
+      </w:pPr>
+      <w:hyperlink w:anchor="_Toc29981097" w:history="1">
+        <w:r>
+          <w:rPr>
+            <w:rStyle w:val="Hyperlink"/>
+            <w:noProof/>
+          </w:rPr>
+          <w:t>3.</w:t>
+        </w:r>
+        <w:r>
+          <w:rPr>
+            <w:rFonts w:asciiTheme="minorHAnsi" w:eastAsiaTheme="minorEastAsia" w:hAnsiTheme="minorHAnsi"/>
+            <w:b w:val="0"/>
+            <w:noProof/>
+            <w:sz w:val="22"/>
+          </w:rPr>
+          <w:tab/>
+        </w:r>
+        <w:r>
+          <w:rPr>
+            <w:rStyle w:val="Hyperlink"/>
+            <w:noProof/>
+          </w:rPr>
+          <w:t>Accessing the Wizard</w:t>
+        </w:r>
+        <w:r>
+          <w:rPr>
+            <w:noProof/>
+            <w:webHidden/>
+          </w:rPr>
+          <w:tab/>
+        </w:r>
+        <w:r>
+          <w:rPr>
+            <w:noProof/>
+            <w:webHidden/>
+          </w:rPr>
+          <w:fldChar w:fldCharType="begin"/>
+        </w:r>
+        <w:r>
+          <w:rPr>
+            <w:noProof/>
+            <w:webHidden/>
+          </w:rPr>
+          <w:instrText xml:space="preserve"> PAGEREF _Toc29981097 \h </w:instrText>
         </w:r>
         <w:r>
           <w:rPr>
@@ -422,13 +508,13 @@
           <w:sz w:val="22"/>
         </w:rPr>
       </w:pPr>
-      <w:hyperlink w:anchor="_Toc29371781" w:history="1">
+      <w:hyperlink w:anchor="_Toc29981098" w:history="1">
         <w:r>
           <w:rPr>
             <w:rStyle w:val="Hyperlink"/>
             <w:noProof/>
           </w:rPr>
-          <w:t>3.</w:t>
+          <w:t>4.</w:t>
         </w:r>
         <w:r>
           <w:rPr>
@@ -444,7 +530,7 @@
             <w:rStyle w:val="Hyperlink"/>
             <w:noProof/>
           </w:rPr>
-          <w:t>Accessing the Sage 300 Language Resource Wizard</w:t>
+          <w:t>Using the Wizard</w:t>
         </w:r>
         <w:r>
           <w:rPr>
@@ -465,7 +551,7 @@
             <w:noProof/>
             <w:webHidden/>
           </w:rPr>
-          <w:instrText xml:space="preserve"> PAGEREF _Toc29371781 \h </w:instrText>
+          <w:instrText xml:space="preserve"> PAGEREF _Toc29981098 \h </w:instrText>
         </w:r>
         <w:r>
           <w:rPr>
@@ -498,96 +584,12 @@
     </w:p>
     <w:p>
       <w:pPr>
-        <w:pStyle w:val="TOC1"/>
-        <w:rPr>
-          <w:rFonts w:asciiTheme="minorHAnsi" w:eastAsiaTheme="minorEastAsia" w:hAnsiTheme="minorHAnsi"/>
-          <w:b w:val="0"/>
-          <w:noProof/>
-          <w:sz w:val="22"/>
-        </w:rPr>
-      </w:pPr>
-      <w:hyperlink w:anchor="_Toc29371782" w:history="1">
-        <w:r>
-          <w:rPr>
-            <w:rStyle w:val="Hyperlink"/>
-            <w:noProof/>
-          </w:rPr>
-          <w:t>4.</w:t>
-        </w:r>
-        <w:r>
-          <w:rPr>
-            <w:rFonts w:asciiTheme="minorHAnsi" w:eastAsiaTheme="minorEastAsia" w:hAnsiTheme="minorHAnsi"/>
-            <w:b w:val="0"/>
-            <w:noProof/>
-            <w:sz w:val="22"/>
-          </w:rPr>
-          <w:tab/>
-        </w:r>
-        <w:r>
-          <w:rPr>
-            <w:rStyle w:val="Hyperlink"/>
-            <w:noProof/>
-          </w:rPr>
-          <w:t>Using the Sage 300 Language Resource Wizard</w:t>
-        </w:r>
-        <w:r>
-          <w:rPr>
-            <w:noProof/>
-            <w:webHidden/>
-          </w:rPr>
-          <w:tab/>
-        </w:r>
-        <w:r>
-          <w:rPr>
-            <w:noProof/>
-            <w:webHidden/>
-          </w:rPr>
-          <w:fldChar w:fldCharType="begin"/>
-        </w:r>
-        <w:r>
-          <w:rPr>
-            <w:noProof/>
-            <w:webHidden/>
-          </w:rPr>
-          <w:instrText xml:space="preserve"> PAGEREF _Toc29371782 \h </w:instrText>
-        </w:r>
-        <w:r>
-          <w:rPr>
-            <w:noProof/>
-            <w:webHidden/>
-          </w:rPr>
-        </w:r>
-        <w:r>
-          <w:rPr>
-            <w:noProof/>
-            <w:webHidden/>
-          </w:rPr>
-          <w:fldChar w:fldCharType="separate"/>
-        </w:r>
-        <w:r>
-          <w:rPr>
-            <w:noProof/>
-            <w:webHidden/>
-          </w:rPr>
-          <w:t>8</w:t>
-        </w:r>
-        <w:r>
-          <w:rPr>
-            <w:noProof/>
-            <w:webHidden/>
-          </w:rPr>
-          <w:fldChar w:fldCharType="end"/>
-        </w:r>
-      </w:hyperlink>
-    </w:p>
-    <w:p>
-      <w:pPr>
         <w:pStyle w:val="TOC2"/>
         <w:rPr>
           <w:rFonts w:asciiTheme="minorHAnsi" w:eastAsiaTheme="minorEastAsia" w:hAnsiTheme="minorHAnsi"/>
         </w:rPr>
       </w:pPr>
-      <w:hyperlink w:anchor="_Toc29371783" w:history="1">
+      <w:hyperlink w:anchor="_Toc29981099" w:history="1">
         <w:r>
           <w:rPr>
             <w:rStyle w:val="Hyperlink"/>
@@ -622,7 +624,7 @@
           <w:rPr>
             <w:webHidden/>
           </w:rPr>
-          <w:instrText xml:space="preserve"> PAGEREF _Toc29371783 \h </w:instrText>
+          <w:instrText xml:space="preserve"> PAGEREF _Toc29981099 \h </w:instrText>
         </w:r>
         <w:r>
           <w:rPr>
@@ -639,7 +641,7 @@
           <w:rPr>
             <w:webHidden/>
           </w:rPr>
-          <w:t>9</w:t>
+          <w:t>8</w:t>
         </w:r>
         <w:r>
           <w:rPr>
@@ -656,7 +658,7 @@
           <w:rFonts w:asciiTheme="minorHAnsi" w:eastAsiaTheme="minorEastAsia" w:hAnsiTheme="minorHAnsi"/>
         </w:rPr>
       </w:pPr>
-      <w:hyperlink w:anchor="_Toc29371784" w:history="1">
+      <w:hyperlink w:anchor="_Toc29981100" w:history="1">
         <w:r>
           <w:rPr>
             <w:rStyle w:val="Hyperlink"/>
@@ -691,7 +693,76 @@
           <w:rPr>
             <w:webHidden/>
           </w:rPr>
-          <w:instrText xml:space="preserve"> PAGEREF _Toc29371784 \h </w:instrText>
+          <w:instrText xml:space="preserve"> PAGEREF _Toc29981100 \h </w:instrText>
+        </w:r>
+        <w:r>
+          <w:rPr>
+            <w:webHidden/>
+          </w:rPr>
+        </w:r>
+        <w:r>
+          <w:rPr>
+            <w:webHidden/>
+          </w:rPr>
+          <w:fldChar w:fldCharType="separate"/>
+        </w:r>
+        <w:r>
+          <w:rPr>
+            <w:webHidden/>
+          </w:rPr>
+          <w:t>9</w:t>
+        </w:r>
+        <w:r>
+          <w:rPr>
+            <w:webHidden/>
+          </w:rPr>
+          <w:fldChar w:fldCharType="end"/>
+        </w:r>
+      </w:hyperlink>
+    </w:p>
+    <w:p>
+      <w:pPr>
+        <w:pStyle w:val="TOC2"/>
+        <w:rPr>
+          <w:rFonts w:asciiTheme="minorHAnsi" w:eastAsiaTheme="minorEastAsia" w:hAnsiTheme="minorHAnsi"/>
+        </w:rPr>
+      </w:pPr>
+      <w:hyperlink w:anchor="_Toc29981101" w:history="1">
+        <w:r>
+          <w:rPr>
+            <w:rStyle w:val="Hyperlink"/>
+          </w:rPr>
+          <w:t>4.3</w:t>
+        </w:r>
+        <w:r>
+          <w:rPr>
+            <w:rFonts w:asciiTheme="minorHAnsi" w:eastAsiaTheme="minorEastAsia" w:hAnsiTheme="minorHAnsi"/>
+          </w:rPr>
+          <w:tab/>
+        </w:r>
+        <w:r>
+          <w:rPr>
+            <w:rStyle w:val="Hyperlink"/>
+          </w:rPr>
+          <w:t>Step 2.2 – Review (Resources already exist)</w:t>
+        </w:r>
+        <w:r>
+          <w:rPr>
+            <w:webHidden/>
+          </w:rPr>
+          <w:tab/>
+        </w:r>
+        <w:r>
+          <w:rPr>
+            <w:webHidden/>
+          </w:rPr>
+          <w:fldChar w:fldCharType="begin"/>
+        </w:r>
+        <w:r>
+          <w:rPr>
+            <w:webHidden/>
+          </w:rPr>
+          <w:instrText xml:space="preserve"> PAGEREF _Toc29981101 \h </w:instrText>
         </w:r>
         <w:r>
           <w:rPr>
@@ -725,12 +796,12 @@
           <w:rFonts w:asciiTheme="minorHAnsi" w:eastAsiaTheme="minorEastAsia" w:hAnsiTheme="minorHAnsi"/>
         </w:rPr>
       </w:pPr>
-      <w:hyperlink w:anchor="_Toc29371785" w:history="1">
+      <w:hyperlink w:anchor="_Toc29981102" w:history="1">
         <w:r>
           <w:rPr>
             <w:rStyle w:val="Hyperlink"/>
           </w:rPr>
-          <w:t>4.3</w:t>
+          <w:t>4.4</w:t>
         </w:r>
         <w:r>
           <w:rPr>
@@ -742,7 +813,7 @@
           <w:rPr>
             <w:rStyle w:val="Hyperlink"/>
           </w:rPr>
-          <w:t>Step 2.2 – Review (Language Resources Already Exist)</w:t>
+          <w:t>Step 2.3 – Review (Resources do not exist)</w:t>
         </w:r>
         <w:r>
           <w:rPr>
@@ -760,7 +831,7 @@
           <w:rPr>
             <w:webHidden/>
           </w:rPr>
-          <w:instrText xml:space="preserve"> PAGEREF _Toc29371785 \h </w:instrText>
+          <w:instrText xml:space="preserve"> PAGEREF _Toc29981102 \h </w:instrText>
         </w:r>
         <w:r>
           <w:rPr>
@@ -794,76 +865,7 @@
           <w:rFonts w:asciiTheme="minorHAnsi" w:eastAsiaTheme="minorEastAsia" w:hAnsiTheme="minorHAnsi"/>
         </w:rPr>
       </w:pPr>
-      <w:hyperlink w:anchor="_Toc29371786" w:history="1">
-        <w:r>
-          <w:rPr>
-            <w:rStyle w:val="Hyperlink"/>
-          </w:rPr>
-          <w:t>4.4</w:t>
-        </w:r>
-        <w:r>
-          <w:rPr>
-            <w:rFonts w:asciiTheme="minorHAnsi" w:eastAsiaTheme="minorEastAsia" w:hAnsiTheme="minorHAnsi"/>
-          </w:rPr>
-          <w:tab/>
-        </w:r>
-        <w:r>
-          <w:rPr>
-            <w:rStyle w:val="Hyperlink"/>
-          </w:rPr>
-          <w:t>Step 2.3 – Review (Selected Language Resources Do Not Already Exist)</w:t>
-        </w:r>
-        <w:r>
-          <w:rPr>
-            <w:webHidden/>
-          </w:rPr>
-          <w:tab/>
-        </w:r>
-        <w:r>
-          <w:rPr>
-            <w:webHidden/>
-          </w:rPr>
-          <w:fldChar w:fldCharType="begin"/>
-        </w:r>
-        <w:r>
-          <w:rPr>
-            <w:webHidden/>
-          </w:rPr>
-          <w:instrText xml:space="preserve"> PAGEREF _Toc29371786 \h </w:instrText>
-        </w:r>
-        <w:r>
-          <w:rPr>
-            <w:webHidden/>
-          </w:rPr>
-        </w:r>
-        <w:r>
-          <w:rPr>
-            <w:webHidden/>
-          </w:rPr>
-          <w:fldChar w:fldCharType="separate"/>
-        </w:r>
-        <w:r>
-          <w:rPr>
-            <w:webHidden/>
-          </w:rPr>
-          <w:t>12</w:t>
-        </w:r>
-        <w:r>
-          <w:rPr>
-            <w:webHidden/>
-          </w:rPr>
-          <w:fldChar w:fldCharType="end"/>
-        </w:r>
-      </w:hyperlink>
-    </w:p>
-    <w:p>
-      <w:pPr>
-        <w:pStyle w:val="TOC2"/>
-        <w:rPr>
-          <w:rFonts w:asciiTheme="minorHAnsi" w:eastAsiaTheme="minorEastAsia" w:hAnsiTheme="minorHAnsi"/>
-        </w:rPr>
-      </w:pPr>
-      <w:hyperlink w:anchor="_Toc29371787" w:history="1">
+      <w:hyperlink w:anchor="_Toc29981103" w:history="1">
         <w:r>
           <w:rPr>
             <w:rStyle w:val="Hyperlink"/>
@@ -898,7 +900,7 @@
           <w:rPr>
             <w:webHidden/>
           </w:rPr>
-          <w:instrText xml:space="preserve"> PAGEREF _Toc29371787 \h </w:instrText>
+          <w:instrText xml:space="preserve"> PAGEREF _Toc29981103 \h </w:instrText>
         </w:r>
         <w:r>
           <w:rPr>
@@ -915,7 +917,7 @@
           <w:rPr>
             <w:webHidden/>
           </w:rPr>
-          <w:t>13</w:t>
+          <w:t>12</w:t>
         </w:r>
         <w:r>
           <w:rPr>
@@ -932,7 +934,7 @@
           <w:rFonts w:asciiTheme="minorHAnsi" w:eastAsiaTheme="minorEastAsia" w:hAnsiTheme="minorHAnsi"/>
         </w:rPr>
       </w:pPr>
-      <w:hyperlink w:anchor="_Toc29371788" w:history="1">
+      <w:hyperlink w:anchor="_Toc29981104" w:history="1">
         <w:r>
           <w:rPr>
             <w:rStyle w:val="Hyperlink"/>
@@ -967,7 +969,7 @@
           <w:rPr>
             <w:webHidden/>
           </w:rPr>
-          <w:instrText xml:space="preserve"> PAGEREF _Toc29371788 \h </w:instrText>
+          <w:instrText xml:space="preserve"> PAGEREF _Toc29981104 \h </w:instrText>
         </w:r>
         <w:r>
           <w:rPr>
@@ -984,7 +986,7 @@
           <w:rPr>
             <w:webHidden/>
           </w:rPr>
-          <w:t>14</w:t>
+          <w:t>13</w:t>
         </w:r>
         <w:r>
           <w:rPr>
@@ -1004,7 +1006,7 @@
           <w:sz w:val="22"/>
         </w:rPr>
       </w:pPr>
-      <w:hyperlink w:anchor="_Toc29371789" w:history="1">
+      <w:hyperlink w:anchor="_Toc29981105" w:history="1">
         <w:r>
           <w:rPr>
             <w:rStyle w:val="Hyperlink"/>
@@ -1047,7 +1049,7 @@
             <w:noProof/>
             <w:webHidden/>
           </w:rPr>
-          <w:instrText xml:space="preserve"> PAGEREF _Toc29371789 \h </w:instrText>
+          <w:instrText xml:space="preserve"> PAGEREF _Toc29981105 \h </w:instrText>
         </w:r>
         <w:r>
           <w:rPr>
@@ -1067,7 +1069,7 @@
             <w:noProof/>
             <w:webHidden/>
           </w:rPr>
-          <w:t>15</w:t>
+          <w:t>14</w:t>
         </w:r>
         <w:r>
           <w:rPr>
@@ -1088,7 +1090,7 @@
           <w:sz w:val="22"/>
         </w:rPr>
       </w:pPr>
-      <w:hyperlink w:anchor="_Toc29371790" w:history="1">
+      <w:hyperlink w:anchor="_Toc29981106" w:history="1">
         <w:r>
           <w:rPr>
             <w:rStyle w:val="Hyperlink"/>
@@ -1131,7 +1133,7 @@
             <w:noProof/>
             <w:webHidden/>
           </w:rPr>
-          <w:instrText xml:space="preserve"> PAGEREF _Toc29371790 \h </w:instrText>
+          <w:instrText xml:space="preserve"> PAGEREF _Toc29981106 \h </w:instrText>
         </w:r>
         <w:r>
           <w:rPr>
@@ -1151,7 +1153,7 @@
             <w:noProof/>
             <w:webHidden/>
           </w:rPr>
-          <w:t>16</w:t>
+          <w:t>15</w:t>
         </w:r>
         <w:r>
           <w:rPr>
@@ -1171,16 +1173,16 @@
         <w:lastRenderedPageBreak/>
         <w:fldChar w:fldCharType="end"/>
       </w:r>
-      <w:bookmarkStart w:id="0" w:name="_Toc440376140"/>
-      <w:bookmarkStart w:id="1" w:name="_Toc29371778"/>
+      <w:bookmarkStart w:id="1" w:name="_Toc440376140"/>
+      <w:bookmarkStart w:id="2" w:name="_Toc29981094"/>
       <w:r>
         <w:t>O</w:t>
       </w:r>
       <w:r>
         <w:t>verview</w:t>
       </w:r>
-      <w:bookmarkEnd w:id="0"/>
       <w:bookmarkEnd w:id="1"/>
+      <w:bookmarkEnd w:id="2"/>
       <w:r>
         <w:fldChar w:fldCharType="begin"/>
       </w:r>
@@ -1225,7 +1227,7 @@
         <w:pStyle w:val="SAGEBodyText"/>
       </w:pPr>
       <w:r>
-        <w:t>Currently supported languages are as follows:</w:t>
+        <w:t>Currently supported languages:</w:t>
       </w:r>
     </w:p>
     <w:p>
@@ -1290,12 +1292,19 @@
         </w:numPr>
       </w:pPr>
       <w:r>
-        <w:t>Chinese - Traditional</w:t>
+        <w:t xml:space="preserve">Chinese </w:t>
+      </w:r>
+      <w:r>
+        <w:t>–</w:t>
+      </w:r>
+      <w:r>
+        <w:t xml:space="preserve"> Traditional</w:t>
       </w:r>
     </w:p>
     <w:p>
       <w:pPr>
         <w:pStyle w:val="SAGEBodyText"/>
+        <w:ind w:left="720"/>
       </w:pPr>
     </w:p>
     <w:p>
@@ -1308,110 +1317,99 @@
           <w:lang w:val="en-US"/>
         </w:rPr>
       </w:pPr>
+    </w:p>
+    <w:p>
+      <w:pPr>
+        <w:pStyle w:val="SAGEHeading2"/>
+      </w:pPr>
+      <w:bookmarkStart w:id="3" w:name="_Toc29981095"/>
+      <w:r>
+        <w:t>Required Version of Sage 300</w:t>
+      </w:r>
+      <w:bookmarkEnd w:id="3"/>
+    </w:p>
+    <w:p>
+      <w:pPr>
+        <w:pStyle w:val="SAGEBodyText"/>
+      </w:pPr>
+      <w:r>
+        <w:t xml:space="preserve">The Sage 300 Web SDK version must be in-sync with the </w:t>
+      </w:r>
+      <w:r>
+        <w:t xml:space="preserve">Sage 300 </w:t>
+      </w:r>
+      <w:r>
+        <w:rPr>
+          <w:rStyle w:val="SAGETextUI"/>
+          <w:b w:val="0"/>
+          <w:bCs/>
+        </w:rPr>
+        <w:t>Web Screens</w:t>
+      </w:r>
+      <w:r>
+        <w:t xml:space="preserve"> </w:t>
+      </w:r>
+      <w:r>
+        <w:t>version</w:t>
+      </w:r>
+      <w:r>
+        <w:t>.</w:t>
+      </w:r>
+    </w:p>
+    <w:p>
+      <w:pPr>
+        <w:pStyle w:val="SAGEBodyText"/>
+      </w:pPr>
+    </w:p>
+    <w:p>
+      <w:pPr>
+        <w:pStyle w:val="SAGENumberedList"/>
+        <w:numPr>
+          <w:ilvl w:val="0"/>
+          <w:numId w:val="0"/>
+        </w:numPr>
+      </w:pPr>
+    </w:p>
+    <w:p>
+      <w:pPr>
+        <w:pStyle w:val="SAGEBodyText"/>
+      </w:pPr>
+    </w:p>
+    <w:p>
+      <w:pPr>
+        <w:spacing w:after="200" w:line="0" w:lineRule="auto"/>
+        <w:rPr>
+          <w:lang w:val="en-US"/>
+        </w:rPr>
+      </w:pPr>
       <w:r>
         <w:br w:type="page"/>
       </w:r>
     </w:p>
     <w:p>
       <w:pPr>
-        <w:pStyle w:val="SAGEHeading2"/>
-      </w:pPr>
-      <w:bookmarkStart w:id="2" w:name="_Toc29371779"/>
-      <w:r>
-        <w:lastRenderedPageBreak/>
-        <w:t>Required Version of Sage 300</w:t>
-      </w:r>
-      <w:bookmarkEnd w:id="2"/>
-    </w:p>
-    <w:p>
-      <w:pPr>
-        <w:pStyle w:val="SAGEBodyText"/>
-      </w:pPr>
-      <w:r>
-        <w:t xml:space="preserve">To get </w:t>
-      </w:r>
-      <w:r>
-        <w:t>started, install Sage 300 20</w:t>
-      </w:r>
-      <w:r>
-        <w:t>20.0</w:t>
-      </w:r>
-      <w:r>
-        <w:t xml:space="preserve"> with the </w:t>
-      </w:r>
-      <w:r>
-        <w:rPr>
-          <w:rStyle w:val="SAGETextUI"/>
-        </w:rPr>
-        <w:t>Web Screens</w:t>
-      </w:r>
-      <w:r>
-        <w:t xml:space="preserve"> option selected.</w:t>
-      </w:r>
-    </w:p>
-    <w:p>
-      <w:pPr>
-        <w:pStyle w:val="SAGEBodyText"/>
-      </w:pPr>
-    </w:p>
-    <w:p>
-      <w:pPr>
-        <w:pStyle w:val="SAGENumberedList"/>
-        <w:numPr>
-          <w:ilvl w:val="0"/>
-          <w:numId w:val="0"/>
-        </w:numPr>
-      </w:pPr>
-    </w:p>
-    <w:p>
-      <w:pPr>
-        <w:pStyle w:val="SAGEBodyText"/>
-      </w:pPr>
-    </w:p>
-    <w:p>
-      <w:pPr>
-        <w:spacing w:after="200" w:line="0" w:lineRule="auto"/>
-        <w:rPr>
-          <w:lang w:val="en-US"/>
-        </w:rPr>
-      </w:pPr>
-      <w:r>
-        <w:br w:type="page"/>
-      </w:r>
-    </w:p>
-    <w:p>
-      <w:pPr>
         <w:pStyle w:val="SAGEHeading1"/>
         <w:framePr w:wrap="around"/>
       </w:pPr>
-      <w:bookmarkStart w:id="3" w:name="_Toc29371780"/>
+      <w:bookmarkStart w:id="4" w:name="_Toc29981096"/>
       <w:r>
         <w:lastRenderedPageBreak/>
         <w:t>Install</w:t>
       </w:r>
       <w:r>
-        <w:t>ing</w:t>
+        <w:t>ing the Wizard</w:t>
+      </w:r>
+      <w:bookmarkEnd w:id="4"/>
+    </w:p>
+    <w:p>
+      <w:pPr>
+        <w:pStyle w:val="SAGEBodyText"/>
+      </w:pPr>
+      <w:r>
+        <w:t xml:space="preserve">The </w:t>
       </w:r>
       <w:r>
-        <w:t xml:space="preserve"> the Sage 300 </w:t>
-      </w:r>
-      <w:r>
-        <w:t>Language Resource</w:t>
-      </w:r>
-      <w:r>
-        <w:t xml:space="preserve"> </w:t>
-      </w:r>
-      <w:r>
-        <w:t>Wizard</w:t>
-      </w:r>
-      <w:bookmarkEnd w:id="3"/>
-    </w:p>
-    <w:p>
-      <w:pPr>
-        <w:pStyle w:val="SAGEBodyText"/>
-      </w:pPr>
-      <w:r>
-        <w:t xml:space="preserve">The </w:t>
+        <w:t xml:space="preserve">Sage 300 </w:t>
       </w:r>
       <w:r>
         <w:t>Language Resource</w:t>
@@ -1432,7 +1430,7 @@
         <w:t xml:space="preserve"> </w:t>
       </w:r>
       <w:r>
-        <w:t>and Visual Studio 2019</w:t>
+        <w:t>and 2019</w:t>
       </w:r>
       <w:r>
         <w:t>.</w:t>
@@ -1454,13 +1452,28 @@
         <w:t>Note:</w:t>
       </w:r>
       <w:r>
-        <w:t xml:space="preserve"> If the previous Upgrade Wizard is installed, it must be uninstalled first (In Visual Studio - Tools, Components and Extensions, Uninstall option once the </w:t>
+        <w:t xml:space="preserve"> If the previous </w:t>
       </w:r>
       <w:r>
         <w:t>Language Resource</w:t>
       </w:r>
       <w:r>
-        <w:t xml:space="preserve"> Wizard is selected).</w:t>
+        <w:t xml:space="preserve"> Wizard is installed, it must be uninstalled first (Visual Studio - Tools, Components and Extensions, Uninstall option</w:t>
+      </w:r>
+      <w:r>
+        <w:t xml:space="preserve">, select the </w:t>
+      </w:r>
+      <w:r>
+        <w:t>Language Resource</w:t>
+      </w:r>
+      <w:r>
+        <w:t xml:space="preserve"> Wizard</w:t>
+      </w:r>
+      <w:r>
+        <w:t xml:space="preserve"> to uninstall</w:t>
+      </w:r>
+      <w:r>
+        <w:t>).</w:t>
       </w:r>
     </w:p>
     <w:p>
@@ -1586,60 +1599,42 @@
           <w:numId w:val="35"/>
         </w:numPr>
       </w:pPr>
-      <w:bookmarkStart w:id="4" w:name="_Toc453606102"/>
-      <w:bookmarkStart w:id="5" w:name="_Toc29371781"/>
+      <w:bookmarkStart w:id="5" w:name="_Toc453606102"/>
+      <w:bookmarkStart w:id="6" w:name="_Toc29981097"/>
       <w:r>
         <w:lastRenderedPageBreak/>
-        <w:t>Accessing</w:t>
+        <w:t>Access</w:t>
+      </w:r>
+      <w:bookmarkEnd w:id="5"/>
+      <w:r>
+        <w:t>ing the Wizard</w:t>
+      </w:r>
+      <w:bookmarkEnd w:id="6"/>
+    </w:p>
+    <w:p>
+      <w:pPr>
+        <w:pStyle w:val="SAGEBodyText"/>
+      </w:pPr>
+      <w:r>
+        <w:t>W</w:t>
       </w:r>
       <w:r>
-        <w:t xml:space="preserve"> the Sage 300 </w:t>
+        <w:t xml:space="preserve">ith </w:t>
       </w:r>
       <w:r>
-        <w:t>Language Resource</w:t>
+        <w:t>a</w:t>
       </w:r>
       <w:r>
-        <w:t xml:space="preserve"> Wizard</w:t>
-      </w:r>
-      <w:bookmarkEnd w:id="4"/>
-      <w:bookmarkEnd w:id="5"/>
-    </w:p>
-    <w:p>
-      <w:pPr>
-        <w:pStyle w:val="SAGEBodyText"/>
-      </w:pPr>
-      <w:r>
-        <w:t>The</w:t>
+        <w:t xml:space="preserve"> partner </w:t>
       </w:r>
       <w:r>
-        <w:t xml:space="preserve"> </w:t>
+        <w:t xml:space="preserve">or the provided Sage 300 Resources solution </w:t>
       </w:r>
       <w:r>
-        <w:rPr>
-          <w:b/>
-        </w:rPr>
-        <w:t xml:space="preserve">Sage 300 </w:t>
+        <w:t xml:space="preserve">loaded in Visual Studio, </w:t>
       </w:r>
       <w:r>
-        <w:rPr>
-          <w:b/>
-        </w:rPr>
-        <w:t>Language Resource Wizard</w:t>
-      </w:r>
-      <w:r>
-        <w:t xml:space="preserve"> </w:t>
-      </w:r>
-      <w:r>
-        <w:t>is a Visual Studio Plugin.</w:t>
-      </w:r>
-      <w:r>
-        <w:t xml:space="preserve"> To open it, </w:t>
-      </w:r>
-      <w:r>
-        <w:t xml:space="preserve">with the partner solution loaded in Visual Studio, </w:t>
-      </w:r>
-      <w:r>
-        <w:t xml:space="preserve">right-click the solution, and on the context menu, click </w:t>
+        <w:t xml:space="preserve">right-click the solution, and click </w:t>
       </w:r>
       <w:r>
         <w:rPr>
@@ -1733,8 +1728,8 @@
           <w:numId w:val="35"/>
         </w:numPr>
       </w:pPr>
-      <w:bookmarkStart w:id="6" w:name="_Toc440882986"/>
-      <w:bookmarkStart w:id="7" w:name="_Toc29371782"/>
+      <w:bookmarkStart w:id="7" w:name="_Toc440882986"/>
+      <w:bookmarkStart w:id="8" w:name="_Toc29981098"/>
       <w:r>
         <w:lastRenderedPageBreak/>
         <w:t xml:space="preserve">Using </w:t>
@@ -1743,16 +1738,10 @@
         <w:t xml:space="preserve">the </w:t>
       </w:r>
       <w:r>
-        <w:t xml:space="preserve">Sage 300 </w:t>
-      </w:r>
-      <w:r>
-        <w:t xml:space="preserve">Language Resource </w:t>
-      </w:r>
-      <w:r>
         <w:t>Wizard</w:t>
       </w:r>
-      <w:bookmarkEnd w:id="6"/>
       <w:bookmarkEnd w:id="7"/>
+      <w:bookmarkEnd w:id="8"/>
     </w:p>
     <w:p>
       <w:pPr>
@@ -1822,7 +1811,19 @@
         <w:t>Important:</w:t>
       </w:r>
       <w:r>
-        <w:t xml:space="preserve"> Please backup the solution and projects before proceeding with the upgrade.</w:t>
+        <w:t xml:space="preserve"> </w:t>
+      </w:r>
+      <w:r>
+        <w:t>Always</w:t>
+      </w:r>
+      <w:r>
+        <w:t xml:space="preserve"> backup the solution and projects before proceeding with the </w:t>
+      </w:r>
+      <w:r>
+        <w:t>wizard</w:t>
+      </w:r>
+      <w:r>
+        <w:t>.</w:t>
       </w:r>
     </w:p>
     <w:p>
@@ -1913,7 +1914,7 @@
         </w:numPr>
         <w:ind w:left="734" w:hanging="734"/>
       </w:pPr>
-      <w:bookmarkStart w:id="8" w:name="_Toc29371783"/>
+      <w:bookmarkStart w:id="9" w:name="_Toc29981099"/>
       <w:r>
         <w:lastRenderedPageBreak/>
         <w:t>Step 1 – S</w:t>
@@ -1921,7 +1922,7 @@
       <w:r>
         <w:t>elect Language</w:t>
       </w:r>
-      <w:bookmarkEnd w:id="8"/>
+      <w:bookmarkEnd w:id="9"/>
     </w:p>
     <w:p>
       <w:pPr>
@@ -2061,7 +2062,7 @@
         </w:numPr>
         <w:ind w:left="734" w:hanging="734"/>
       </w:pPr>
-      <w:bookmarkStart w:id="9" w:name="_Toc29371784"/>
+      <w:bookmarkStart w:id="10" w:name="_Toc29981100"/>
       <w:r>
         <w:lastRenderedPageBreak/>
         <w:t xml:space="preserve">Step </w:t>
@@ -2078,7 +2079,7 @@
       <w:r>
         <w:t>Review</w:t>
       </w:r>
-      <w:bookmarkEnd w:id="9"/>
+      <w:bookmarkEnd w:id="10"/>
     </w:p>
     <w:p>
       <w:pPr>
@@ -2198,7 +2199,7 @@
         </w:numPr>
         <w:ind w:left="734" w:hanging="734"/>
       </w:pPr>
-      <w:bookmarkStart w:id="10" w:name="_Toc29371785"/>
+      <w:bookmarkStart w:id="11" w:name="_Toc29981101"/>
       <w:r>
         <w:lastRenderedPageBreak/>
         <w:t xml:space="preserve">Step </w:t>
@@ -2216,9 +2217,21 @@
         <w:t>Review</w:t>
       </w:r>
       <w:r>
-        <w:t xml:space="preserve"> (Language Resources Already Exist)</w:t>
+        <w:t xml:space="preserve"> (Resources </w:t>
       </w:r>
-      <w:bookmarkEnd w:id="10"/>
+      <w:r>
+        <w:t>a</w:t>
+      </w:r>
+      <w:r>
+        <w:t xml:space="preserve">lready </w:t>
+      </w:r>
+      <w:r>
+        <w:t>e</w:t>
+      </w:r>
+      <w:r>
+        <w:t>xist)</w:t>
+      </w:r>
+      <w:bookmarkEnd w:id="11"/>
     </w:p>
     <w:p>
       <w:pPr>
@@ -2347,7 +2360,7 @@
         </w:numPr>
         <w:ind w:left="734" w:hanging="734"/>
       </w:pPr>
-      <w:bookmarkStart w:id="11" w:name="_Toc29371786"/>
+      <w:bookmarkStart w:id="12" w:name="_Toc29981102"/>
       <w:r>
         <w:lastRenderedPageBreak/>
         <w:t xml:space="preserve">Step </w:t>
@@ -2362,12 +2375,30 @@
         <w:t>Review (</w:t>
       </w:r>
       <w:r>
-        <w:t xml:space="preserve">Selected </w:t>
+        <w:t>R</w:t>
       </w:r>
       <w:r>
-        <w:t>Language Resources Do Not Already Exist)</w:t>
+        <w:t xml:space="preserve">esources </w:t>
       </w:r>
-      <w:bookmarkEnd w:id="11"/>
+      <w:r>
+        <w:t>d</w:t>
+      </w:r>
+      <w:r>
+        <w:t xml:space="preserve">o </w:t>
+      </w:r>
+      <w:r>
+        <w:t>n</w:t>
+      </w:r>
+      <w:r>
+        <w:t xml:space="preserve">ot </w:t>
+      </w:r>
+      <w:r>
+        <w:t>e</w:t>
+      </w:r>
+      <w:r>
+        <w:t>xist)</w:t>
+      </w:r>
+      <w:bookmarkEnd w:id="12"/>
     </w:p>
     <w:p>
       <w:pPr>
@@ -2498,7 +2529,7 @@
         </w:numPr>
         <w:ind w:left="734" w:hanging="734"/>
       </w:pPr>
-      <w:bookmarkStart w:id="12" w:name="_Toc29371787"/>
+      <w:bookmarkStart w:id="13" w:name="_Toc29981103"/>
       <w:r>
         <w:lastRenderedPageBreak/>
         <w:t xml:space="preserve">Step </w:t>
@@ -2512,7 +2543,7 @@
       <w:r>
         <w:t>Generating Resources</w:t>
       </w:r>
-      <w:bookmarkEnd w:id="12"/>
+      <w:bookmarkEnd w:id="13"/>
     </w:p>
     <w:p>
       <w:pPr>
@@ -2617,7 +2648,7 @@
         </w:numPr>
         <w:ind w:left="734" w:hanging="734"/>
       </w:pPr>
-      <w:bookmarkStart w:id="13" w:name="_Toc29371788"/>
+      <w:bookmarkStart w:id="14" w:name="_Toc29981104"/>
       <w:r>
         <w:lastRenderedPageBreak/>
         <w:t xml:space="preserve">Step </w:t>
@@ -2631,7 +2662,7 @@
       <w:r>
         <w:t>Finish</w:t>
       </w:r>
-      <w:bookmarkEnd w:id="13"/>
+      <w:bookmarkEnd w:id="14"/>
     </w:p>
     <w:p>
       <w:pPr>
@@ -2688,8 +2719,6 @@
           </wp:inline>
         </w:drawing>
       </w:r>
-      <w:bookmarkStart w:id="14" w:name="_GoBack"/>
-      <w:bookmarkEnd w:id="14"/>
     </w:p>
     <w:p>
       <w:pPr>
@@ -2753,7 +2782,7 @@
     </w:p>
     <w:p>
       <w:pPr>
-        <w:pStyle w:val="SAGEBodyText"/>
+        <w:pStyle w:val="SAGEAdmonitionWarning"/>
       </w:pPr>
       <w:r>
         <w:t>After t</w:t>
@@ -2762,10 +2791,25 @@
         <w:t xml:space="preserve">he </w:t>
       </w:r>
       <w:r>
-        <w:t xml:space="preserve">new language resources have been created and added to the solution projects, you will need to </w:t>
+        <w:t>new language resources have been created and added to the solution</w:t>
       </w:r>
       <w:r>
-        <w:t>update these resource files with actual translated text in the language you specified.</w:t>
+        <w:t>’s</w:t>
+      </w:r>
+      <w:r>
+        <w:t xml:space="preserve"> projects, you will need to </w:t>
+      </w:r>
+      <w:r>
+        <w:t>translate the content of</w:t>
+      </w:r>
+      <w:r>
+        <w:t xml:space="preserve"> these resource files</w:t>
+      </w:r>
+      <w:r>
+        <w:t xml:space="preserve"> as the wizard simply copies the English content into the selected language resource files</w:t>
+      </w:r>
+      <w:r>
+        <w:t>.</w:t>
       </w:r>
       <w:r>
         <w:t xml:space="preserve"> </w:t>
@@ -2789,7 +2833,7 @@
         <w:pStyle w:val="SAGEHeading1"/>
         <w:framePr w:wrap="around"/>
       </w:pPr>
-      <w:bookmarkStart w:id="15" w:name="_Toc29371789"/>
+      <w:bookmarkStart w:id="15" w:name="_Toc29981105"/>
       <w:r>
         <w:lastRenderedPageBreak/>
         <w:t>Upgrade Log</w:t>
@@ -2891,7 +2935,7 @@
         <w:pStyle w:val="SAGEHeading1"/>
         <w:framePr w:wrap="around"/>
       </w:pPr>
-      <w:bookmarkStart w:id="16" w:name="_Toc29371790"/>
+      <w:bookmarkStart w:id="16" w:name="_Toc29981106"/>
       <w:r>
         <w:lastRenderedPageBreak/>
         <w:t>Files Added To Solution</w:t>
@@ -3644,7 +3688,7 @@
         <v:path o:extrusionok="f" gradientshapeok="t" o:connecttype="rect"/>
         <o:lock v:ext="edit" aspectratio="t"/>
       </v:shapetype>
-      <v:shape id="_x0000_i1027" type="#_x0000_t75" style="width:20.25pt;height:20.25pt" o:bullet="t">
+      <v:shape id="_x0000_i1031" type="#_x0000_t75" style="width:20.25pt;height:20.25pt" o:bullet="t">
         <v:imagedata r:id="rId1" o:title="clip_image001"/>
       </v:shape>
     </w:pict>
@@ -23607,7 +23651,7 @@
 </file>
 
 <file path=customXml/itemProps1.xml><?xml version="1.0" encoding="utf-8"?>
-<ds:datastoreItem xmlns:ds="http://schemas.openxmlformats.org/officeDocument/2006/customXml" ds:itemID="{52395D83-B971-41BC-ACFB-687FC45E96ED}">
+<ds:datastoreItem xmlns:ds="http://schemas.openxmlformats.org/officeDocument/2006/customXml" ds:itemID="{66EC04E6-AF1E-459A-B7A5-DDD87156F0B9}">
   <ds:schemaRefs>
     <ds:schemaRef ds:uri="http://schemas.openxmlformats.org/officeDocument/2006/bibliography"/>
   </ds:schemaRefs>

</xml_diff>

<commit_message>
Updated Sage300SDK_LanguageResourceWizard.docx Added Sage300Resources solution to new 'resources' folder.
</commit_message>
<xml_diff>
--- a/docs/wizards/Sage300SDK_LanguageResourceWizard.docx
+++ b/docs/wizards/Sage300SDK_LanguageResourceWizard.docx
@@ -52,7 +52,10 @@
         </w:sectPr>
       </w:pPr>
       <w:r>
-        <w:t>January 2020</w:t>
+        <w:t>February</w:t>
+      </w:r>
+      <w:r>
+        <w:t xml:space="preserve"> 2020</w:t>
       </w:r>
       <w:r>
         <w:tab/>
@@ -185,7 +188,7 @@
       <w:r>
         <w:fldChar w:fldCharType="separate"/>
       </w:r>
-      <w:hyperlink w:anchor="_Toc29371778" w:history="1">
+      <w:hyperlink w:anchor="_Toc33616361" w:history="1">
         <w:r>
           <w:rPr>
             <w:rStyle w:val="Hyperlink"/>
@@ -228,7 +231,7 @@
             <w:noProof/>
             <w:webHidden/>
           </w:rPr>
-          <w:instrText xml:space="preserve"> PAGEREF _Toc29371778 \h </w:instrText>
+          <w:instrText xml:space="preserve"> PAGEREF _Toc33616361 \h </w:instrText>
         </w:r>
         <w:r>
           <w:rPr>
@@ -266,7 +269,7 @@
           <w:rFonts w:asciiTheme="minorHAnsi" w:eastAsiaTheme="minorEastAsia" w:hAnsiTheme="minorHAnsi"/>
         </w:rPr>
       </w:pPr>
-      <w:hyperlink w:anchor="_Toc29371779" w:history="1">
+      <w:hyperlink w:anchor="_Toc33616362" w:history="1">
         <w:r>
           <w:rPr>
             <w:rStyle w:val="Hyperlink"/>
@@ -301,7 +304,7 @@
           <w:rPr>
             <w:webHidden/>
           </w:rPr>
-          <w:instrText xml:space="preserve"> PAGEREF _Toc29371779 \h </w:instrText>
+          <w:instrText xml:space="preserve"> PAGEREF _Toc33616362 \h </w:instrText>
         </w:r>
         <w:r>
           <w:rPr>
@@ -318,7 +321,7 @@
           <w:rPr>
             <w:webHidden/>
           </w:rPr>
-          <w:t>5</w:t>
+          <w:t>4</w:t>
         </w:r>
         <w:r>
           <w:rPr>
@@ -338,7 +341,7 @@
           <w:sz w:val="22"/>
         </w:rPr>
       </w:pPr>
-      <w:hyperlink w:anchor="_Toc29371780" w:history="1">
+      <w:hyperlink w:anchor="_Toc33616363" w:history="1">
         <w:r>
           <w:rPr>
             <w:rStyle w:val="Hyperlink"/>
@@ -360,7 +363,7 @@
             <w:rStyle w:val="Hyperlink"/>
             <w:noProof/>
           </w:rPr>
-          <w:t>Installing the Sage 300 Language Resource Wizard</w:t>
+          <w:t>Installing the Wizard</w:t>
         </w:r>
         <w:r>
           <w:rPr>
@@ -381,7 +384,91 @@
             <w:noProof/>
             <w:webHidden/>
           </w:rPr>
-          <w:instrText xml:space="preserve"> PAGEREF _Toc29371780 \h </w:instrText>
+          <w:instrText xml:space="preserve"> PAGEREF _Toc33616363 \h </w:instrText>
+        </w:r>
+        <w:r>
+          <w:rPr>
+            <w:noProof/>
+            <w:webHidden/>
+          </w:rPr>
+        </w:r>
+        <w:r>
+          <w:rPr>
+            <w:noProof/>
+            <w:webHidden/>
+          </w:rPr>
+          <w:fldChar w:fldCharType="separate"/>
+        </w:r>
+        <w:r>
+          <w:rPr>
+            <w:noProof/>
+            <w:webHidden/>
+          </w:rPr>
+          <w:t>5</w:t>
+        </w:r>
+        <w:r>
+          <w:rPr>
+            <w:noProof/>
+            <w:webHidden/>
+          </w:rPr>
+          <w:fldChar w:fldCharType="end"/>
+        </w:r>
+      </w:hyperlink>
+    </w:p>
+    <w:p>
+      <w:pPr>
+        <w:pStyle w:val="TOC1"/>
+        <w:rPr>
+          <w:rFonts w:asciiTheme="minorHAnsi" w:eastAsiaTheme="minorEastAsia" w:hAnsiTheme="minorHAnsi"/>
+          <w:b w:val="0"/>
+          <w:noProof/>
+          <w:sz w:val="22"/>
+        </w:rPr>
+      </w:pPr>
+      <w:hyperlink w:anchor="_Toc33616364" w:history="1">
+        <w:r>
+          <w:rPr>
+            <w:rStyle w:val="Hyperlink"/>
+            <w:noProof/>
+          </w:rPr>
+          <w:t>3.</w:t>
+        </w:r>
+        <w:r>
+          <w:rPr>
+            <w:rFonts w:asciiTheme="minorHAnsi" w:eastAsiaTheme="minorEastAsia" w:hAnsiTheme="minorHAnsi"/>
+            <w:b w:val="0"/>
+            <w:noProof/>
+            <w:sz w:val="22"/>
+          </w:rPr>
+          <w:tab/>
+        </w:r>
+        <w:r>
+          <w:rPr>
+            <w:rStyle w:val="Hyperlink"/>
+            <w:noProof/>
+          </w:rPr>
+          <w:t>Accessing the Wizard</w:t>
+        </w:r>
+        <w:r>
+          <w:rPr>
+            <w:noProof/>
+            <w:webHidden/>
+          </w:rPr>
+          <w:tab/>
+        </w:r>
+        <w:r>
+          <w:rPr>
+            <w:noProof/>
+            <w:webHidden/>
+          </w:rPr>
+          <w:fldChar w:fldCharType="begin"/>
+        </w:r>
+        <w:r>
+          <w:rPr>
+            <w:noProof/>
+            <w:webHidden/>
+          </w:rPr>
+          <w:instrText xml:space="preserve"> PAGEREF _Toc33616364 \h </w:instrText>
         </w:r>
         <w:r>
           <w:rPr>
@@ -422,13 +509,13 @@
           <w:sz w:val="22"/>
         </w:rPr>
       </w:pPr>
-      <w:hyperlink w:anchor="_Toc29371781" w:history="1">
+      <w:hyperlink w:anchor="_Toc33616365" w:history="1">
         <w:r>
           <w:rPr>
             <w:rStyle w:val="Hyperlink"/>
             <w:noProof/>
           </w:rPr>
-          <w:t>3.</w:t>
+          <w:t>4.</w:t>
         </w:r>
         <w:r>
           <w:rPr>
@@ -444,7 +531,7 @@
             <w:rStyle w:val="Hyperlink"/>
             <w:noProof/>
           </w:rPr>
-          <w:t>Accessing the Sage 300 Language Resource Wizard</w:t>
+          <w:t>Using the Wizard</w:t>
         </w:r>
         <w:r>
           <w:rPr>
@@ -465,7 +552,7 @@
             <w:noProof/>
             <w:webHidden/>
           </w:rPr>
-          <w:instrText xml:space="preserve"> PAGEREF _Toc29371781 \h </w:instrText>
+          <w:instrText xml:space="preserve"> PAGEREF _Toc33616365 \h </w:instrText>
         </w:r>
         <w:r>
           <w:rPr>
@@ -498,96 +585,12 @@
     </w:p>
     <w:p>
       <w:pPr>
-        <w:pStyle w:val="TOC1"/>
-        <w:rPr>
-          <w:rFonts w:asciiTheme="minorHAnsi" w:eastAsiaTheme="minorEastAsia" w:hAnsiTheme="minorHAnsi"/>
-          <w:b w:val="0"/>
-          <w:noProof/>
-          <w:sz w:val="22"/>
-        </w:rPr>
-      </w:pPr>
-      <w:hyperlink w:anchor="_Toc29371782" w:history="1">
-        <w:r>
-          <w:rPr>
-            <w:rStyle w:val="Hyperlink"/>
-            <w:noProof/>
-          </w:rPr>
-          <w:t>4.</w:t>
-        </w:r>
-        <w:r>
-          <w:rPr>
-            <w:rFonts w:asciiTheme="minorHAnsi" w:eastAsiaTheme="minorEastAsia" w:hAnsiTheme="minorHAnsi"/>
-            <w:b w:val="0"/>
-            <w:noProof/>
-            <w:sz w:val="22"/>
-          </w:rPr>
-          <w:tab/>
-        </w:r>
-        <w:r>
-          <w:rPr>
-            <w:rStyle w:val="Hyperlink"/>
-            <w:noProof/>
-          </w:rPr>
-          <w:t>Using the Sage 300 Language Resource Wizard</w:t>
-        </w:r>
-        <w:r>
-          <w:rPr>
-            <w:noProof/>
-            <w:webHidden/>
-          </w:rPr>
-          <w:tab/>
-        </w:r>
-        <w:r>
-          <w:rPr>
-            <w:noProof/>
-            <w:webHidden/>
-          </w:rPr>
-          <w:fldChar w:fldCharType="begin"/>
-        </w:r>
-        <w:r>
-          <w:rPr>
-            <w:noProof/>
-            <w:webHidden/>
-          </w:rPr>
-          <w:instrText xml:space="preserve"> PAGEREF _Toc29371782 \h </w:instrText>
-        </w:r>
-        <w:r>
-          <w:rPr>
-            <w:noProof/>
-            <w:webHidden/>
-          </w:rPr>
-        </w:r>
-        <w:r>
-          <w:rPr>
-            <w:noProof/>
-            <w:webHidden/>
-          </w:rPr>
-          <w:fldChar w:fldCharType="separate"/>
-        </w:r>
-        <w:r>
-          <w:rPr>
-            <w:noProof/>
-            <w:webHidden/>
-          </w:rPr>
-          <w:t>8</w:t>
-        </w:r>
-        <w:r>
-          <w:rPr>
-            <w:noProof/>
-            <w:webHidden/>
-          </w:rPr>
-          <w:fldChar w:fldCharType="end"/>
-        </w:r>
-      </w:hyperlink>
-    </w:p>
-    <w:p>
-      <w:pPr>
         <w:pStyle w:val="TOC2"/>
         <w:rPr>
           <w:rFonts w:asciiTheme="minorHAnsi" w:eastAsiaTheme="minorEastAsia" w:hAnsiTheme="minorHAnsi"/>
         </w:rPr>
       </w:pPr>
-      <w:hyperlink w:anchor="_Toc29371783" w:history="1">
+      <w:hyperlink w:anchor="_Toc33616366" w:history="1">
         <w:r>
           <w:rPr>
             <w:rStyle w:val="Hyperlink"/>
@@ -622,7 +625,7 @@
           <w:rPr>
             <w:webHidden/>
           </w:rPr>
-          <w:instrText xml:space="preserve"> PAGEREF _Toc29371783 \h </w:instrText>
+          <w:instrText xml:space="preserve"> PAGEREF _Toc33616366 \h </w:instrText>
         </w:r>
         <w:r>
           <w:rPr>
@@ -639,7 +642,7 @@
           <w:rPr>
             <w:webHidden/>
           </w:rPr>
-          <w:t>9</w:t>
+          <w:t>8</w:t>
         </w:r>
         <w:r>
           <w:rPr>
@@ -656,7 +659,7 @@
           <w:rFonts w:asciiTheme="minorHAnsi" w:eastAsiaTheme="minorEastAsia" w:hAnsiTheme="minorHAnsi"/>
         </w:rPr>
       </w:pPr>
-      <w:hyperlink w:anchor="_Toc29371784" w:history="1">
+      <w:hyperlink w:anchor="_Toc33616367" w:history="1">
         <w:r>
           <w:rPr>
             <w:rStyle w:val="Hyperlink"/>
@@ -691,7 +694,76 @@
           <w:rPr>
             <w:webHidden/>
           </w:rPr>
-          <w:instrText xml:space="preserve"> PAGEREF _Toc29371784 \h </w:instrText>
+          <w:instrText xml:space="preserve"> PAGEREF _Toc33616367 \h </w:instrText>
+        </w:r>
+        <w:r>
+          <w:rPr>
+            <w:webHidden/>
+          </w:rPr>
+        </w:r>
+        <w:r>
+          <w:rPr>
+            <w:webHidden/>
+          </w:rPr>
+          <w:fldChar w:fldCharType="separate"/>
+        </w:r>
+        <w:r>
+          <w:rPr>
+            <w:webHidden/>
+          </w:rPr>
+          <w:t>9</w:t>
+        </w:r>
+        <w:r>
+          <w:rPr>
+            <w:webHidden/>
+          </w:rPr>
+          <w:fldChar w:fldCharType="end"/>
+        </w:r>
+      </w:hyperlink>
+    </w:p>
+    <w:p>
+      <w:pPr>
+        <w:pStyle w:val="TOC2"/>
+        <w:rPr>
+          <w:rFonts w:asciiTheme="minorHAnsi" w:eastAsiaTheme="minorEastAsia" w:hAnsiTheme="minorHAnsi"/>
+        </w:rPr>
+      </w:pPr>
+      <w:hyperlink w:anchor="_Toc33616368" w:history="1">
+        <w:r>
+          <w:rPr>
+            <w:rStyle w:val="Hyperlink"/>
+          </w:rPr>
+          <w:t>4.3</w:t>
+        </w:r>
+        <w:r>
+          <w:rPr>
+            <w:rFonts w:asciiTheme="minorHAnsi" w:eastAsiaTheme="minorEastAsia" w:hAnsiTheme="minorHAnsi"/>
+          </w:rPr>
+          <w:tab/>
+        </w:r>
+        <w:r>
+          <w:rPr>
+            <w:rStyle w:val="Hyperlink"/>
+          </w:rPr>
+          <w:t>Step 2.2 – Review (Resources already exist)</w:t>
+        </w:r>
+        <w:r>
+          <w:rPr>
+            <w:webHidden/>
+          </w:rPr>
+          <w:tab/>
+        </w:r>
+        <w:r>
+          <w:rPr>
+            <w:webHidden/>
+          </w:rPr>
+          <w:fldChar w:fldCharType="begin"/>
+        </w:r>
+        <w:r>
+          <w:rPr>
+            <w:webHidden/>
+          </w:rPr>
+          <w:instrText xml:space="preserve"> PAGEREF _Toc33616368 \h </w:instrText>
         </w:r>
         <w:r>
           <w:rPr>
@@ -725,12 +797,12 @@
           <w:rFonts w:asciiTheme="minorHAnsi" w:eastAsiaTheme="minorEastAsia" w:hAnsiTheme="minorHAnsi"/>
         </w:rPr>
       </w:pPr>
-      <w:hyperlink w:anchor="_Toc29371785" w:history="1">
+      <w:hyperlink w:anchor="_Toc33616369" w:history="1">
         <w:r>
           <w:rPr>
             <w:rStyle w:val="Hyperlink"/>
           </w:rPr>
-          <w:t>4.3</w:t>
+          <w:t>4.4</w:t>
         </w:r>
         <w:r>
           <w:rPr>
@@ -742,7 +814,7 @@
           <w:rPr>
             <w:rStyle w:val="Hyperlink"/>
           </w:rPr>
-          <w:t>Step 2.2 – Review (Language Resources Already Exist)</w:t>
+          <w:t>Step 2.3 – Review (Resources do not exist)</w:t>
         </w:r>
         <w:r>
           <w:rPr>
@@ -760,7 +832,7 @@
           <w:rPr>
             <w:webHidden/>
           </w:rPr>
-          <w:instrText xml:space="preserve"> PAGEREF _Toc29371785 \h </w:instrText>
+          <w:instrText xml:space="preserve"> PAGEREF _Toc33616369 \h </w:instrText>
         </w:r>
         <w:r>
           <w:rPr>
@@ -794,76 +866,7 @@
           <w:rFonts w:asciiTheme="minorHAnsi" w:eastAsiaTheme="minorEastAsia" w:hAnsiTheme="minorHAnsi"/>
         </w:rPr>
       </w:pPr>
-      <w:hyperlink w:anchor="_Toc29371786" w:history="1">
-        <w:r>
-          <w:rPr>
-            <w:rStyle w:val="Hyperlink"/>
-          </w:rPr>
-          <w:t>4.4</w:t>
-        </w:r>
-        <w:r>
-          <w:rPr>
-            <w:rFonts w:asciiTheme="minorHAnsi" w:eastAsiaTheme="minorEastAsia" w:hAnsiTheme="minorHAnsi"/>
-          </w:rPr>
-          <w:tab/>
-        </w:r>
-        <w:r>
-          <w:rPr>
-            <w:rStyle w:val="Hyperlink"/>
-          </w:rPr>
-          <w:t>Step 2.3 – Review (Selected Language Resources Do Not Already Exist)</w:t>
-        </w:r>
-        <w:r>
-          <w:rPr>
-            <w:webHidden/>
-          </w:rPr>
-          <w:tab/>
-        </w:r>
-        <w:r>
-          <w:rPr>
-            <w:webHidden/>
-          </w:rPr>
-          <w:fldChar w:fldCharType="begin"/>
-        </w:r>
-        <w:r>
-          <w:rPr>
-            <w:webHidden/>
-          </w:rPr>
-          <w:instrText xml:space="preserve"> PAGEREF _Toc29371786 \h </w:instrText>
-        </w:r>
-        <w:r>
-          <w:rPr>
-            <w:webHidden/>
-          </w:rPr>
-        </w:r>
-        <w:r>
-          <w:rPr>
-            <w:webHidden/>
-          </w:rPr>
-          <w:fldChar w:fldCharType="separate"/>
-        </w:r>
-        <w:r>
-          <w:rPr>
-            <w:webHidden/>
-          </w:rPr>
-          <w:t>12</w:t>
-        </w:r>
-        <w:r>
-          <w:rPr>
-            <w:webHidden/>
-          </w:rPr>
-          <w:fldChar w:fldCharType="end"/>
-        </w:r>
-      </w:hyperlink>
-    </w:p>
-    <w:p>
-      <w:pPr>
-        <w:pStyle w:val="TOC2"/>
-        <w:rPr>
-          <w:rFonts w:asciiTheme="minorHAnsi" w:eastAsiaTheme="minorEastAsia" w:hAnsiTheme="minorHAnsi"/>
-        </w:rPr>
-      </w:pPr>
-      <w:hyperlink w:anchor="_Toc29371787" w:history="1">
+      <w:hyperlink w:anchor="_Toc33616370" w:history="1">
         <w:r>
           <w:rPr>
             <w:rStyle w:val="Hyperlink"/>
@@ -898,7 +901,7 @@
           <w:rPr>
             <w:webHidden/>
           </w:rPr>
-          <w:instrText xml:space="preserve"> PAGEREF _Toc29371787 \h </w:instrText>
+          <w:instrText xml:space="preserve"> PAGEREF _Toc33616370 \h </w:instrText>
         </w:r>
         <w:r>
           <w:rPr>
@@ -915,7 +918,7 @@
           <w:rPr>
             <w:webHidden/>
           </w:rPr>
-          <w:t>13</w:t>
+          <w:t>12</w:t>
         </w:r>
         <w:r>
           <w:rPr>
@@ -932,7 +935,7 @@
           <w:rFonts w:asciiTheme="minorHAnsi" w:eastAsiaTheme="minorEastAsia" w:hAnsiTheme="minorHAnsi"/>
         </w:rPr>
       </w:pPr>
-      <w:hyperlink w:anchor="_Toc29371788" w:history="1">
+      <w:hyperlink w:anchor="_Toc33616371" w:history="1">
         <w:r>
           <w:rPr>
             <w:rStyle w:val="Hyperlink"/>
@@ -967,7 +970,7 @@
           <w:rPr>
             <w:webHidden/>
           </w:rPr>
-          <w:instrText xml:space="preserve"> PAGEREF _Toc29371788 \h </w:instrText>
+          <w:instrText xml:space="preserve"> PAGEREF _Toc33616371 \h </w:instrText>
         </w:r>
         <w:r>
           <w:rPr>
@@ -984,7 +987,7 @@
           <w:rPr>
             <w:webHidden/>
           </w:rPr>
-          <w:t>14</w:t>
+          <w:t>13</w:t>
         </w:r>
         <w:r>
           <w:rPr>
@@ -1004,7 +1007,7 @@
           <w:sz w:val="22"/>
         </w:rPr>
       </w:pPr>
-      <w:hyperlink w:anchor="_Toc29371789" w:history="1">
+      <w:hyperlink w:anchor="_Toc33616372" w:history="1">
         <w:r>
           <w:rPr>
             <w:rStyle w:val="Hyperlink"/>
@@ -1026,7 +1029,7 @@
             <w:rStyle w:val="Hyperlink"/>
             <w:noProof/>
           </w:rPr>
-          <w:t>Upgrade Log</w:t>
+          <w:t>Output Log</w:t>
         </w:r>
         <w:r>
           <w:rPr>
@@ -1047,7 +1050,7 @@
             <w:noProof/>
             <w:webHidden/>
           </w:rPr>
-          <w:instrText xml:space="preserve"> PAGEREF _Toc29371789 \h </w:instrText>
+          <w:instrText xml:space="preserve"> PAGEREF _Toc33616372 \h </w:instrText>
         </w:r>
         <w:r>
           <w:rPr>
@@ -1067,7 +1070,7 @@
             <w:noProof/>
             <w:webHidden/>
           </w:rPr>
-          <w:t>15</w:t>
+          <w:t>14</w:t>
         </w:r>
         <w:r>
           <w:rPr>
@@ -1088,7 +1091,7 @@
           <w:sz w:val="22"/>
         </w:rPr>
       </w:pPr>
-      <w:hyperlink w:anchor="_Toc29371790" w:history="1">
+      <w:hyperlink w:anchor="_Toc33616373" w:history="1">
         <w:r>
           <w:rPr>
             <w:rStyle w:val="Hyperlink"/>
@@ -1131,7 +1134,7 @@
             <w:noProof/>
             <w:webHidden/>
           </w:rPr>
-          <w:instrText xml:space="preserve"> PAGEREF _Toc29371790 \h </w:instrText>
+          <w:instrText xml:space="preserve"> PAGEREF _Toc33616373 \h </w:instrText>
         </w:r>
         <w:r>
           <w:rPr>
@@ -1151,7 +1154,7 @@
             <w:noProof/>
             <w:webHidden/>
           </w:rPr>
-          <w:t>16</w:t>
+          <w:t>15</w:t>
         </w:r>
         <w:r>
           <w:rPr>
@@ -1164,6 +1167,97 @@
     </w:p>
     <w:p>
       <w:pPr>
+        <w:pStyle w:val="TOC1"/>
+        <w:rPr>
+          <w:rFonts w:asciiTheme="minorHAnsi" w:eastAsiaTheme="minorEastAsia" w:hAnsiTheme="minorHAnsi"/>
+          <w:b w:val="0"/>
+          <w:noProof/>
+          <w:sz w:val="22"/>
+        </w:rPr>
+      </w:pPr>
+      <w:hyperlink w:anchor="_Toc33616374" w:history="1">
+        <w:r>
+          <w:rPr>
+            <w:rStyle w:val="Hyperlink"/>
+            <w:noProof/>
+          </w:rPr>
+          <w:t>7.</w:t>
+        </w:r>
+        <w:r>
+          <w:rPr>
+            <w:rFonts w:asciiTheme="minorHAnsi" w:eastAsiaTheme="minorEastAsia" w:hAnsiTheme="minorHAnsi"/>
+            <w:b w:val="0"/>
+            <w:noProof/>
+            <w:sz w:val="22"/>
+          </w:rPr>
+          <w:tab/>
+        </w:r>
+        <w:r>
+          <w:rPr>
+            <w:rStyle w:val="Hyperlink"/>
+            <w:noProof/>
+          </w:rPr>
+          <w:t>Deploying Resources</w:t>
+        </w:r>
+        <w:r>
+          <w:rPr>
+            <w:noProof/>
+            <w:webHidden/>
+          </w:rPr>
+          <w:tab/>
+        </w:r>
+        <w:r>
+          <w:rPr>
+            <w:noProof/>
+            <w:webHidden/>
+          </w:rPr>
+          <w:fldChar w:fldCharType="begin"/>
+        </w:r>
+        <w:r>
+          <w:rPr>
+            <w:noProof/>
+            <w:webHidden/>
+          </w:rPr>
+          <w:instrText xml:space="preserve"> PAGEREF _Toc33616374 \h </w:instrText>
+        </w:r>
+        <w:r>
+          <w:rPr>
+            <w:noProof/>
+            <w:webHidden/>
+          </w:rPr>
+        </w:r>
+        <w:r>
+          <w:rPr>
+            <w:noProof/>
+            <w:webHidden/>
+          </w:rPr>
+          <w:fldChar w:fldCharType="separate"/>
+        </w:r>
+        <w:r>
+          <w:rPr>
+            <w:noProof/>
+            <w:webHidden/>
+          </w:rPr>
+          <w:t>1</w:t>
+        </w:r>
+        <w:r>
+          <w:rPr>
+            <w:noProof/>
+            <w:webHidden/>
+          </w:rPr>
+          <w:t>6</w:t>
+        </w:r>
+        <w:r>
+          <w:rPr>
+            <w:noProof/>
+            <w:webHidden/>
+          </w:rPr>
+          <w:fldChar w:fldCharType="end"/>
+        </w:r>
+      </w:hyperlink>
+    </w:p>
+    <w:p>
+      <w:pPr>
         <w:pStyle w:val="SAGEHeading1"/>
         <w:framePr w:wrap="around"/>
       </w:pPr>
@@ -1172,7 +1266,7 @@
         <w:fldChar w:fldCharType="end"/>
       </w:r>
       <w:bookmarkStart w:id="0" w:name="_Toc440376140"/>
-      <w:bookmarkStart w:id="1" w:name="_Toc29371778"/>
+      <w:bookmarkStart w:id="1" w:name="_Toc33616361"/>
       <w:r>
         <w:t>O</w:t>
       </w:r>
@@ -1225,7 +1319,7 @@
         <w:pStyle w:val="SAGEBodyText"/>
       </w:pPr>
       <w:r>
-        <w:t>Currently supported languages are as follows:</w:t>
+        <w:t>Currently supported languages:</w:t>
       </w:r>
     </w:p>
     <w:p>
@@ -1290,12 +1384,19 @@
         </w:numPr>
       </w:pPr>
       <w:r>
-        <w:t>Chinese - Traditional</w:t>
+        <w:t xml:space="preserve">Chinese </w:t>
+      </w:r>
+      <w:r>
+        <w:t>–</w:t>
+      </w:r>
+      <w:r>
+        <w:t xml:space="preserve"> Traditional</w:t>
       </w:r>
     </w:p>
     <w:p>
       <w:pPr>
         <w:pStyle w:val="SAGEBodyText"/>
+        <w:ind w:left="720"/>
       </w:pPr>
     </w:p>
     <w:p>
@@ -1308,17 +1409,13 @@
           <w:lang w:val="en-US"/>
         </w:rPr>
       </w:pPr>
-      <w:r>
-        <w:br w:type="page"/>
-      </w:r>
     </w:p>
     <w:p>
       <w:pPr>
         <w:pStyle w:val="SAGEHeading2"/>
       </w:pPr>
-      <w:bookmarkStart w:id="2" w:name="_Toc29371779"/>
-      <w:r>
-        <w:lastRenderedPageBreak/>
+      <w:bookmarkStart w:id="2" w:name="_Toc33616362"/>
+      <w:r>
         <w:t>Required Version of Sage 300</w:t>
       </w:r>
       <w:bookmarkEnd w:id="2"/>
@@ -1328,25 +1425,27 @@
         <w:pStyle w:val="SAGEBodyText"/>
       </w:pPr>
       <w:r>
-        <w:t xml:space="preserve">To get </w:t>
-      </w:r>
-      <w:r>
-        <w:t>started, install Sage 300 20</w:t>
-      </w:r>
-      <w:r>
-        <w:t>20.0</w:t>
-      </w:r>
-      <w:r>
-        <w:t xml:space="preserve"> with the </w:t>
+        <w:t xml:space="preserve">The Sage 300 Web SDK version must be in-sync with the </w:t>
+      </w:r>
+      <w:r>
+        <w:t xml:space="preserve">Sage 300 </w:t>
       </w:r>
       <w:r>
         <w:rPr>
           <w:rStyle w:val="SAGETextUI"/>
+          <w:b w:val="0"/>
+          <w:bCs/>
         </w:rPr>
         <w:t>Web Screens</w:t>
       </w:r>
       <w:r>
-        <w:t xml:space="preserve"> option selected.</w:t>
+        <w:t xml:space="preserve"> </w:t>
+      </w:r>
+      <w:r>
+        <w:t>version</w:t>
+      </w:r>
+      <w:r>
+        <w:t>.</w:t>
       </w:r>
     </w:p>
     <w:p>
@@ -1384,25 +1483,13 @@
         <w:pStyle w:val="SAGEHeading1"/>
         <w:framePr w:wrap="around"/>
       </w:pPr>
-      <w:bookmarkStart w:id="3" w:name="_Toc29371780"/>
+      <w:bookmarkStart w:id="3" w:name="_Toc33616363"/>
       <w:r>
         <w:lastRenderedPageBreak/>
         <w:t>Install</w:t>
       </w:r>
       <w:r>
-        <w:t>ing</w:t>
-      </w:r>
-      <w:r>
-        <w:t xml:space="preserve"> the Sage 300 </w:t>
-      </w:r>
-      <w:r>
-        <w:t>Language Resource</w:t>
-      </w:r>
-      <w:r>
-        <w:t xml:space="preserve"> </w:t>
-      </w:r>
-      <w:r>
-        <w:t>Wizard</w:t>
+        <w:t>ing the Wizard</w:t>
       </w:r>
       <w:bookmarkEnd w:id="3"/>
     </w:p>
@@ -1414,6 +1501,9 @@
         <w:t xml:space="preserve">The </w:t>
       </w:r>
       <w:r>
+        <w:t xml:space="preserve">Sage 300 </w:t>
+      </w:r>
+      <w:r>
         <w:t>Language Resource</w:t>
       </w:r>
       <w:r>
@@ -1432,7 +1522,7 @@
         <w:t xml:space="preserve"> </w:t>
       </w:r>
       <w:r>
-        <w:t>and Visual Studio 2019</w:t>
+        <w:t>and 2019</w:t>
       </w:r>
       <w:r>
         <w:t>.</w:t>
@@ -1454,13 +1544,28 @@
         <w:t>Note:</w:t>
       </w:r>
       <w:r>
-        <w:t xml:space="preserve"> If the previous Upgrade Wizard is installed, it must be uninstalled first (In Visual Studio - Tools, Components and Extensions, Uninstall option once the </w:t>
+        <w:t xml:space="preserve"> If the previous </w:t>
       </w:r>
       <w:r>
         <w:t>Language Resource</w:t>
       </w:r>
       <w:r>
-        <w:t xml:space="preserve"> Wizard is selected).</w:t>
+        <w:t xml:space="preserve"> Wizard is installed, it must be uninstalled first (Visual Studio - Tools, Components and Extensions, Uninstall option</w:t>
+      </w:r>
+      <w:r>
+        <w:t xml:space="preserve">, select the </w:t>
+      </w:r>
+      <w:r>
+        <w:t>Language Resource</w:t>
+      </w:r>
+      <w:r>
+        <w:t xml:space="preserve"> Wizard</w:t>
+      </w:r>
+      <w:r>
+        <w:t xml:space="preserve"> to uninstall</w:t>
+      </w:r>
+      <w:r>
+        <w:t>).</w:t>
       </w:r>
     </w:p>
     <w:p>
@@ -1587,21 +1692,15 @@
         </w:numPr>
       </w:pPr>
       <w:bookmarkStart w:id="4" w:name="_Toc453606102"/>
-      <w:bookmarkStart w:id="5" w:name="_Toc29371781"/>
+      <w:bookmarkStart w:id="5" w:name="_Toc33616364"/>
       <w:r>
         <w:lastRenderedPageBreak/>
-        <w:t>Accessing</w:t>
-      </w:r>
-      <w:r>
-        <w:t xml:space="preserve"> the Sage 300 </w:t>
-      </w:r>
-      <w:r>
-        <w:t>Language Resource</w:t>
-      </w:r>
-      <w:r>
-        <w:t xml:space="preserve"> Wizard</w:t>
+        <w:t>Access</w:t>
       </w:r>
       <w:bookmarkEnd w:id="4"/>
+      <w:r>
+        <w:t>ing the Wizard</w:t>
+      </w:r>
       <w:bookmarkEnd w:id="5"/>
     </w:p>
     <w:p>
@@ -1609,37 +1708,25 @@
         <w:pStyle w:val="SAGEBodyText"/>
       </w:pPr>
       <w:r>
-        <w:t>The</w:t>
-      </w:r>
-      <w:r>
-        <w:t xml:space="preserve"> </w:t>
-      </w:r>
-      <w:r>
-        <w:rPr>
-          <w:b/>
-        </w:rPr>
-        <w:t xml:space="preserve">Sage 300 </w:t>
-      </w:r>
-      <w:r>
-        <w:rPr>
-          <w:b/>
-        </w:rPr>
-        <w:t>Language Resource Wizard</w:t>
-      </w:r>
-      <w:r>
-        <w:t xml:space="preserve"> </w:t>
-      </w:r>
-      <w:r>
-        <w:t>is a Visual Studio Plugin.</w:t>
-      </w:r>
-      <w:r>
-        <w:t xml:space="preserve"> To open it, </w:t>
-      </w:r>
-      <w:r>
-        <w:t xml:space="preserve">with the partner solution loaded in Visual Studio, </w:t>
-      </w:r>
-      <w:r>
-        <w:t xml:space="preserve">right-click the solution, and on the context menu, click </w:t>
+        <w:t>W</w:t>
+      </w:r>
+      <w:r>
+        <w:t xml:space="preserve">ith </w:t>
+      </w:r>
+      <w:r>
+        <w:t>a</w:t>
+      </w:r>
+      <w:r>
+        <w:t xml:space="preserve"> partner </w:t>
+      </w:r>
+      <w:r>
+        <w:t xml:space="preserve">or the provided Sage 300 Resources solution </w:t>
+      </w:r>
+      <w:r>
+        <w:t xml:space="preserve">loaded in Visual Studio, </w:t>
+      </w:r>
+      <w:r>
+        <w:t xml:space="preserve">right-click the solution, and click </w:t>
       </w:r>
       <w:r>
         <w:rPr>
@@ -1734,19 +1821,13 @@
         </w:numPr>
       </w:pPr>
       <w:bookmarkStart w:id="6" w:name="_Toc440882986"/>
-      <w:bookmarkStart w:id="7" w:name="_Toc29371782"/>
+      <w:bookmarkStart w:id="7" w:name="_Toc33616365"/>
       <w:r>
         <w:lastRenderedPageBreak/>
         <w:t xml:space="preserve">Using </w:t>
       </w:r>
       <w:r>
         <w:t xml:space="preserve">the </w:t>
-      </w:r>
-      <w:r>
-        <w:t xml:space="preserve">Sage 300 </w:t>
-      </w:r>
-      <w:r>
-        <w:t xml:space="preserve">Language Resource </w:t>
       </w:r>
       <w:r>
         <w:t>Wizard</w:t>
@@ -1822,7 +1903,19 @@
         <w:t>Important:</w:t>
       </w:r>
       <w:r>
-        <w:t xml:space="preserve"> Please backup the solution and projects before proceeding with the upgrade.</w:t>
+        <w:t xml:space="preserve"> </w:t>
+      </w:r>
+      <w:r>
+        <w:t>Always</w:t>
+      </w:r>
+      <w:r>
+        <w:t xml:space="preserve"> backup the solution and projects before proceeding with the </w:t>
+      </w:r>
+      <w:r>
+        <w:t>wizard</w:t>
+      </w:r>
+      <w:r>
+        <w:t>.</w:t>
       </w:r>
     </w:p>
     <w:p>
@@ -1913,7 +2006,7 @@
         </w:numPr>
         <w:ind w:left="734" w:hanging="734"/>
       </w:pPr>
-      <w:bookmarkStart w:id="8" w:name="_Toc29371783"/>
+      <w:bookmarkStart w:id="8" w:name="_Toc33616366"/>
       <w:r>
         <w:lastRenderedPageBreak/>
         <w:t>Step 1 – S</w:t>
@@ -2061,7 +2154,7 @@
         </w:numPr>
         <w:ind w:left="734" w:hanging="734"/>
       </w:pPr>
-      <w:bookmarkStart w:id="9" w:name="_Toc29371784"/>
+      <w:bookmarkStart w:id="9" w:name="_Toc33616367"/>
       <w:r>
         <w:lastRenderedPageBreak/>
         <w:t xml:space="preserve">Step </w:t>
@@ -2198,7 +2291,7 @@
         </w:numPr>
         <w:ind w:left="734" w:hanging="734"/>
       </w:pPr>
-      <w:bookmarkStart w:id="10" w:name="_Toc29371785"/>
+      <w:bookmarkStart w:id="10" w:name="_Toc33616368"/>
       <w:r>
         <w:lastRenderedPageBreak/>
         <w:t xml:space="preserve">Step </w:t>
@@ -2216,7 +2309,19 @@
         <w:t>Review</w:t>
       </w:r>
       <w:r>
-        <w:t xml:space="preserve"> (Language Resources Already Exist)</w:t>
+        <w:t xml:space="preserve"> (Resources </w:t>
+      </w:r>
+      <w:r>
+        <w:t>a</w:t>
+      </w:r>
+      <w:r>
+        <w:t xml:space="preserve">lready </w:t>
+      </w:r>
+      <w:r>
+        <w:t>e</w:t>
+      </w:r>
+      <w:r>
+        <w:t>xist)</w:t>
       </w:r>
       <w:bookmarkEnd w:id="10"/>
     </w:p>
@@ -2347,7 +2452,7 @@
         </w:numPr>
         <w:ind w:left="734" w:hanging="734"/>
       </w:pPr>
-      <w:bookmarkStart w:id="11" w:name="_Toc29371786"/>
+      <w:bookmarkStart w:id="11" w:name="_Toc33616369"/>
       <w:r>
         <w:lastRenderedPageBreak/>
         <w:t xml:space="preserve">Step </w:t>
@@ -2362,10 +2467,28 @@
         <w:t>Review (</w:t>
       </w:r>
       <w:r>
-        <w:t xml:space="preserve">Selected </w:t>
-      </w:r>
-      <w:r>
-        <w:t>Language Resources Do Not Already Exist)</w:t>
+        <w:t>R</w:t>
+      </w:r>
+      <w:r>
+        <w:t xml:space="preserve">esources </w:t>
+      </w:r>
+      <w:r>
+        <w:t>d</w:t>
+      </w:r>
+      <w:r>
+        <w:t xml:space="preserve">o </w:t>
+      </w:r>
+      <w:r>
+        <w:t>n</w:t>
+      </w:r>
+      <w:r>
+        <w:t xml:space="preserve">ot </w:t>
+      </w:r>
+      <w:r>
+        <w:t>e</w:t>
+      </w:r>
+      <w:r>
+        <w:t>xist)</w:t>
       </w:r>
       <w:bookmarkEnd w:id="11"/>
     </w:p>
@@ -2498,7 +2621,7 @@
         </w:numPr>
         <w:ind w:left="734" w:hanging="734"/>
       </w:pPr>
-      <w:bookmarkStart w:id="12" w:name="_Toc29371787"/>
+      <w:bookmarkStart w:id="12" w:name="_Toc33616370"/>
       <w:r>
         <w:lastRenderedPageBreak/>
         <w:t xml:space="preserve">Step </w:t>
@@ -2617,7 +2740,7 @@
         </w:numPr>
         <w:ind w:left="734" w:hanging="734"/>
       </w:pPr>
-      <w:bookmarkStart w:id="13" w:name="_Toc29371788"/>
+      <w:bookmarkStart w:id="13" w:name="_Toc33616371"/>
       <w:r>
         <w:lastRenderedPageBreak/>
         <w:t xml:space="preserve">Step </w:t>
@@ -2688,8 +2811,6 @@
           </wp:inline>
         </w:drawing>
       </w:r>
-      <w:bookmarkStart w:id="14" w:name="_GoBack"/>
-      <w:bookmarkEnd w:id="14"/>
     </w:p>
     <w:p>
       <w:pPr>
@@ -2753,7 +2874,7 @@
     </w:p>
     <w:p>
       <w:pPr>
-        <w:pStyle w:val="SAGEBodyText"/>
+        <w:pStyle w:val="SAGEAdmonitionWarning"/>
       </w:pPr>
       <w:r>
         <w:t>After t</w:t>
@@ -2762,10 +2883,25 @@
         <w:t xml:space="preserve">he </w:t>
       </w:r>
       <w:r>
-        <w:t xml:space="preserve">new language resources have been created and added to the solution projects, you will need to </w:t>
-      </w:r>
-      <w:r>
-        <w:t>update these resource files with actual translated text in the language you specified.</w:t>
+        <w:t>new language resources have been created and added to the solution</w:t>
+      </w:r>
+      <w:r>
+        <w:t>’s</w:t>
+      </w:r>
+      <w:r>
+        <w:t xml:space="preserve"> projects, you will need to </w:t>
+      </w:r>
+      <w:r>
+        <w:t>translate the content of</w:t>
+      </w:r>
+      <w:r>
+        <w:t xml:space="preserve"> these resource files</w:t>
+      </w:r>
+      <w:r>
+        <w:t xml:space="preserve"> as the wizard simply copies the English content into the selected language resource files</w:t>
+      </w:r>
+      <w:r>
+        <w:t>.</w:t>
       </w:r>
       <w:r>
         <w:t xml:space="preserve"> </w:t>
@@ -2789,12 +2925,15 @@
         <w:pStyle w:val="SAGEHeading1"/>
         <w:framePr w:wrap="around"/>
       </w:pPr>
-      <w:bookmarkStart w:id="15" w:name="_Toc29371789"/>
+      <w:bookmarkStart w:id="14" w:name="_Toc33616372"/>
       <w:r>
         <w:lastRenderedPageBreak/>
-        <w:t>Upgrade Log</w:t>
-      </w:r>
-      <w:bookmarkEnd w:id="15"/>
+        <w:t>Output</w:t>
+      </w:r>
+      <w:r>
+        <w:t xml:space="preserve"> Log</w:t>
+      </w:r>
+      <w:bookmarkEnd w:id="14"/>
     </w:p>
     <w:p>
       <w:pPr>
@@ -2891,12 +3030,12 @@
         <w:pStyle w:val="SAGEHeading1"/>
         <w:framePr w:wrap="around"/>
       </w:pPr>
-      <w:bookmarkStart w:id="16" w:name="_Toc29371790"/>
+      <w:bookmarkStart w:id="15" w:name="_Toc33616373"/>
       <w:r>
         <w:lastRenderedPageBreak/>
         <w:t>Files Added To Solution</w:t>
       </w:r>
-      <w:bookmarkEnd w:id="16"/>
+      <w:bookmarkEnd w:id="15"/>
     </w:p>
     <w:p>
       <w:pPr>
@@ -2982,13 +3121,1608 @@
         <w:t>Once the Language Resource Wizard has completed, new resource files will have been added to the Solution/Project. The above screenshot shows an example of some of the resource files that have been added.</w:t>
       </w:r>
     </w:p>
+    <w:p>
+      <w:pPr>
+        <w:spacing w:after="200" w:line="0" w:lineRule="auto"/>
+        <w:rPr>
+          <w:lang w:val="en-US"/>
+        </w:rPr>
+      </w:pPr>
+      <w:r>
+        <w:br w:type="page"/>
+      </w:r>
+    </w:p>
+    <w:p>
+      <w:pPr>
+        <w:pStyle w:val="SAGEHeading1"/>
+        <w:framePr w:wrap="around"/>
+      </w:pPr>
+      <w:bookmarkStart w:id="16" w:name="_Toc33616374"/>
+      <w:bookmarkStart w:id="17" w:name="_GoBack"/>
+      <w:bookmarkEnd w:id="17"/>
+      <w:r>
+        <w:lastRenderedPageBreak/>
+        <w:t>Deploying Resources</w:t>
+      </w:r>
+      <w:bookmarkEnd w:id="16"/>
+    </w:p>
+    <w:p>
+      <w:pPr>
+        <w:pStyle w:val="SAGEHeading1Follow"/>
+        <w:framePr w:wrap="around"/>
+      </w:pPr>
+    </w:p>
+    <w:p>
+      <w:pPr>
+        <w:pStyle w:val="SAGEBodyText"/>
+      </w:pPr>
+      <w:r>
+        <w:t>This step will outline how to manually deploy the newly created resources. Our development partners are free to create an installer to deploy these files.</w:t>
+      </w:r>
+    </w:p>
+    <w:p>
+      <w:pPr>
+        <w:pStyle w:val="SAGEBodyText"/>
+        <w:rPr>
+          <w:noProof/>
+        </w:rPr>
+      </w:pPr>
+      <w:r>
+        <w:t xml:space="preserve">Once </w:t>
+      </w:r>
+      <w:r>
+        <w:t xml:space="preserve">the Wizard has completed adding the new language resource files and the Sage300Resources solution has been rebuilt, the resulting assemblies will be located in the following folder: </w:t>
+      </w:r>
+      <w:r>
+        <w:rPr>
+          <w:b/>
+          <w:bCs/>
+        </w:rPr>
+        <w:t>Sage300WebSDKRoot\resources\Assemblies\</w:t>
+      </w:r>
+      <w:r>
+        <w:rPr>
+          <w:noProof/>
+        </w:rPr>
+        <w:t xml:space="preserve"> </w:t>
+      </w:r>
+    </w:p>
+    <w:p>
+      <w:pPr>
+        <w:pStyle w:val="SAGEBodyText"/>
+        <w:jc w:val="center"/>
+      </w:pPr>
+      <w:r>
+        <w:rPr>
+          <w:noProof/>
+        </w:rPr>
+        <w:drawing>
+          <wp:inline distT="0" distB="0" distL="0" distR="0" wp14:anchorId="5EB6552B" wp14:editId="207DBBC6">
+            <wp:extent cx="5853430" cy="1244600"/>
+            <wp:effectExtent l="38100" t="38100" r="90170" b="88900"/>
+            <wp:docPr id="4" name="Picture 4"/>
+            <wp:cNvGraphicFramePr>
+              <a:graphicFrameLocks xmlns:a="http://schemas.openxmlformats.org/drawingml/2006/main" noChangeAspect="1"/>
+            </wp:cNvGraphicFramePr>
+            <a:graphic xmlns:a="http://schemas.openxmlformats.org/drawingml/2006/main">
+              <a:graphicData uri="http://schemas.openxmlformats.org/drawingml/2006/picture">
+                <pic:pic xmlns:pic="http://schemas.openxmlformats.org/drawingml/2006/picture">
+                  <pic:nvPicPr>
+                    <pic:cNvPr id="1" name=""/>
+                    <pic:cNvPicPr/>
+                  </pic:nvPicPr>
+                  <pic:blipFill>
+                    <a:blip r:embed="rId20"/>
+                    <a:stretch>
+                      <a:fillRect/>
+                    </a:stretch>
+                  </pic:blipFill>
+                  <pic:spPr>
+                    <a:xfrm>
+                      <a:off x="0" y="0"/>
+                      <a:ext cx="5853430" cy="1244600"/>
+                    </a:xfrm>
+                    <a:prstGeom prst="rect">
+                      <a:avLst/>
+                    </a:prstGeom>
+                    <a:effectLst>
+                      <a:outerShdw blurRad="63500" dist="38100" dir="2700000" algn="tl" rotWithShape="0">
+                        <a:prstClr val="black">
+                          <a:alpha val="24000"/>
+                        </a:prstClr>
+                      </a:outerShdw>
+                    </a:effectLst>
+                  </pic:spPr>
+                </pic:pic>
+              </a:graphicData>
+            </a:graphic>
+          </wp:inline>
+        </w:drawing>
+      </w:r>
+    </w:p>
+    <w:p>
+      <w:pPr>
+        <w:pStyle w:val="SAGEBodyText"/>
+      </w:pPr>
+      <w:r>
+        <w:t xml:space="preserve">The contents of the </w:t>
+      </w:r>
+      <w:r>
+        <w:rPr>
+          <w:b/>
+          <w:bCs/>
+        </w:rPr>
+        <w:t>Assemblies</w:t>
+      </w:r>
+      <w:r>
+        <w:t xml:space="preserve"> folder will look similar to the following screen shot:</w:t>
+      </w:r>
+    </w:p>
+    <w:p>
+      <w:pPr>
+        <w:pStyle w:val="SAGEBodyText"/>
+        <w:jc w:val="center"/>
+      </w:pPr>
+      <w:r>
+        <w:rPr>
+          <w:noProof/>
+        </w:rPr>
+        <w:drawing>
+          <wp:inline distT="0" distB="0" distL="0" distR="0" wp14:anchorId="523656D5" wp14:editId="6EB8B463">
+            <wp:extent cx="5852828" cy="3784600"/>
+            <wp:effectExtent l="38100" t="38100" r="90805" b="101600"/>
+            <wp:docPr id="7" name="Picture 7"/>
+            <wp:cNvGraphicFramePr>
+              <a:graphicFrameLocks xmlns:a="http://schemas.openxmlformats.org/drawingml/2006/main" noChangeAspect="1"/>
+            </wp:cNvGraphicFramePr>
+            <a:graphic xmlns:a="http://schemas.openxmlformats.org/drawingml/2006/main">
+              <a:graphicData uri="http://schemas.openxmlformats.org/drawingml/2006/picture">
+                <pic:pic xmlns:pic="http://schemas.openxmlformats.org/drawingml/2006/picture">
+                  <pic:nvPicPr>
+                    <pic:cNvPr id="1" name=""/>
+                    <pic:cNvPicPr/>
+                  </pic:nvPicPr>
+                  <pic:blipFill>
+                    <a:blip r:embed="rId21">
+                      <a:extLst>
+                        <a:ext uri="{28A0092B-C50C-407E-A947-70E740481C1C}">
+                          <a14:useLocalDpi xmlns:a14="http://schemas.microsoft.com/office/drawing/2010/main" val="0"/>
+                        </a:ext>
+                      </a:extLst>
+                    </a:blip>
+                    <a:stretch>
+                      <a:fillRect/>
+                    </a:stretch>
+                  </pic:blipFill>
+                  <pic:spPr>
+                    <a:xfrm>
+                      <a:off x="0" y="0"/>
+                      <a:ext cx="5908984" cy="3820912"/>
+                    </a:xfrm>
+                    <a:prstGeom prst="rect">
+                      <a:avLst/>
+                    </a:prstGeom>
+                    <a:effectLst>
+                      <a:outerShdw blurRad="50800" dist="38100" dir="2700000" algn="tl" rotWithShape="0">
+                        <a:prstClr val="black">
+                          <a:alpha val="40000"/>
+                        </a:prstClr>
+                      </a:outerShdw>
+                    </a:effectLst>
+                  </pic:spPr>
+                </pic:pic>
+              </a:graphicData>
+            </a:graphic>
+          </wp:inline>
+        </w:drawing>
+      </w:r>
+    </w:p>
+    <w:p>
+      <w:pPr>
+        <w:spacing w:after="200" w:line="0" w:lineRule="auto"/>
+        <w:rPr>
+          <w:lang w:val="en-US"/>
+        </w:rPr>
+      </w:pPr>
+      <w:r>
+        <w:br w:type="page"/>
+      </w:r>
+    </w:p>
+    <w:p>
+      <w:pPr>
+        <w:pStyle w:val="SAGEBodyText"/>
+      </w:pPr>
+      <w:r>
+        <w:lastRenderedPageBreak/>
+        <w:t xml:space="preserve">The following table shows </w:t>
+      </w:r>
+      <w:r>
+        <w:t xml:space="preserve">the location(s) </w:t>
+      </w:r>
+      <w:r>
+        <w:t xml:space="preserve">where these files need to be deployed. </w:t>
+      </w:r>
+    </w:p>
+    <w:p>
+      <w:pPr>
+        <w:pStyle w:val="SAGEBodyText"/>
+      </w:pPr>
+    </w:p>
+    <w:tbl>
+      <w:tblPr>
+        <w:tblStyle w:val="TableGrid"/>
+        <w:tblW w:w="9805" w:type="dxa"/>
+        <w:tblBorders>
+          <w:top w:val="none" w:sz="0" w:space="0" w:color="auto"/>
+          <w:left w:val="none" w:sz="0" w:space="0" w:color="auto"/>
+          <w:bottom w:val="none" w:sz="0" w:space="0" w:color="auto"/>
+          <w:right w:val="none" w:sz="0" w:space="0" w:color="auto"/>
+          <w:insideH w:val="none" w:sz="0" w:space="0" w:color="auto"/>
+          <w:insideV w:val="none" w:sz="0" w:space="0" w:color="auto"/>
+        </w:tblBorders>
+        <w:tblLook w:val="04A0" w:firstRow="1" w:lastRow="0" w:firstColumn="1" w:lastColumn="0" w:noHBand="0" w:noVBand="1"/>
+      </w:tblPr>
+      <w:tblGrid>
+        <w:gridCol w:w="2970"/>
+        <w:gridCol w:w="6835"/>
+      </w:tblGrid>
+      <w:tr>
+        <w:tc>
+          <w:tcPr>
+            <w:tcW w:w="2970" w:type="dxa"/>
+          </w:tcPr>
+          <w:p>
+            <w:pPr>
+              <w:pStyle w:val="SAGEBodyText"/>
+              <w:rPr>
+                <w:sz w:val="18"/>
+                <w:szCs w:val="18"/>
+              </w:rPr>
+            </w:pPr>
+            <w:r>
+              <w:rPr>
+                <w:b/>
+                <w:bCs/>
+                <w:sz w:val="18"/>
+                <w:szCs w:val="18"/>
+              </w:rPr>
+              <w:t>Source Folder</w:t>
+            </w:r>
+          </w:p>
+        </w:tc>
+        <w:tc>
+          <w:tcPr>
+            <w:tcW w:w="6835" w:type="dxa"/>
+          </w:tcPr>
+          <w:p>
+            <w:pPr>
+              <w:pStyle w:val="SAGEBodyText"/>
+              <w:rPr>
+                <w:sz w:val="18"/>
+                <w:szCs w:val="18"/>
+              </w:rPr>
+            </w:pPr>
+            <w:r>
+              <w:rPr>
+                <w:sz w:val="18"/>
+                <w:szCs w:val="18"/>
+              </w:rPr>
+              <w:t>The newly compiled resource file output location</w:t>
+            </w:r>
+          </w:p>
+        </w:tc>
+      </w:tr>
+      <w:tr>
+        <w:tc>
+          <w:tcPr>
+            <w:tcW w:w="2970" w:type="dxa"/>
+          </w:tcPr>
+          <w:p>
+            <w:pPr>
+              <w:pStyle w:val="SAGEBodyText"/>
+              <w:rPr>
+                <w:sz w:val="18"/>
+                <w:szCs w:val="18"/>
+              </w:rPr>
+            </w:pPr>
+            <w:r>
+              <w:rPr>
+                <w:b/>
+                <w:bCs/>
+                <w:sz w:val="18"/>
+                <w:szCs w:val="18"/>
+              </w:rPr>
+              <w:t>Language</w:t>
+            </w:r>
+          </w:p>
+        </w:tc>
+        <w:tc>
+          <w:tcPr>
+            <w:tcW w:w="6835" w:type="dxa"/>
+          </w:tcPr>
+          <w:p>
+            <w:pPr>
+              <w:pStyle w:val="SAGEBodyText"/>
+              <w:rPr>
+                <w:sz w:val="18"/>
+                <w:szCs w:val="18"/>
+              </w:rPr>
+            </w:pPr>
+            <w:r>
+              <w:rPr>
+                <w:sz w:val="18"/>
+                <w:szCs w:val="18"/>
+              </w:rPr>
+              <w:t>The specific language</w:t>
+            </w:r>
+          </w:p>
+        </w:tc>
+      </w:tr>
+      <w:tr>
+        <w:tc>
+          <w:tcPr>
+            <w:tcW w:w="2970" w:type="dxa"/>
+          </w:tcPr>
+          <w:p>
+            <w:pPr>
+              <w:pStyle w:val="SAGEBodyText"/>
+              <w:rPr>
+                <w:b/>
+                <w:bCs/>
+                <w:sz w:val="18"/>
+                <w:szCs w:val="18"/>
+              </w:rPr>
+            </w:pPr>
+            <w:r>
+              <w:rPr>
+                <w:b/>
+                <w:bCs/>
+                <w:sz w:val="18"/>
+                <w:szCs w:val="18"/>
+              </w:rPr>
+              <w:t>Officially Supported Language</w:t>
+            </w:r>
+          </w:p>
+        </w:tc>
+        <w:tc>
+          <w:tcPr>
+            <w:tcW w:w="6835" w:type="dxa"/>
+          </w:tcPr>
+          <w:p>
+            <w:pPr>
+              <w:pStyle w:val="SAGEBodyText"/>
+              <w:rPr>
+                <w:sz w:val="18"/>
+                <w:szCs w:val="18"/>
+              </w:rPr>
+            </w:pPr>
+            <w:r>
+              <w:rPr>
+                <w:sz w:val="18"/>
+                <w:szCs w:val="18"/>
+              </w:rPr>
+              <w:t>Is this language officially supported by Sage?</w:t>
+            </w:r>
+          </w:p>
+        </w:tc>
+      </w:tr>
+      <w:tr>
+        <w:tc>
+          <w:tcPr>
+            <w:tcW w:w="2970" w:type="dxa"/>
+          </w:tcPr>
+          <w:p>
+            <w:pPr>
+              <w:pStyle w:val="SAGEBodyText"/>
+              <w:rPr>
+                <w:sz w:val="18"/>
+                <w:szCs w:val="18"/>
+              </w:rPr>
+            </w:pPr>
+            <w:r>
+              <w:rPr>
+                <w:b/>
+                <w:bCs/>
+                <w:sz w:val="18"/>
+                <w:szCs w:val="18"/>
+              </w:rPr>
+              <w:t>Destination Folder(s)</w:t>
+            </w:r>
+          </w:p>
+        </w:tc>
+        <w:tc>
+          <w:tcPr>
+            <w:tcW w:w="6835" w:type="dxa"/>
+          </w:tcPr>
+          <w:p>
+            <w:pPr>
+              <w:pStyle w:val="SAGEBodyText"/>
+              <w:rPr>
+                <w:sz w:val="18"/>
+                <w:szCs w:val="18"/>
+              </w:rPr>
+            </w:pPr>
+            <w:r>
+              <w:rPr>
+                <w:sz w:val="18"/>
+                <w:szCs w:val="18"/>
+              </w:rPr>
+              <w:t>The location(s) where the newly compiled resource files need to be deployed to</w:t>
+            </w:r>
+          </w:p>
+        </w:tc>
+      </w:tr>
+    </w:tbl>
+    <w:p>
+      <w:pPr>
+        <w:pStyle w:val="SAGEBodyText"/>
+      </w:pPr>
+    </w:p>
+    <w:tbl>
+      <w:tblPr>
+        <w:tblStyle w:val="TableGrid"/>
+        <w:tblW w:w="9805" w:type="dxa"/>
+        <w:tblLook w:val="04A0" w:firstRow="1" w:lastRow="0" w:firstColumn="1" w:lastColumn="0" w:noHBand="0" w:noVBand="1"/>
+      </w:tblPr>
+      <w:tblGrid>
+        <w:gridCol w:w="2119"/>
+        <w:gridCol w:w="1963"/>
+        <w:gridCol w:w="2048"/>
+        <w:gridCol w:w="3675"/>
+      </w:tblGrid>
+      <w:tr>
+        <w:trPr>
+          <w:trHeight w:val="199"/>
+        </w:trPr>
+        <w:tc>
+          <w:tcPr>
+            <w:tcW w:w="2119" w:type="dxa"/>
+            <w:shd w:val="clear" w:color="auto" w:fill="DCDDDB" w:themeFill="accent6"/>
+          </w:tcPr>
+          <w:p>
+            <w:pPr>
+              <w:pStyle w:val="SAGEBodyText"/>
+              <w:rPr>
+                <w:b/>
+                <w:bCs/>
+                <w:sz w:val="18"/>
+                <w:szCs w:val="18"/>
+              </w:rPr>
+            </w:pPr>
+            <w:r>
+              <w:rPr>
+                <w:b/>
+                <w:bCs/>
+                <w:sz w:val="18"/>
+                <w:szCs w:val="18"/>
+              </w:rPr>
+              <w:t>Source Folder</w:t>
+            </w:r>
+          </w:p>
+        </w:tc>
+        <w:tc>
+          <w:tcPr>
+            <w:tcW w:w="1963" w:type="dxa"/>
+            <w:shd w:val="clear" w:color="auto" w:fill="DCDDDB" w:themeFill="accent6"/>
+          </w:tcPr>
+          <w:p>
+            <w:pPr>
+              <w:pStyle w:val="SAGEBodyText"/>
+              <w:rPr>
+                <w:b/>
+                <w:bCs/>
+                <w:sz w:val="18"/>
+                <w:szCs w:val="18"/>
+              </w:rPr>
+            </w:pPr>
+            <w:r>
+              <w:rPr>
+                <w:b/>
+                <w:bCs/>
+                <w:sz w:val="18"/>
+                <w:szCs w:val="18"/>
+              </w:rPr>
+              <w:t>Language</w:t>
+            </w:r>
+          </w:p>
+        </w:tc>
+        <w:tc>
+          <w:tcPr>
+            <w:tcW w:w="2048" w:type="dxa"/>
+            <w:shd w:val="clear" w:color="auto" w:fill="DCDDDB" w:themeFill="accent6"/>
+          </w:tcPr>
+          <w:p>
+            <w:pPr>
+              <w:pStyle w:val="SAGEBodyText"/>
+              <w:jc w:val="center"/>
+              <w:rPr>
+                <w:b/>
+                <w:bCs/>
+                <w:sz w:val="18"/>
+                <w:szCs w:val="18"/>
+              </w:rPr>
+            </w:pPr>
+            <w:r>
+              <w:rPr>
+                <w:b/>
+                <w:bCs/>
+                <w:sz w:val="18"/>
+                <w:szCs w:val="18"/>
+              </w:rPr>
+              <w:t>Officially Supported Language</w:t>
+            </w:r>
+          </w:p>
+        </w:tc>
+        <w:tc>
+          <w:tcPr>
+            <w:tcW w:w="3675" w:type="dxa"/>
+            <w:shd w:val="clear" w:color="auto" w:fill="DCDDDB" w:themeFill="accent6"/>
+          </w:tcPr>
+          <w:p>
+            <w:pPr>
+              <w:pStyle w:val="SAGEBodyText"/>
+              <w:rPr>
+                <w:b/>
+                <w:bCs/>
+                <w:sz w:val="18"/>
+                <w:szCs w:val="18"/>
+              </w:rPr>
+            </w:pPr>
+            <w:r>
+              <w:rPr>
+                <w:b/>
+                <w:bCs/>
+                <w:sz w:val="18"/>
+                <w:szCs w:val="18"/>
+              </w:rPr>
+              <w:t>Destination Folder(s)</w:t>
+            </w:r>
+          </w:p>
+        </w:tc>
+      </w:tr>
+      <w:tr>
+        <w:tc>
+          <w:tcPr>
+            <w:tcW w:w="2119" w:type="dxa"/>
+          </w:tcPr>
+          <w:p>
+            <w:pPr>
+              <w:pStyle w:val="SAGEBodyText"/>
+              <w:rPr>
+                <w:sz w:val="18"/>
+                <w:szCs w:val="18"/>
+              </w:rPr>
+            </w:pPr>
+          </w:p>
+        </w:tc>
+        <w:tc>
+          <w:tcPr>
+            <w:tcW w:w="1963" w:type="dxa"/>
+          </w:tcPr>
+          <w:p>
+            <w:pPr>
+              <w:pStyle w:val="SAGEBodyText"/>
+              <w:rPr>
+                <w:sz w:val="18"/>
+                <w:szCs w:val="18"/>
+              </w:rPr>
+            </w:pPr>
+          </w:p>
+        </w:tc>
+        <w:tc>
+          <w:tcPr>
+            <w:tcW w:w="2048" w:type="dxa"/>
+          </w:tcPr>
+          <w:p>
+            <w:pPr>
+              <w:pStyle w:val="SAGEBodyText"/>
+              <w:rPr>
+                <w:sz w:val="18"/>
+                <w:szCs w:val="18"/>
+              </w:rPr>
+            </w:pPr>
+          </w:p>
+        </w:tc>
+        <w:tc>
+          <w:tcPr>
+            <w:tcW w:w="3675" w:type="dxa"/>
+          </w:tcPr>
+          <w:p>
+            <w:pPr>
+              <w:pStyle w:val="SAGEBodyText"/>
+              <w:rPr>
+                <w:sz w:val="18"/>
+                <w:szCs w:val="18"/>
+              </w:rPr>
+            </w:pPr>
+          </w:p>
+        </w:tc>
+      </w:tr>
+      <w:tr>
+        <w:tc>
+          <w:tcPr>
+            <w:tcW w:w="2119" w:type="dxa"/>
+          </w:tcPr>
+          <w:p>
+            <w:pPr>
+              <w:pStyle w:val="SAGEBodyText"/>
+              <w:rPr>
+                <w:sz w:val="18"/>
+                <w:szCs w:val="18"/>
+              </w:rPr>
+            </w:pPr>
+            <w:r>
+              <w:rPr>
+                <w:sz w:val="18"/>
+                <w:szCs w:val="18"/>
+              </w:rPr>
+              <w:t>Assemblies\</w:t>
+            </w:r>
+          </w:p>
+        </w:tc>
+        <w:tc>
+          <w:tcPr>
+            <w:tcW w:w="1963" w:type="dxa"/>
+          </w:tcPr>
+          <w:p>
+            <w:pPr>
+              <w:pStyle w:val="SAGEBodyText"/>
+              <w:rPr>
+                <w:sz w:val="18"/>
+                <w:szCs w:val="18"/>
+              </w:rPr>
+            </w:pPr>
+            <w:r>
+              <w:rPr>
+                <w:sz w:val="18"/>
+                <w:szCs w:val="18"/>
+              </w:rPr>
+              <w:t>English</w:t>
+            </w:r>
+          </w:p>
+        </w:tc>
+        <w:tc>
+          <w:tcPr>
+            <w:tcW w:w="2048" w:type="dxa"/>
+          </w:tcPr>
+          <w:p>
+            <w:pPr>
+              <w:pStyle w:val="SAGEBodyText"/>
+              <w:rPr>
+                <w:sz w:val="18"/>
+                <w:szCs w:val="18"/>
+              </w:rPr>
+            </w:pPr>
+            <w:r>
+              <w:rPr>
+                <w:sz w:val="18"/>
+                <w:szCs w:val="18"/>
+              </w:rPr>
+              <w:t>Yes</w:t>
+            </w:r>
+          </w:p>
+        </w:tc>
+        <w:tc>
+          <w:tcPr>
+            <w:tcW w:w="3675" w:type="dxa"/>
+          </w:tcPr>
+          <w:p>
+            <w:pPr>
+              <w:pStyle w:val="SAGEBodyText"/>
+              <w:rPr>
+                <w:sz w:val="18"/>
+                <w:szCs w:val="18"/>
+              </w:rPr>
+            </w:pPr>
+            <w:r>
+              <w:rPr>
+                <w:sz w:val="18"/>
+                <w:szCs w:val="18"/>
+              </w:rPr>
+              <w:t>SageInstallation\Online\Web\bin\</w:t>
+            </w:r>
+          </w:p>
+          <w:p>
+            <w:pPr>
+              <w:pStyle w:val="SAGEBodyText"/>
+              <w:rPr>
+                <w:sz w:val="18"/>
+                <w:szCs w:val="18"/>
+              </w:rPr>
+            </w:pPr>
+            <w:r>
+              <w:rPr>
+                <w:sz w:val="18"/>
+                <w:szCs w:val="18"/>
+              </w:rPr>
+              <w:t>SageInstallation\Online\Worker\</w:t>
+            </w:r>
+          </w:p>
+        </w:tc>
+      </w:tr>
+      <w:tr>
+        <w:tc>
+          <w:tcPr>
+            <w:tcW w:w="2119" w:type="dxa"/>
+          </w:tcPr>
+          <w:p>
+            <w:pPr>
+              <w:pStyle w:val="SAGEBodyText"/>
+              <w:rPr>
+                <w:sz w:val="18"/>
+                <w:szCs w:val="18"/>
+              </w:rPr>
+            </w:pPr>
+            <w:r>
+              <w:rPr>
+                <w:sz w:val="18"/>
+                <w:szCs w:val="18"/>
+              </w:rPr>
+              <w:t>Assemblies\</w:t>
+            </w:r>
+            <w:r>
+              <w:rPr>
+                <w:b/>
+                <w:bCs/>
+                <w:color w:val="FF0000"/>
+                <w:sz w:val="18"/>
+                <w:szCs w:val="18"/>
+              </w:rPr>
+              <w:t>es</w:t>
+            </w:r>
+            <w:r>
+              <w:rPr>
+                <w:sz w:val="18"/>
+                <w:szCs w:val="18"/>
+              </w:rPr>
+              <w:t>\</w:t>
+            </w:r>
+          </w:p>
+        </w:tc>
+        <w:tc>
+          <w:tcPr>
+            <w:tcW w:w="1963" w:type="dxa"/>
+          </w:tcPr>
+          <w:p>
+            <w:pPr>
+              <w:pStyle w:val="SAGEBodyText"/>
+              <w:rPr>
+                <w:sz w:val="18"/>
+                <w:szCs w:val="18"/>
+              </w:rPr>
+            </w:pPr>
+            <w:r>
+              <w:rPr>
+                <w:color w:val="FF0000"/>
+                <w:sz w:val="18"/>
+                <w:szCs w:val="18"/>
+              </w:rPr>
+              <w:t>Spanish</w:t>
+            </w:r>
+          </w:p>
+        </w:tc>
+        <w:tc>
+          <w:tcPr>
+            <w:tcW w:w="2048" w:type="dxa"/>
+          </w:tcPr>
+          <w:p>
+            <w:pPr>
+              <w:pStyle w:val="SAGEBodyText"/>
+              <w:rPr>
+                <w:sz w:val="18"/>
+                <w:szCs w:val="18"/>
+              </w:rPr>
+            </w:pPr>
+            <w:r>
+              <w:rPr>
+                <w:sz w:val="18"/>
+                <w:szCs w:val="18"/>
+              </w:rPr>
+              <w:t>Yes</w:t>
+            </w:r>
+          </w:p>
+        </w:tc>
+        <w:tc>
+          <w:tcPr>
+            <w:tcW w:w="3675" w:type="dxa"/>
+          </w:tcPr>
+          <w:p>
+            <w:pPr>
+              <w:pStyle w:val="SAGEBodyText"/>
+              <w:rPr>
+                <w:sz w:val="18"/>
+                <w:szCs w:val="18"/>
+              </w:rPr>
+            </w:pPr>
+            <w:r>
+              <w:rPr>
+                <w:sz w:val="18"/>
+                <w:szCs w:val="18"/>
+              </w:rPr>
+              <w:t>SageInstallation\Online\Web\bin\</w:t>
+            </w:r>
+            <w:r>
+              <w:rPr>
+                <w:b/>
+                <w:bCs/>
+                <w:color w:val="FF0000"/>
+                <w:sz w:val="18"/>
+                <w:szCs w:val="18"/>
+              </w:rPr>
+              <w:t>es</w:t>
+            </w:r>
+            <w:r>
+              <w:rPr>
+                <w:sz w:val="18"/>
+                <w:szCs w:val="18"/>
+              </w:rPr>
+              <w:t>\</w:t>
+            </w:r>
+          </w:p>
+          <w:p>
+            <w:pPr>
+              <w:pStyle w:val="SAGEBodyText"/>
+              <w:rPr>
+                <w:sz w:val="18"/>
+                <w:szCs w:val="18"/>
+              </w:rPr>
+            </w:pPr>
+            <w:r>
+              <w:rPr>
+                <w:sz w:val="18"/>
+                <w:szCs w:val="18"/>
+              </w:rPr>
+              <w:t>SageInstallation\Online\Worker\</w:t>
+            </w:r>
+            <w:r>
+              <w:rPr>
+                <w:b/>
+                <w:bCs/>
+                <w:color w:val="FF0000"/>
+                <w:sz w:val="18"/>
+                <w:szCs w:val="18"/>
+              </w:rPr>
+              <w:t>es</w:t>
+            </w:r>
+            <w:r>
+              <w:rPr>
+                <w:sz w:val="18"/>
+                <w:szCs w:val="18"/>
+              </w:rPr>
+              <w:t>\</w:t>
+            </w:r>
+          </w:p>
+        </w:tc>
+      </w:tr>
+      <w:tr>
+        <w:tc>
+          <w:tcPr>
+            <w:tcW w:w="2119" w:type="dxa"/>
+          </w:tcPr>
+          <w:p>
+            <w:pPr>
+              <w:pStyle w:val="SAGEBodyText"/>
+              <w:rPr>
+                <w:sz w:val="18"/>
+                <w:szCs w:val="18"/>
+              </w:rPr>
+            </w:pPr>
+            <w:r>
+              <w:rPr>
+                <w:sz w:val="18"/>
+                <w:szCs w:val="18"/>
+              </w:rPr>
+              <w:t>Assemblies\</w:t>
+            </w:r>
+            <w:r>
+              <w:rPr>
+                <w:b/>
+                <w:bCs/>
+                <w:color w:val="00B050"/>
+                <w:sz w:val="18"/>
+                <w:szCs w:val="18"/>
+              </w:rPr>
+              <w:t>fr</w:t>
+            </w:r>
+            <w:r>
+              <w:rPr>
+                <w:sz w:val="18"/>
+                <w:szCs w:val="18"/>
+              </w:rPr>
+              <w:t>\</w:t>
+            </w:r>
+          </w:p>
+        </w:tc>
+        <w:tc>
+          <w:tcPr>
+            <w:tcW w:w="1963" w:type="dxa"/>
+          </w:tcPr>
+          <w:p>
+            <w:pPr>
+              <w:pStyle w:val="SAGEBodyText"/>
+              <w:rPr>
+                <w:sz w:val="18"/>
+                <w:szCs w:val="18"/>
+              </w:rPr>
+            </w:pPr>
+            <w:r>
+              <w:rPr>
+                <w:color w:val="00B050"/>
+                <w:sz w:val="18"/>
+                <w:szCs w:val="18"/>
+              </w:rPr>
+              <w:t>French</w:t>
+            </w:r>
+          </w:p>
+        </w:tc>
+        <w:tc>
+          <w:tcPr>
+            <w:tcW w:w="2048" w:type="dxa"/>
+          </w:tcPr>
+          <w:p>
+            <w:pPr>
+              <w:pStyle w:val="SAGEBodyText"/>
+              <w:rPr>
+                <w:sz w:val="18"/>
+                <w:szCs w:val="18"/>
+              </w:rPr>
+            </w:pPr>
+            <w:r>
+              <w:rPr>
+                <w:sz w:val="18"/>
+                <w:szCs w:val="18"/>
+              </w:rPr>
+              <w:t>Yes</w:t>
+            </w:r>
+          </w:p>
+        </w:tc>
+        <w:tc>
+          <w:tcPr>
+            <w:tcW w:w="3675" w:type="dxa"/>
+          </w:tcPr>
+          <w:p>
+            <w:pPr>
+              <w:pStyle w:val="SAGEBodyText"/>
+              <w:rPr>
+                <w:sz w:val="18"/>
+                <w:szCs w:val="18"/>
+              </w:rPr>
+            </w:pPr>
+            <w:r>
+              <w:rPr>
+                <w:sz w:val="18"/>
+                <w:szCs w:val="18"/>
+              </w:rPr>
+              <w:t>SageInstallation\Online\Web\bin\</w:t>
+            </w:r>
+            <w:r>
+              <w:rPr>
+                <w:b/>
+                <w:bCs/>
+                <w:color w:val="00B050"/>
+                <w:sz w:val="18"/>
+                <w:szCs w:val="18"/>
+              </w:rPr>
+              <w:t>fr</w:t>
+            </w:r>
+            <w:r>
+              <w:rPr>
+                <w:sz w:val="18"/>
+                <w:szCs w:val="18"/>
+              </w:rPr>
+              <w:t>\</w:t>
+            </w:r>
+          </w:p>
+          <w:p>
+            <w:pPr>
+              <w:pStyle w:val="SAGEBodyText"/>
+              <w:rPr>
+                <w:sz w:val="18"/>
+                <w:szCs w:val="18"/>
+              </w:rPr>
+            </w:pPr>
+            <w:r>
+              <w:rPr>
+                <w:sz w:val="18"/>
+                <w:szCs w:val="18"/>
+              </w:rPr>
+              <w:t>SageInstallation\Online\Worker\</w:t>
+            </w:r>
+            <w:r>
+              <w:rPr>
+                <w:b/>
+                <w:bCs/>
+                <w:color w:val="00B050"/>
+                <w:sz w:val="18"/>
+                <w:szCs w:val="18"/>
+              </w:rPr>
+              <w:t>fr</w:t>
+            </w:r>
+            <w:r>
+              <w:rPr>
+                <w:sz w:val="18"/>
+                <w:szCs w:val="18"/>
+              </w:rPr>
+              <w:t>\</w:t>
+            </w:r>
+          </w:p>
+        </w:tc>
+      </w:tr>
+      <w:tr>
+        <w:tc>
+          <w:tcPr>
+            <w:tcW w:w="2119" w:type="dxa"/>
+          </w:tcPr>
+          <w:p>
+            <w:pPr>
+              <w:pStyle w:val="SAGEBodyText"/>
+              <w:rPr>
+                <w:sz w:val="18"/>
+                <w:szCs w:val="18"/>
+              </w:rPr>
+            </w:pPr>
+            <w:r>
+              <w:rPr>
+                <w:sz w:val="18"/>
+                <w:szCs w:val="18"/>
+              </w:rPr>
+              <w:t>Assemblies\</w:t>
+            </w:r>
+            <w:r>
+              <w:rPr>
+                <w:b/>
+                <w:bCs/>
+                <w:color w:val="0070C0"/>
+                <w:sz w:val="18"/>
+                <w:szCs w:val="18"/>
+              </w:rPr>
+              <w:t>zh-Hans</w:t>
+            </w:r>
+            <w:r>
+              <w:rPr>
+                <w:sz w:val="18"/>
+                <w:szCs w:val="18"/>
+              </w:rPr>
+              <w:t>\</w:t>
+            </w:r>
+          </w:p>
+        </w:tc>
+        <w:tc>
+          <w:tcPr>
+            <w:tcW w:w="1963" w:type="dxa"/>
+          </w:tcPr>
+          <w:p>
+            <w:pPr>
+              <w:pStyle w:val="SAGEBodyText"/>
+              <w:rPr>
+                <w:sz w:val="18"/>
+                <w:szCs w:val="18"/>
+              </w:rPr>
+            </w:pPr>
+            <w:r>
+              <w:rPr>
+                <w:color w:val="0070C0"/>
+                <w:sz w:val="18"/>
+                <w:szCs w:val="18"/>
+              </w:rPr>
+              <w:t>Chinese – Simplified</w:t>
+            </w:r>
+          </w:p>
+        </w:tc>
+        <w:tc>
+          <w:tcPr>
+            <w:tcW w:w="2048" w:type="dxa"/>
+          </w:tcPr>
+          <w:p>
+            <w:pPr>
+              <w:pStyle w:val="SAGEBodyText"/>
+              <w:rPr>
+                <w:sz w:val="18"/>
+                <w:szCs w:val="18"/>
+              </w:rPr>
+            </w:pPr>
+            <w:r>
+              <w:rPr>
+                <w:sz w:val="18"/>
+                <w:szCs w:val="18"/>
+              </w:rPr>
+              <w:t>Yes</w:t>
+            </w:r>
+          </w:p>
+        </w:tc>
+        <w:tc>
+          <w:tcPr>
+            <w:tcW w:w="3675" w:type="dxa"/>
+          </w:tcPr>
+          <w:p>
+            <w:pPr>
+              <w:pStyle w:val="SAGEBodyText"/>
+              <w:rPr>
+                <w:sz w:val="18"/>
+                <w:szCs w:val="18"/>
+              </w:rPr>
+            </w:pPr>
+            <w:r>
+              <w:rPr>
+                <w:sz w:val="18"/>
+                <w:szCs w:val="18"/>
+              </w:rPr>
+              <w:t>SageInstallation\Online\Web\bin\</w:t>
+            </w:r>
+            <w:r>
+              <w:rPr>
+                <w:b/>
+                <w:bCs/>
+                <w:color w:val="0070C0"/>
+                <w:sz w:val="18"/>
+                <w:szCs w:val="18"/>
+              </w:rPr>
+              <w:t>zh-Hans</w:t>
+            </w:r>
+            <w:r>
+              <w:rPr>
+                <w:sz w:val="18"/>
+                <w:szCs w:val="18"/>
+              </w:rPr>
+              <w:t>\</w:t>
+            </w:r>
+          </w:p>
+          <w:p>
+            <w:pPr>
+              <w:pStyle w:val="SAGEBodyText"/>
+              <w:rPr>
+                <w:sz w:val="18"/>
+                <w:szCs w:val="18"/>
+              </w:rPr>
+            </w:pPr>
+            <w:r>
+              <w:rPr>
+                <w:sz w:val="18"/>
+                <w:szCs w:val="18"/>
+              </w:rPr>
+              <w:t>SageInstallation\Online\Worker\</w:t>
+            </w:r>
+            <w:r>
+              <w:rPr>
+                <w:b/>
+                <w:bCs/>
+                <w:color w:val="0070C0"/>
+                <w:sz w:val="18"/>
+                <w:szCs w:val="18"/>
+              </w:rPr>
+              <w:t>zh-Hans</w:t>
+            </w:r>
+            <w:r>
+              <w:rPr>
+                <w:sz w:val="18"/>
+                <w:szCs w:val="18"/>
+              </w:rPr>
+              <w:t>\</w:t>
+            </w:r>
+          </w:p>
+        </w:tc>
+      </w:tr>
+      <w:tr>
+        <w:tc>
+          <w:tcPr>
+            <w:tcW w:w="2119" w:type="dxa"/>
+            <w:tcBorders>
+              <w:bottom w:val="single" w:sz="4" w:space="0" w:color="auto"/>
+            </w:tcBorders>
+          </w:tcPr>
+          <w:p>
+            <w:pPr>
+              <w:pStyle w:val="SAGEBodyText"/>
+              <w:rPr>
+                <w:sz w:val="18"/>
+                <w:szCs w:val="18"/>
+              </w:rPr>
+            </w:pPr>
+            <w:r>
+              <w:rPr>
+                <w:sz w:val="18"/>
+                <w:szCs w:val="18"/>
+              </w:rPr>
+              <w:t>Assemblies\</w:t>
+            </w:r>
+            <w:r>
+              <w:rPr>
+                <w:b/>
+                <w:bCs/>
+                <w:color w:val="CC00CC"/>
+                <w:sz w:val="18"/>
+                <w:szCs w:val="18"/>
+              </w:rPr>
+              <w:t>zh-Hant</w:t>
+            </w:r>
+            <w:r>
+              <w:rPr>
+                <w:sz w:val="18"/>
+                <w:szCs w:val="18"/>
+              </w:rPr>
+              <w:t>\</w:t>
+            </w:r>
+          </w:p>
+        </w:tc>
+        <w:tc>
+          <w:tcPr>
+            <w:tcW w:w="1963" w:type="dxa"/>
+            <w:tcBorders>
+              <w:bottom w:val="single" w:sz="4" w:space="0" w:color="auto"/>
+            </w:tcBorders>
+          </w:tcPr>
+          <w:p>
+            <w:pPr>
+              <w:pStyle w:val="SAGEBodyText"/>
+              <w:rPr>
+                <w:sz w:val="18"/>
+                <w:szCs w:val="18"/>
+              </w:rPr>
+            </w:pPr>
+            <w:r>
+              <w:rPr>
+                <w:color w:val="CC00CC"/>
+                <w:sz w:val="18"/>
+                <w:szCs w:val="18"/>
+              </w:rPr>
+              <w:t>Chinese - Traditional</w:t>
+            </w:r>
+          </w:p>
+        </w:tc>
+        <w:tc>
+          <w:tcPr>
+            <w:tcW w:w="2048" w:type="dxa"/>
+            <w:tcBorders>
+              <w:bottom w:val="single" w:sz="4" w:space="0" w:color="auto"/>
+            </w:tcBorders>
+          </w:tcPr>
+          <w:p>
+            <w:pPr>
+              <w:pStyle w:val="SAGEBodyText"/>
+              <w:rPr>
+                <w:sz w:val="18"/>
+                <w:szCs w:val="18"/>
+              </w:rPr>
+            </w:pPr>
+            <w:r>
+              <w:rPr>
+                <w:sz w:val="18"/>
+                <w:szCs w:val="18"/>
+              </w:rPr>
+              <w:t>Yes</w:t>
+            </w:r>
+          </w:p>
+        </w:tc>
+        <w:tc>
+          <w:tcPr>
+            <w:tcW w:w="3675" w:type="dxa"/>
+            <w:tcBorders>
+              <w:bottom w:val="single" w:sz="4" w:space="0" w:color="auto"/>
+            </w:tcBorders>
+          </w:tcPr>
+          <w:p>
+            <w:pPr>
+              <w:pStyle w:val="SAGEBodyText"/>
+              <w:rPr>
+                <w:sz w:val="18"/>
+                <w:szCs w:val="18"/>
+              </w:rPr>
+            </w:pPr>
+            <w:r>
+              <w:rPr>
+                <w:sz w:val="18"/>
+                <w:szCs w:val="18"/>
+              </w:rPr>
+              <w:t>SageInstallation\Online\Web\bin\</w:t>
+            </w:r>
+            <w:r>
+              <w:rPr>
+                <w:b/>
+                <w:bCs/>
+                <w:color w:val="CC00CC"/>
+                <w:sz w:val="18"/>
+                <w:szCs w:val="18"/>
+              </w:rPr>
+              <w:t>zh-Hant</w:t>
+            </w:r>
+            <w:r>
+              <w:rPr>
+                <w:sz w:val="18"/>
+                <w:szCs w:val="18"/>
+              </w:rPr>
+              <w:t>\</w:t>
+            </w:r>
+          </w:p>
+          <w:p>
+            <w:pPr>
+              <w:pStyle w:val="SAGEBodyText"/>
+              <w:rPr>
+                <w:sz w:val="18"/>
+                <w:szCs w:val="18"/>
+              </w:rPr>
+            </w:pPr>
+            <w:r>
+              <w:rPr>
+                <w:sz w:val="18"/>
+                <w:szCs w:val="18"/>
+              </w:rPr>
+              <w:t>SageInstallation\Online\Worker\</w:t>
+            </w:r>
+            <w:r>
+              <w:rPr>
+                <w:b/>
+                <w:bCs/>
+                <w:color w:val="CC00CC"/>
+                <w:sz w:val="18"/>
+                <w:szCs w:val="18"/>
+              </w:rPr>
+              <w:t>zh-Hant</w:t>
+            </w:r>
+            <w:r>
+              <w:rPr>
+                <w:sz w:val="18"/>
+                <w:szCs w:val="18"/>
+              </w:rPr>
+              <w:t>\</w:t>
+            </w:r>
+          </w:p>
+        </w:tc>
+      </w:tr>
+      <w:tr>
+        <w:trPr>
+          <w:trHeight w:val="91"/>
+        </w:trPr>
+        <w:tc>
+          <w:tcPr>
+            <w:tcW w:w="9805" w:type="dxa"/>
+            <w:gridSpan w:val="4"/>
+            <w:shd w:val="clear" w:color="auto" w:fill="F9F9F9"/>
+          </w:tcPr>
+          <w:p>
+            <w:pPr>
+              <w:pStyle w:val="SAGEBodyText"/>
+              <w:rPr>
+                <w:sz w:val="2"/>
+                <w:szCs w:val="2"/>
+              </w:rPr>
+            </w:pPr>
+          </w:p>
+        </w:tc>
+      </w:tr>
+      <w:tr>
+        <w:tc>
+          <w:tcPr>
+            <w:tcW w:w="2119" w:type="dxa"/>
+          </w:tcPr>
+          <w:p>
+            <w:pPr>
+              <w:pStyle w:val="SAGEBodyText"/>
+              <w:rPr>
+                <w:sz w:val="18"/>
+                <w:szCs w:val="18"/>
+              </w:rPr>
+            </w:pPr>
+            <w:r>
+              <w:rPr>
+                <w:sz w:val="18"/>
+                <w:szCs w:val="18"/>
+              </w:rPr>
+              <w:t>Assemblies\</w:t>
+            </w:r>
+            <w:r>
+              <w:rPr>
+                <w:b/>
+                <w:bCs/>
+                <w:color w:val="FF9933"/>
+                <w:sz w:val="18"/>
+                <w:szCs w:val="18"/>
+              </w:rPr>
+              <w:t>th</w:t>
+            </w:r>
+            <w:r>
+              <w:rPr>
+                <w:sz w:val="18"/>
+                <w:szCs w:val="18"/>
+              </w:rPr>
+              <w:t>\</w:t>
+            </w:r>
+          </w:p>
+        </w:tc>
+        <w:tc>
+          <w:tcPr>
+            <w:tcW w:w="1963" w:type="dxa"/>
+          </w:tcPr>
+          <w:p>
+            <w:pPr>
+              <w:pStyle w:val="SAGEBodyText"/>
+              <w:rPr>
+                <w:sz w:val="18"/>
+                <w:szCs w:val="18"/>
+              </w:rPr>
+            </w:pPr>
+            <w:r>
+              <w:rPr>
+                <w:color w:val="FF9933"/>
+                <w:sz w:val="18"/>
+                <w:szCs w:val="18"/>
+              </w:rPr>
+              <w:t>Thai</w:t>
+            </w:r>
+          </w:p>
+        </w:tc>
+        <w:tc>
+          <w:tcPr>
+            <w:tcW w:w="2048" w:type="dxa"/>
+          </w:tcPr>
+          <w:p>
+            <w:pPr>
+              <w:pStyle w:val="SAGEBodyText"/>
+              <w:rPr>
+                <w:sz w:val="18"/>
+                <w:szCs w:val="18"/>
+              </w:rPr>
+            </w:pPr>
+            <w:r>
+              <w:rPr>
+                <w:sz w:val="18"/>
+                <w:szCs w:val="18"/>
+              </w:rPr>
+              <w:t>No</w:t>
+            </w:r>
+          </w:p>
+        </w:tc>
+        <w:tc>
+          <w:tcPr>
+            <w:tcW w:w="3675" w:type="dxa"/>
+          </w:tcPr>
+          <w:p>
+            <w:pPr>
+              <w:pStyle w:val="SAGEBodyText"/>
+              <w:rPr>
+                <w:sz w:val="18"/>
+                <w:szCs w:val="18"/>
+              </w:rPr>
+            </w:pPr>
+            <w:r>
+              <w:rPr>
+                <w:sz w:val="18"/>
+                <w:szCs w:val="18"/>
+              </w:rPr>
+              <w:t>SageInstallation\Online\Web\bin\</w:t>
+            </w:r>
+            <w:r>
+              <w:rPr>
+                <w:b/>
+                <w:bCs/>
+                <w:color w:val="FF9933"/>
+                <w:sz w:val="18"/>
+                <w:szCs w:val="18"/>
+              </w:rPr>
+              <w:t>th</w:t>
+            </w:r>
+            <w:r>
+              <w:rPr>
+                <w:sz w:val="18"/>
+                <w:szCs w:val="18"/>
+              </w:rPr>
+              <w:t>\</w:t>
+            </w:r>
+          </w:p>
+          <w:p>
+            <w:pPr>
+              <w:pStyle w:val="SAGEBodyText"/>
+              <w:rPr>
+                <w:sz w:val="18"/>
+                <w:szCs w:val="18"/>
+              </w:rPr>
+            </w:pPr>
+            <w:r>
+              <w:rPr>
+                <w:sz w:val="18"/>
+                <w:szCs w:val="18"/>
+              </w:rPr>
+              <w:t>SageInstallation\Online\Worker\</w:t>
+            </w:r>
+            <w:r>
+              <w:rPr>
+                <w:b/>
+                <w:bCs/>
+                <w:color w:val="FF9933"/>
+                <w:sz w:val="18"/>
+                <w:szCs w:val="18"/>
+              </w:rPr>
+              <w:t>th</w:t>
+            </w:r>
+            <w:r>
+              <w:rPr>
+                <w:sz w:val="18"/>
+                <w:szCs w:val="18"/>
+              </w:rPr>
+              <w:t>\</w:t>
+            </w:r>
+          </w:p>
+        </w:tc>
+      </w:tr>
+    </w:tbl>
+    <w:p>
+      <w:pPr>
+        <w:pStyle w:val="SAGEBodyText"/>
+      </w:pPr>
+    </w:p>
+    <w:p>
+      <w:pPr>
+        <w:pStyle w:val="SAGEBodyText"/>
+      </w:pPr>
+      <w:r>
+        <w:t xml:space="preserve">If new </w:t>
+      </w:r>
+      <w:r>
+        <w:t xml:space="preserve">resources were created by the Wizard, these resources will be deployed to a brand new set of folders denoted by the language code. In the above example, </w:t>
+      </w:r>
+      <w:r>
+        <w:rPr>
+          <w:b/>
+          <w:bCs/>
+          <w:color w:val="FF9933"/>
+        </w:rPr>
+        <w:t>Thai (th)</w:t>
+      </w:r>
+      <w:r>
+        <w:rPr>
+          <w:color w:val="FF9933"/>
+        </w:rPr>
+        <w:t xml:space="preserve"> </w:t>
+      </w:r>
+      <w:r>
+        <w:t>resources were created and will be deployed to a set of new ‘</w:t>
+      </w:r>
+      <w:r>
+        <w:rPr>
+          <w:b/>
+          <w:bCs/>
+          <w:color w:val="FF9933"/>
+        </w:rPr>
+        <w:t>th</w:t>
+      </w:r>
+      <w:r>
+        <w:t>’ folders located in \Web\bin and \Worker\</w:t>
+      </w:r>
+    </w:p>
+    <w:p>
+      <w:pPr>
+        <w:pStyle w:val="SAGEBodyText"/>
+      </w:pPr>
+      <w:r>
+        <w:t xml:space="preserve">If existing Sage 300 resources in the officially supported langauges (English, French, Spanish, Chinese – Traditional and Chinese – Simplified) were altered by our partners, these resource assemblies will </w:t>
+      </w:r>
+      <w:r>
+        <w:rPr>
+          <w:b/>
+          <w:bCs/>
+        </w:rPr>
+        <w:t>OVERWRITE</w:t>
+      </w:r>
+      <w:r>
+        <w:t xml:space="preserve"> the currently installed resource assemblies.</w:t>
+      </w:r>
+    </w:p>
+    <w:p>
+      <w:pPr>
+        <w:pStyle w:val="SAGEBodyText"/>
+      </w:pPr>
+    </w:p>
+    <w:p>
+      <w:pPr>
+        <w:pStyle w:val="SAGEBodyText"/>
+      </w:pPr>
+    </w:p>
     <w:sectPr>
-      <w:headerReference w:type="even" r:id="rId20"/>
-      <w:headerReference w:type="default" r:id="rId21"/>
-      <w:footerReference w:type="even" r:id="rId22"/>
-      <w:footerReference w:type="default" r:id="rId23"/>
-      <w:headerReference w:type="first" r:id="rId24"/>
-      <w:footerReference w:type="first" r:id="rId25"/>
+      <w:headerReference w:type="even" r:id="rId22"/>
+      <w:headerReference w:type="default" r:id="rId23"/>
+      <w:footerReference w:type="even" r:id="rId24"/>
+      <w:footerReference w:type="default" r:id="rId25"/>
+      <w:headerReference w:type="first" r:id="rId26"/>
+      <w:footerReference w:type="first" r:id="rId27"/>
       <w:pgSz w:w="12242" w:h="15842" w:code="1"/>
       <w:pgMar w:top="709" w:right="1440" w:bottom="1701" w:left="1584" w:header="624" w:footer="397" w:gutter="0"/>
       <w:cols w:space="708"/>
@@ -3236,7 +4970,6 @@
               <w:docPartUnique/>
             </w:docPartObj>
           </w:sdtPr>
-          <w:sdtEndPr/>
           <w:sdtContent>
             <w:p>
               <w:pPr>
@@ -3405,7 +5138,6 @@
               <w:docPartUnique/>
             </w:docPartObj>
           </w:sdtPr>
-          <w:sdtEndPr/>
           <w:sdtContent>
             <w:p>
               <w:pPr>
@@ -3644,7 +5376,7 @@
         <v:path o:extrusionok="f" gradientshapeok="t" o:connecttype="rect"/>
         <o:lock v:ext="edit" aspectratio="t"/>
       </v:shapetype>
-      <v:shape id="_x0000_i1027" type="#_x0000_t75" style="width:20.25pt;height:20.25pt" o:bullet="t">
+      <v:shape id="_x0000_i1087" type="#_x0000_t75" style="width:19.9pt;height:19.9pt" o:bullet="t">
         <v:imagedata r:id="rId1" o:title="clip_image001"/>
       </v:shape>
     </w:pict>
@@ -23607,7 +25339,7 @@
 </file>
 
 <file path=customXml/itemProps1.xml><?xml version="1.0" encoding="utf-8"?>
-<ds:datastoreItem xmlns:ds="http://schemas.openxmlformats.org/officeDocument/2006/customXml" ds:itemID="{52395D83-B971-41BC-ACFB-687FC45E96ED}">
+<ds:datastoreItem xmlns:ds="http://schemas.openxmlformats.org/officeDocument/2006/customXml" ds:itemID="{8869A51B-22C9-49C9-A83D-38B3C9962D11}">
   <ds:schemaRefs>
     <ds:schemaRef ds:uri="http://schemas.openxmlformats.org/officeDocument/2006/bibliography"/>
   </ds:schemaRefs>

</xml_diff>

<commit_message>
Updated Sage300SDK_LanguageResourceWizard.docx with additional instructions. Added Sage300Resources solution to new 'resources' folder.
</commit_message>
<xml_diff>
--- a/docs/wizards/Sage300SDK_LanguageResourceWizard.docx
+++ b/docs/wizards/Sage300SDK_LanguageResourceWizard.docx
@@ -52,7 +52,10 @@
         </w:sectPr>
       </w:pPr>
       <w:r>
-        <w:t>January 2020</w:t>
+        <w:t>February</w:t>
+      </w:r>
+      <w:r>
+        <w:t xml:space="preserve"> 2020</w:t>
       </w:r>
       <w:r>
         <w:tab/>
@@ -166,8 +169,6 @@
         <w:t>ontents</w:t>
       </w:r>
     </w:p>
-    <w:bookmarkStart w:id="0" w:name="_GoBack"/>
-    <w:bookmarkEnd w:id="0"/>
     <w:p>
       <w:pPr>
         <w:pStyle w:val="TOC1"/>
@@ -187,7 +188,7 @@
       <w:r>
         <w:fldChar w:fldCharType="separate"/>
       </w:r>
-      <w:hyperlink w:anchor="_Toc29981094" w:history="1">
+      <w:hyperlink w:anchor="_Toc33616361" w:history="1">
         <w:r>
           <w:rPr>
             <w:rStyle w:val="Hyperlink"/>
@@ -230,7 +231,7 @@
             <w:noProof/>
             <w:webHidden/>
           </w:rPr>
-          <w:instrText xml:space="preserve"> PAGEREF _Toc29981094 \h </w:instrText>
+          <w:instrText xml:space="preserve"> PAGEREF _Toc33616361 \h </w:instrText>
         </w:r>
         <w:r>
           <w:rPr>
@@ -268,7 +269,7 @@
           <w:rFonts w:asciiTheme="minorHAnsi" w:eastAsiaTheme="minorEastAsia" w:hAnsiTheme="minorHAnsi"/>
         </w:rPr>
       </w:pPr>
-      <w:hyperlink w:anchor="_Toc29981095" w:history="1">
+      <w:hyperlink w:anchor="_Toc33616362" w:history="1">
         <w:r>
           <w:rPr>
             <w:rStyle w:val="Hyperlink"/>
@@ -303,7 +304,7 @@
           <w:rPr>
             <w:webHidden/>
           </w:rPr>
-          <w:instrText xml:space="preserve"> PAGEREF _Toc29981095 \h </w:instrText>
+          <w:instrText xml:space="preserve"> PAGEREF _Toc33616362 \h </w:instrText>
         </w:r>
         <w:r>
           <w:rPr>
@@ -340,7 +341,7 @@
           <w:sz w:val="22"/>
         </w:rPr>
       </w:pPr>
-      <w:hyperlink w:anchor="_Toc29981096" w:history="1">
+      <w:hyperlink w:anchor="_Toc33616363" w:history="1">
         <w:r>
           <w:rPr>
             <w:rStyle w:val="Hyperlink"/>
@@ -383,7 +384,7 @@
             <w:noProof/>
             <w:webHidden/>
           </w:rPr>
-          <w:instrText xml:space="preserve"> PAGEREF _Toc29981096 \h </w:instrText>
+          <w:instrText xml:space="preserve"> PAGEREF _Toc33616363 \h </w:instrText>
         </w:r>
         <w:r>
           <w:rPr>
@@ -424,7 +425,7 @@
           <w:sz w:val="22"/>
         </w:rPr>
       </w:pPr>
-      <w:hyperlink w:anchor="_Toc29981097" w:history="1">
+      <w:hyperlink w:anchor="_Toc33616364" w:history="1">
         <w:r>
           <w:rPr>
             <w:rStyle w:val="Hyperlink"/>
@@ -467,7 +468,7 @@
             <w:noProof/>
             <w:webHidden/>
           </w:rPr>
-          <w:instrText xml:space="preserve"> PAGEREF _Toc29981097 \h </w:instrText>
+          <w:instrText xml:space="preserve"> PAGEREF _Toc33616364 \h </w:instrText>
         </w:r>
         <w:r>
           <w:rPr>
@@ -508,7 +509,7 @@
           <w:sz w:val="22"/>
         </w:rPr>
       </w:pPr>
-      <w:hyperlink w:anchor="_Toc29981098" w:history="1">
+      <w:hyperlink w:anchor="_Toc33616365" w:history="1">
         <w:r>
           <w:rPr>
             <w:rStyle w:val="Hyperlink"/>
@@ -551,7 +552,7 @@
             <w:noProof/>
             <w:webHidden/>
           </w:rPr>
-          <w:instrText xml:space="preserve"> PAGEREF _Toc29981098 \h </w:instrText>
+          <w:instrText xml:space="preserve"> PAGEREF _Toc33616365 \h </w:instrText>
         </w:r>
         <w:r>
           <w:rPr>
@@ -589,7 +590,7 @@
           <w:rFonts w:asciiTheme="minorHAnsi" w:eastAsiaTheme="minorEastAsia" w:hAnsiTheme="minorHAnsi"/>
         </w:rPr>
       </w:pPr>
-      <w:hyperlink w:anchor="_Toc29981099" w:history="1">
+      <w:hyperlink w:anchor="_Toc33616366" w:history="1">
         <w:r>
           <w:rPr>
             <w:rStyle w:val="Hyperlink"/>
@@ -624,7 +625,7 @@
           <w:rPr>
             <w:webHidden/>
           </w:rPr>
-          <w:instrText xml:space="preserve"> PAGEREF _Toc29981099 \h </w:instrText>
+          <w:instrText xml:space="preserve"> PAGEREF _Toc33616366 \h </w:instrText>
         </w:r>
         <w:r>
           <w:rPr>
@@ -658,7 +659,7 @@
           <w:rFonts w:asciiTheme="minorHAnsi" w:eastAsiaTheme="minorEastAsia" w:hAnsiTheme="minorHAnsi"/>
         </w:rPr>
       </w:pPr>
-      <w:hyperlink w:anchor="_Toc29981100" w:history="1">
+      <w:hyperlink w:anchor="_Toc33616367" w:history="1">
         <w:r>
           <w:rPr>
             <w:rStyle w:val="Hyperlink"/>
@@ -693,7 +694,7 @@
           <w:rPr>
             <w:webHidden/>
           </w:rPr>
-          <w:instrText xml:space="preserve"> PAGEREF _Toc29981100 \h </w:instrText>
+          <w:instrText xml:space="preserve"> PAGEREF _Toc33616367 \h </w:instrText>
         </w:r>
         <w:r>
           <w:rPr>
@@ -727,7 +728,7 @@
           <w:rFonts w:asciiTheme="minorHAnsi" w:eastAsiaTheme="minorEastAsia" w:hAnsiTheme="minorHAnsi"/>
         </w:rPr>
       </w:pPr>
-      <w:hyperlink w:anchor="_Toc29981101" w:history="1">
+      <w:hyperlink w:anchor="_Toc33616368" w:history="1">
         <w:r>
           <w:rPr>
             <w:rStyle w:val="Hyperlink"/>
@@ -762,7 +763,7 @@
           <w:rPr>
             <w:webHidden/>
           </w:rPr>
-          <w:instrText xml:space="preserve"> PAGEREF _Toc29981101 \h </w:instrText>
+          <w:instrText xml:space="preserve"> PAGEREF _Toc33616368 \h </w:instrText>
         </w:r>
         <w:r>
           <w:rPr>
@@ -796,7 +797,7 @@
           <w:rFonts w:asciiTheme="minorHAnsi" w:eastAsiaTheme="minorEastAsia" w:hAnsiTheme="minorHAnsi"/>
         </w:rPr>
       </w:pPr>
-      <w:hyperlink w:anchor="_Toc29981102" w:history="1">
+      <w:hyperlink w:anchor="_Toc33616369" w:history="1">
         <w:r>
           <w:rPr>
             <w:rStyle w:val="Hyperlink"/>
@@ -831,7 +832,7 @@
           <w:rPr>
             <w:webHidden/>
           </w:rPr>
-          <w:instrText xml:space="preserve"> PAGEREF _Toc29981102 \h </w:instrText>
+          <w:instrText xml:space="preserve"> PAGEREF _Toc33616369 \h </w:instrText>
         </w:r>
         <w:r>
           <w:rPr>
@@ -865,7 +866,7 @@
           <w:rFonts w:asciiTheme="minorHAnsi" w:eastAsiaTheme="minorEastAsia" w:hAnsiTheme="minorHAnsi"/>
         </w:rPr>
       </w:pPr>
-      <w:hyperlink w:anchor="_Toc29981103" w:history="1">
+      <w:hyperlink w:anchor="_Toc33616370" w:history="1">
         <w:r>
           <w:rPr>
             <w:rStyle w:val="Hyperlink"/>
@@ -900,7 +901,7 @@
           <w:rPr>
             <w:webHidden/>
           </w:rPr>
-          <w:instrText xml:space="preserve"> PAGEREF _Toc29981103 \h </w:instrText>
+          <w:instrText xml:space="preserve"> PAGEREF _Toc33616370 \h </w:instrText>
         </w:r>
         <w:r>
           <w:rPr>
@@ -934,7 +935,7 @@
           <w:rFonts w:asciiTheme="minorHAnsi" w:eastAsiaTheme="minorEastAsia" w:hAnsiTheme="minorHAnsi"/>
         </w:rPr>
       </w:pPr>
-      <w:hyperlink w:anchor="_Toc29981104" w:history="1">
+      <w:hyperlink w:anchor="_Toc33616371" w:history="1">
         <w:r>
           <w:rPr>
             <w:rStyle w:val="Hyperlink"/>
@@ -969,7 +970,7 @@
           <w:rPr>
             <w:webHidden/>
           </w:rPr>
-          <w:instrText xml:space="preserve"> PAGEREF _Toc29981104 \h </w:instrText>
+          <w:instrText xml:space="preserve"> PAGEREF _Toc33616371 \h </w:instrText>
         </w:r>
         <w:r>
           <w:rPr>
@@ -1006,7 +1007,7 @@
           <w:sz w:val="22"/>
         </w:rPr>
       </w:pPr>
-      <w:hyperlink w:anchor="_Toc29981105" w:history="1">
+      <w:hyperlink w:anchor="_Toc33616372" w:history="1">
         <w:r>
           <w:rPr>
             <w:rStyle w:val="Hyperlink"/>
@@ -1028,7 +1029,7 @@
             <w:rStyle w:val="Hyperlink"/>
             <w:noProof/>
           </w:rPr>
-          <w:t>Upgrade Log</w:t>
+          <w:t>Output Log</w:t>
         </w:r>
         <w:r>
           <w:rPr>
@@ -1049,7 +1050,7 @@
             <w:noProof/>
             <w:webHidden/>
           </w:rPr>
-          <w:instrText xml:space="preserve"> PAGEREF _Toc29981105 \h </w:instrText>
+          <w:instrText xml:space="preserve"> PAGEREF _Toc33616372 \h </w:instrText>
         </w:r>
         <w:r>
           <w:rPr>
@@ -1090,7 +1091,7 @@
           <w:sz w:val="22"/>
         </w:rPr>
       </w:pPr>
-      <w:hyperlink w:anchor="_Toc29981106" w:history="1">
+      <w:hyperlink w:anchor="_Toc33616373" w:history="1">
         <w:r>
           <w:rPr>
             <w:rStyle w:val="Hyperlink"/>
@@ -1133,7 +1134,7 @@
             <w:noProof/>
             <w:webHidden/>
           </w:rPr>
-          <w:instrText xml:space="preserve"> PAGEREF _Toc29981106 \h </w:instrText>
+          <w:instrText xml:space="preserve"> PAGEREF _Toc33616373 \h </w:instrText>
         </w:r>
         <w:r>
           <w:rPr>
@@ -1166,6 +1167,97 @@
     </w:p>
     <w:p>
       <w:pPr>
+        <w:pStyle w:val="TOC1"/>
+        <w:rPr>
+          <w:rFonts w:asciiTheme="minorHAnsi" w:eastAsiaTheme="minorEastAsia" w:hAnsiTheme="minorHAnsi"/>
+          <w:b w:val="0"/>
+          <w:noProof/>
+          <w:sz w:val="22"/>
+        </w:rPr>
+      </w:pPr>
+      <w:hyperlink w:anchor="_Toc33616374" w:history="1">
+        <w:r>
+          <w:rPr>
+            <w:rStyle w:val="Hyperlink"/>
+            <w:noProof/>
+          </w:rPr>
+          <w:t>7.</w:t>
+        </w:r>
+        <w:r>
+          <w:rPr>
+            <w:rFonts w:asciiTheme="minorHAnsi" w:eastAsiaTheme="minorEastAsia" w:hAnsiTheme="minorHAnsi"/>
+            <w:b w:val="0"/>
+            <w:noProof/>
+            <w:sz w:val="22"/>
+          </w:rPr>
+          <w:tab/>
+        </w:r>
+        <w:r>
+          <w:rPr>
+            <w:rStyle w:val="Hyperlink"/>
+            <w:noProof/>
+          </w:rPr>
+          <w:t>Deploying Resources</w:t>
+        </w:r>
+        <w:r>
+          <w:rPr>
+            <w:noProof/>
+            <w:webHidden/>
+          </w:rPr>
+          <w:tab/>
+        </w:r>
+        <w:r>
+          <w:rPr>
+            <w:noProof/>
+            <w:webHidden/>
+          </w:rPr>
+          <w:fldChar w:fldCharType="begin"/>
+        </w:r>
+        <w:r>
+          <w:rPr>
+            <w:noProof/>
+            <w:webHidden/>
+          </w:rPr>
+          <w:instrText xml:space="preserve"> PAGEREF _Toc33616374 \h </w:instrText>
+        </w:r>
+        <w:r>
+          <w:rPr>
+            <w:noProof/>
+            <w:webHidden/>
+          </w:rPr>
+        </w:r>
+        <w:r>
+          <w:rPr>
+            <w:noProof/>
+            <w:webHidden/>
+          </w:rPr>
+          <w:fldChar w:fldCharType="separate"/>
+        </w:r>
+        <w:r>
+          <w:rPr>
+            <w:noProof/>
+            <w:webHidden/>
+          </w:rPr>
+          <w:t>1</w:t>
+        </w:r>
+        <w:r>
+          <w:rPr>
+            <w:noProof/>
+            <w:webHidden/>
+          </w:rPr>
+          <w:t>6</w:t>
+        </w:r>
+        <w:r>
+          <w:rPr>
+            <w:noProof/>
+            <w:webHidden/>
+          </w:rPr>
+          <w:fldChar w:fldCharType="end"/>
+        </w:r>
+      </w:hyperlink>
+    </w:p>
+    <w:p>
+      <w:pPr>
         <w:pStyle w:val="SAGEHeading1"/>
         <w:framePr w:wrap="around"/>
       </w:pPr>
@@ -1173,16 +1265,16 @@
         <w:lastRenderedPageBreak/>
         <w:fldChar w:fldCharType="end"/>
       </w:r>
-      <w:bookmarkStart w:id="1" w:name="_Toc440376140"/>
-      <w:bookmarkStart w:id="2" w:name="_Toc29981094"/>
+      <w:bookmarkStart w:id="0" w:name="_Toc440376140"/>
+      <w:bookmarkStart w:id="1" w:name="_Toc33616361"/>
       <w:r>
         <w:t>O</w:t>
       </w:r>
       <w:r>
         <w:t>verview</w:t>
       </w:r>
+      <w:bookmarkEnd w:id="0"/>
       <w:bookmarkEnd w:id="1"/>
-      <w:bookmarkEnd w:id="2"/>
       <w:r>
         <w:fldChar w:fldCharType="begin"/>
       </w:r>
@@ -1322,11 +1414,11 @@
       <w:pPr>
         <w:pStyle w:val="SAGEHeading2"/>
       </w:pPr>
-      <w:bookmarkStart w:id="3" w:name="_Toc29981095"/>
+      <w:bookmarkStart w:id="2" w:name="_Toc33616362"/>
       <w:r>
         <w:t>Required Version of Sage 300</w:t>
       </w:r>
-      <w:bookmarkEnd w:id="3"/>
+      <w:bookmarkEnd w:id="2"/>
     </w:p>
     <w:p>
       <w:pPr>
@@ -1391,7 +1483,7 @@
         <w:pStyle w:val="SAGEHeading1"/>
         <w:framePr w:wrap="around"/>
       </w:pPr>
-      <w:bookmarkStart w:id="4" w:name="_Toc29981096"/>
+      <w:bookmarkStart w:id="3" w:name="_Toc33616363"/>
       <w:r>
         <w:lastRenderedPageBreak/>
         <w:t>Install</w:t>
@@ -1399,7 +1491,7 @@
       <w:r>
         <w:t>ing the Wizard</w:t>
       </w:r>
-      <w:bookmarkEnd w:id="4"/>
+      <w:bookmarkEnd w:id="3"/>
     </w:p>
     <w:p>
       <w:pPr>
@@ -1599,17 +1691,17 @@
           <w:numId w:val="35"/>
         </w:numPr>
       </w:pPr>
-      <w:bookmarkStart w:id="5" w:name="_Toc453606102"/>
-      <w:bookmarkStart w:id="6" w:name="_Toc29981097"/>
+      <w:bookmarkStart w:id="4" w:name="_Toc453606102"/>
+      <w:bookmarkStart w:id="5" w:name="_Toc33616364"/>
       <w:r>
         <w:lastRenderedPageBreak/>
         <w:t>Access</w:t>
       </w:r>
+      <w:bookmarkEnd w:id="4"/>
+      <w:r>
+        <w:t>ing the Wizard</w:t>
+      </w:r>
       <w:bookmarkEnd w:id="5"/>
-      <w:r>
-        <w:t>ing the Wizard</w:t>
-      </w:r>
-      <w:bookmarkEnd w:id="6"/>
     </w:p>
     <w:p>
       <w:pPr>
@@ -1728,8 +1820,8 @@
           <w:numId w:val="35"/>
         </w:numPr>
       </w:pPr>
-      <w:bookmarkStart w:id="7" w:name="_Toc440882986"/>
-      <w:bookmarkStart w:id="8" w:name="_Toc29981098"/>
+      <w:bookmarkStart w:id="6" w:name="_Toc440882986"/>
+      <w:bookmarkStart w:id="7" w:name="_Toc33616365"/>
       <w:r>
         <w:lastRenderedPageBreak/>
         <w:t xml:space="preserve">Using </w:t>
@@ -1740,8 +1832,8 @@
       <w:r>
         <w:t>Wizard</w:t>
       </w:r>
+      <w:bookmarkEnd w:id="6"/>
       <w:bookmarkEnd w:id="7"/>
-      <w:bookmarkEnd w:id="8"/>
     </w:p>
     <w:p>
       <w:pPr>
@@ -1914,7 +2006,7 @@
         </w:numPr>
         <w:ind w:left="734" w:hanging="734"/>
       </w:pPr>
-      <w:bookmarkStart w:id="9" w:name="_Toc29981099"/>
+      <w:bookmarkStart w:id="8" w:name="_Toc33616366"/>
       <w:r>
         <w:lastRenderedPageBreak/>
         <w:t>Step 1 – S</w:t>
@@ -1922,7 +2014,7 @@
       <w:r>
         <w:t>elect Language</w:t>
       </w:r>
-      <w:bookmarkEnd w:id="9"/>
+      <w:bookmarkEnd w:id="8"/>
     </w:p>
     <w:p>
       <w:pPr>
@@ -2062,7 +2154,7 @@
         </w:numPr>
         <w:ind w:left="734" w:hanging="734"/>
       </w:pPr>
-      <w:bookmarkStart w:id="10" w:name="_Toc29981100"/>
+      <w:bookmarkStart w:id="9" w:name="_Toc33616367"/>
       <w:r>
         <w:lastRenderedPageBreak/>
         <w:t xml:space="preserve">Step </w:t>
@@ -2079,7 +2171,7 @@
       <w:r>
         <w:t>Review</w:t>
       </w:r>
-      <w:bookmarkEnd w:id="10"/>
+      <w:bookmarkEnd w:id="9"/>
     </w:p>
     <w:p>
       <w:pPr>
@@ -2199,7 +2291,7 @@
         </w:numPr>
         <w:ind w:left="734" w:hanging="734"/>
       </w:pPr>
-      <w:bookmarkStart w:id="11" w:name="_Toc29981101"/>
+      <w:bookmarkStart w:id="10" w:name="_Toc33616368"/>
       <w:r>
         <w:lastRenderedPageBreak/>
         <w:t xml:space="preserve">Step </w:t>
@@ -2231,7 +2323,7 @@
       <w:r>
         <w:t>xist)</w:t>
       </w:r>
-      <w:bookmarkEnd w:id="11"/>
+      <w:bookmarkEnd w:id="10"/>
     </w:p>
     <w:p>
       <w:pPr>
@@ -2360,7 +2452,7 @@
         </w:numPr>
         <w:ind w:left="734" w:hanging="734"/>
       </w:pPr>
-      <w:bookmarkStart w:id="12" w:name="_Toc29981102"/>
+      <w:bookmarkStart w:id="11" w:name="_Toc33616369"/>
       <w:r>
         <w:lastRenderedPageBreak/>
         <w:t xml:space="preserve">Step </w:t>
@@ -2398,7 +2490,7 @@
       <w:r>
         <w:t>xist)</w:t>
       </w:r>
-      <w:bookmarkEnd w:id="12"/>
+      <w:bookmarkEnd w:id="11"/>
     </w:p>
     <w:p>
       <w:pPr>
@@ -2529,7 +2621,7 @@
         </w:numPr>
         <w:ind w:left="734" w:hanging="734"/>
       </w:pPr>
-      <w:bookmarkStart w:id="13" w:name="_Toc29981103"/>
+      <w:bookmarkStart w:id="12" w:name="_Toc33616370"/>
       <w:r>
         <w:lastRenderedPageBreak/>
         <w:t xml:space="preserve">Step </w:t>
@@ -2543,7 +2635,7 @@
       <w:r>
         <w:t>Generating Resources</w:t>
       </w:r>
-      <w:bookmarkEnd w:id="13"/>
+      <w:bookmarkEnd w:id="12"/>
     </w:p>
     <w:p>
       <w:pPr>
@@ -2648,7 +2740,7 @@
         </w:numPr>
         <w:ind w:left="734" w:hanging="734"/>
       </w:pPr>
-      <w:bookmarkStart w:id="14" w:name="_Toc29981104"/>
+      <w:bookmarkStart w:id="13" w:name="_Toc33616371"/>
       <w:r>
         <w:lastRenderedPageBreak/>
         <w:t xml:space="preserve">Step </w:t>
@@ -2662,7 +2754,7 @@
       <w:r>
         <w:t>Finish</w:t>
       </w:r>
-      <w:bookmarkEnd w:id="14"/>
+      <w:bookmarkEnd w:id="13"/>
     </w:p>
     <w:p>
       <w:pPr>
@@ -2833,12 +2925,15 @@
         <w:pStyle w:val="SAGEHeading1"/>
         <w:framePr w:wrap="around"/>
       </w:pPr>
-      <w:bookmarkStart w:id="15" w:name="_Toc29981105"/>
+      <w:bookmarkStart w:id="14" w:name="_Toc33616372"/>
       <w:r>
         <w:lastRenderedPageBreak/>
-        <w:t>Upgrade Log</w:t>
-      </w:r>
-      <w:bookmarkEnd w:id="15"/>
+        <w:t>Output</w:t>
+      </w:r>
+      <w:r>
+        <w:t xml:space="preserve"> Log</w:t>
+      </w:r>
+      <w:bookmarkEnd w:id="14"/>
     </w:p>
     <w:p>
       <w:pPr>
@@ -2935,12 +3030,12 @@
         <w:pStyle w:val="SAGEHeading1"/>
         <w:framePr w:wrap="around"/>
       </w:pPr>
-      <w:bookmarkStart w:id="16" w:name="_Toc29981106"/>
+      <w:bookmarkStart w:id="15" w:name="_Toc33616373"/>
       <w:r>
         <w:lastRenderedPageBreak/>
         <w:t>Files Added To Solution</w:t>
       </w:r>
-      <w:bookmarkEnd w:id="16"/>
+      <w:bookmarkEnd w:id="15"/>
     </w:p>
     <w:p>
       <w:pPr>
@@ -3026,13 +3121,1608 @@
         <w:t>Once the Language Resource Wizard has completed, new resource files will have been added to the Solution/Project. The above screenshot shows an example of some of the resource files that have been added.</w:t>
       </w:r>
     </w:p>
+    <w:p>
+      <w:pPr>
+        <w:spacing w:after="200" w:line="0" w:lineRule="auto"/>
+        <w:rPr>
+          <w:lang w:val="en-US"/>
+        </w:rPr>
+      </w:pPr>
+      <w:r>
+        <w:br w:type="page"/>
+      </w:r>
+    </w:p>
+    <w:p>
+      <w:pPr>
+        <w:pStyle w:val="SAGEHeading1"/>
+        <w:framePr w:wrap="around"/>
+      </w:pPr>
+      <w:bookmarkStart w:id="16" w:name="_Toc33616374"/>
+      <w:bookmarkStart w:id="17" w:name="_GoBack"/>
+      <w:bookmarkEnd w:id="17"/>
+      <w:r>
+        <w:lastRenderedPageBreak/>
+        <w:t>Deploying Resources</w:t>
+      </w:r>
+      <w:bookmarkEnd w:id="16"/>
+    </w:p>
+    <w:p>
+      <w:pPr>
+        <w:pStyle w:val="SAGEHeading1Follow"/>
+        <w:framePr w:wrap="around"/>
+      </w:pPr>
+    </w:p>
+    <w:p>
+      <w:pPr>
+        <w:pStyle w:val="SAGEBodyText"/>
+      </w:pPr>
+      <w:r>
+        <w:t>This step will outline how to manually deploy the newly created resources. Our development partners are free to create an installer to deploy these files.</w:t>
+      </w:r>
+    </w:p>
+    <w:p>
+      <w:pPr>
+        <w:pStyle w:val="SAGEBodyText"/>
+        <w:rPr>
+          <w:noProof/>
+        </w:rPr>
+      </w:pPr>
+      <w:r>
+        <w:t xml:space="preserve">Once </w:t>
+      </w:r>
+      <w:r>
+        <w:t xml:space="preserve">the Wizard has completed adding the new language resource files and the Sage300Resources solution has been rebuilt, the resulting assemblies will be located in the following folder: </w:t>
+      </w:r>
+      <w:r>
+        <w:rPr>
+          <w:b/>
+          <w:bCs/>
+        </w:rPr>
+        <w:t>Sage300WebSDKRoot\resources\Assemblies\</w:t>
+      </w:r>
+      <w:r>
+        <w:rPr>
+          <w:noProof/>
+        </w:rPr>
+        <w:t xml:space="preserve"> </w:t>
+      </w:r>
+    </w:p>
+    <w:p>
+      <w:pPr>
+        <w:pStyle w:val="SAGEBodyText"/>
+        <w:jc w:val="center"/>
+      </w:pPr>
+      <w:r>
+        <w:rPr>
+          <w:noProof/>
+        </w:rPr>
+        <w:drawing>
+          <wp:inline distT="0" distB="0" distL="0" distR="0" wp14:anchorId="5EB6552B" wp14:editId="207DBBC6">
+            <wp:extent cx="5853430" cy="1244600"/>
+            <wp:effectExtent l="38100" t="38100" r="90170" b="88900"/>
+            <wp:docPr id="4" name="Picture 4"/>
+            <wp:cNvGraphicFramePr>
+              <a:graphicFrameLocks xmlns:a="http://schemas.openxmlformats.org/drawingml/2006/main" noChangeAspect="1"/>
+            </wp:cNvGraphicFramePr>
+            <a:graphic xmlns:a="http://schemas.openxmlformats.org/drawingml/2006/main">
+              <a:graphicData uri="http://schemas.openxmlformats.org/drawingml/2006/picture">
+                <pic:pic xmlns:pic="http://schemas.openxmlformats.org/drawingml/2006/picture">
+                  <pic:nvPicPr>
+                    <pic:cNvPr id="1" name=""/>
+                    <pic:cNvPicPr/>
+                  </pic:nvPicPr>
+                  <pic:blipFill>
+                    <a:blip r:embed="rId20"/>
+                    <a:stretch>
+                      <a:fillRect/>
+                    </a:stretch>
+                  </pic:blipFill>
+                  <pic:spPr>
+                    <a:xfrm>
+                      <a:off x="0" y="0"/>
+                      <a:ext cx="5853430" cy="1244600"/>
+                    </a:xfrm>
+                    <a:prstGeom prst="rect">
+                      <a:avLst/>
+                    </a:prstGeom>
+                    <a:effectLst>
+                      <a:outerShdw blurRad="63500" dist="38100" dir="2700000" algn="tl" rotWithShape="0">
+                        <a:prstClr val="black">
+                          <a:alpha val="24000"/>
+                        </a:prstClr>
+                      </a:outerShdw>
+                    </a:effectLst>
+                  </pic:spPr>
+                </pic:pic>
+              </a:graphicData>
+            </a:graphic>
+          </wp:inline>
+        </w:drawing>
+      </w:r>
+    </w:p>
+    <w:p>
+      <w:pPr>
+        <w:pStyle w:val="SAGEBodyText"/>
+      </w:pPr>
+      <w:r>
+        <w:t xml:space="preserve">The contents of the </w:t>
+      </w:r>
+      <w:r>
+        <w:rPr>
+          <w:b/>
+          <w:bCs/>
+        </w:rPr>
+        <w:t>Assemblies</w:t>
+      </w:r>
+      <w:r>
+        <w:t xml:space="preserve"> folder will look similar to the following screen shot:</w:t>
+      </w:r>
+    </w:p>
+    <w:p>
+      <w:pPr>
+        <w:pStyle w:val="SAGEBodyText"/>
+        <w:jc w:val="center"/>
+      </w:pPr>
+      <w:r>
+        <w:rPr>
+          <w:noProof/>
+        </w:rPr>
+        <w:drawing>
+          <wp:inline distT="0" distB="0" distL="0" distR="0" wp14:anchorId="523656D5" wp14:editId="6EB8B463">
+            <wp:extent cx="5852828" cy="3784600"/>
+            <wp:effectExtent l="38100" t="38100" r="90805" b="101600"/>
+            <wp:docPr id="7" name="Picture 7"/>
+            <wp:cNvGraphicFramePr>
+              <a:graphicFrameLocks xmlns:a="http://schemas.openxmlformats.org/drawingml/2006/main" noChangeAspect="1"/>
+            </wp:cNvGraphicFramePr>
+            <a:graphic xmlns:a="http://schemas.openxmlformats.org/drawingml/2006/main">
+              <a:graphicData uri="http://schemas.openxmlformats.org/drawingml/2006/picture">
+                <pic:pic xmlns:pic="http://schemas.openxmlformats.org/drawingml/2006/picture">
+                  <pic:nvPicPr>
+                    <pic:cNvPr id="1" name=""/>
+                    <pic:cNvPicPr/>
+                  </pic:nvPicPr>
+                  <pic:blipFill>
+                    <a:blip r:embed="rId21">
+                      <a:extLst>
+                        <a:ext uri="{28A0092B-C50C-407E-A947-70E740481C1C}">
+                          <a14:useLocalDpi xmlns:a14="http://schemas.microsoft.com/office/drawing/2010/main" val="0"/>
+                        </a:ext>
+                      </a:extLst>
+                    </a:blip>
+                    <a:stretch>
+                      <a:fillRect/>
+                    </a:stretch>
+                  </pic:blipFill>
+                  <pic:spPr>
+                    <a:xfrm>
+                      <a:off x="0" y="0"/>
+                      <a:ext cx="5908984" cy="3820912"/>
+                    </a:xfrm>
+                    <a:prstGeom prst="rect">
+                      <a:avLst/>
+                    </a:prstGeom>
+                    <a:effectLst>
+                      <a:outerShdw blurRad="50800" dist="38100" dir="2700000" algn="tl" rotWithShape="0">
+                        <a:prstClr val="black">
+                          <a:alpha val="40000"/>
+                        </a:prstClr>
+                      </a:outerShdw>
+                    </a:effectLst>
+                  </pic:spPr>
+                </pic:pic>
+              </a:graphicData>
+            </a:graphic>
+          </wp:inline>
+        </w:drawing>
+      </w:r>
+    </w:p>
+    <w:p>
+      <w:pPr>
+        <w:spacing w:after="200" w:line="0" w:lineRule="auto"/>
+        <w:rPr>
+          <w:lang w:val="en-US"/>
+        </w:rPr>
+      </w:pPr>
+      <w:r>
+        <w:br w:type="page"/>
+      </w:r>
+    </w:p>
+    <w:p>
+      <w:pPr>
+        <w:pStyle w:val="SAGEBodyText"/>
+      </w:pPr>
+      <w:r>
+        <w:lastRenderedPageBreak/>
+        <w:t xml:space="preserve">The following table shows </w:t>
+      </w:r>
+      <w:r>
+        <w:t xml:space="preserve">the location(s) </w:t>
+      </w:r>
+      <w:r>
+        <w:t xml:space="preserve">where these files need to be deployed. </w:t>
+      </w:r>
+    </w:p>
+    <w:p>
+      <w:pPr>
+        <w:pStyle w:val="SAGEBodyText"/>
+      </w:pPr>
+    </w:p>
+    <w:tbl>
+      <w:tblPr>
+        <w:tblStyle w:val="TableGrid"/>
+        <w:tblW w:w="9805" w:type="dxa"/>
+        <w:tblBorders>
+          <w:top w:val="none" w:sz="0" w:space="0" w:color="auto"/>
+          <w:left w:val="none" w:sz="0" w:space="0" w:color="auto"/>
+          <w:bottom w:val="none" w:sz="0" w:space="0" w:color="auto"/>
+          <w:right w:val="none" w:sz="0" w:space="0" w:color="auto"/>
+          <w:insideH w:val="none" w:sz="0" w:space="0" w:color="auto"/>
+          <w:insideV w:val="none" w:sz="0" w:space="0" w:color="auto"/>
+        </w:tblBorders>
+        <w:tblLook w:val="04A0" w:firstRow="1" w:lastRow="0" w:firstColumn="1" w:lastColumn="0" w:noHBand="0" w:noVBand="1"/>
+      </w:tblPr>
+      <w:tblGrid>
+        <w:gridCol w:w="2970"/>
+        <w:gridCol w:w="6835"/>
+      </w:tblGrid>
+      <w:tr>
+        <w:tc>
+          <w:tcPr>
+            <w:tcW w:w="2970" w:type="dxa"/>
+          </w:tcPr>
+          <w:p>
+            <w:pPr>
+              <w:pStyle w:val="SAGEBodyText"/>
+              <w:rPr>
+                <w:sz w:val="18"/>
+                <w:szCs w:val="18"/>
+              </w:rPr>
+            </w:pPr>
+            <w:r>
+              <w:rPr>
+                <w:b/>
+                <w:bCs/>
+                <w:sz w:val="18"/>
+                <w:szCs w:val="18"/>
+              </w:rPr>
+              <w:t>Source Folder</w:t>
+            </w:r>
+          </w:p>
+        </w:tc>
+        <w:tc>
+          <w:tcPr>
+            <w:tcW w:w="6835" w:type="dxa"/>
+          </w:tcPr>
+          <w:p>
+            <w:pPr>
+              <w:pStyle w:val="SAGEBodyText"/>
+              <w:rPr>
+                <w:sz w:val="18"/>
+                <w:szCs w:val="18"/>
+              </w:rPr>
+            </w:pPr>
+            <w:r>
+              <w:rPr>
+                <w:sz w:val="18"/>
+                <w:szCs w:val="18"/>
+              </w:rPr>
+              <w:t>The newly compiled resource file output location</w:t>
+            </w:r>
+          </w:p>
+        </w:tc>
+      </w:tr>
+      <w:tr>
+        <w:tc>
+          <w:tcPr>
+            <w:tcW w:w="2970" w:type="dxa"/>
+          </w:tcPr>
+          <w:p>
+            <w:pPr>
+              <w:pStyle w:val="SAGEBodyText"/>
+              <w:rPr>
+                <w:sz w:val="18"/>
+                <w:szCs w:val="18"/>
+              </w:rPr>
+            </w:pPr>
+            <w:r>
+              <w:rPr>
+                <w:b/>
+                <w:bCs/>
+                <w:sz w:val="18"/>
+                <w:szCs w:val="18"/>
+              </w:rPr>
+              <w:t>Language</w:t>
+            </w:r>
+          </w:p>
+        </w:tc>
+        <w:tc>
+          <w:tcPr>
+            <w:tcW w:w="6835" w:type="dxa"/>
+          </w:tcPr>
+          <w:p>
+            <w:pPr>
+              <w:pStyle w:val="SAGEBodyText"/>
+              <w:rPr>
+                <w:sz w:val="18"/>
+                <w:szCs w:val="18"/>
+              </w:rPr>
+            </w:pPr>
+            <w:r>
+              <w:rPr>
+                <w:sz w:val="18"/>
+                <w:szCs w:val="18"/>
+              </w:rPr>
+              <w:t>The specific language</w:t>
+            </w:r>
+          </w:p>
+        </w:tc>
+      </w:tr>
+      <w:tr>
+        <w:tc>
+          <w:tcPr>
+            <w:tcW w:w="2970" w:type="dxa"/>
+          </w:tcPr>
+          <w:p>
+            <w:pPr>
+              <w:pStyle w:val="SAGEBodyText"/>
+              <w:rPr>
+                <w:b/>
+                <w:bCs/>
+                <w:sz w:val="18"/>
+                <w:szCs w:val="18"/>
+              </w:rPr>
+            </w:pPr>
+            <w:r>
+              <w:rPr>
+                <w:b/>
+                <w:bCs/>
+                <w:sz w:val="18"/>
+                <w:szCs w:val="18"/>
+              </w:rPr>
+              <w:t>Officially Supported Language</w:t>
+            </w:r>
+          </w:p>
+        </w:tc>
+        <w:tc>
+          <w:tcPr>
+            <w:tcW w:w="6835" w:type="dxa"/>
+          </w:tcPr>
+          <w:p>
+            <w:pPr>
+              <w:pStyle w:val="SAGEBodyText"/>
+              <w:rPr>
+                <w:sz w:val="18"/>
+                <w:szCs w:val="18"/>
+              </w:rPr>
+            </w:pPr>
+            <w:r>
+              <w:rPr>
+                <w:sz w:val="18"/>
+                <w:szCs w:val="18"/>
+              </w:rPr>
+              <w:t>Is this language officially supported by Sage?</w:t>
+            </w:r>
+          </w:p>
+        </w:tc>
+      </w:tr>
+      <w:tr>
+        <w:tc>
+          <w:tcPr>
+            <w:tcW w:w="2970" w:type="dxa"/>
+          </w:tcPr>
+          <w:p>
+            <w:pPr>
+              <w:pStyle w:val="SAGEBodyText"/>
+              <w:rPr>
+                <w:sz w:val="18"/>
+                <w:szCs w:val="18"/>
+              </w:rPr>
+            </w:pPr>
+            <w:r>
+              <w:rPr>
+                <w:b/>
+                <w:bCs/>
+                <w:sz w:val="18"/>
+                <w:szCs w:val="18"/>
+              </w:rPr>
+              <w:t>Destination Folder(s)</w:t>
+            </w:r>
+          </w:p>
+        </w:tc>
+        <w:tc>
+          <w:tcPr>
+            <w:tcW w:w="6835" w:type="dxa"/>
+          </w:tcPr>
+          <w:p>
+            <w:pPr>
+              <w:pStyle w:val="SAGEBodyText"/>
+              <w:rPr>
+                <w:sz w:val="18"/>
+                <w:szCs w:val="18"/>
+              </w:rPr>
+            </w:pPr>
+            <w:r>
+              <w:rPr>
+                <w:sz w:val="18"/>
+                <w:szCs w:val="18"/>
+              </w:rPr>
+              <w:t>The location(s) where the newly compiled resource files need to be deployed to</w:t>
+            </w:r>
+          </w:p>
+        </w:tc>
+      </w:tr>
+    </w:tbl>
+    <w:p>
+      <w:pPr>
+        <w:pStyle w:val="SAGEBodyText"/>
+      </w:pPr>
+    </w:p>
+    <w:tbl>
+      <w:tblPr>
+        <w:tblStyle w:val="TableGrid"/>
+        <w:tblW w:w="9805" w:type="dxa"/>
+        <w:tblLook w:val="04A0" w:firstRow="1" w:lastRow="0" w:firstColumn="1" w:lastColumn="0" w:noHBand="0" w:noVBand="1"/>
+      </w:tblPr>
+      <w:tblGrid>
+        <w:gridCol w:w="2119"/>
+        <w:gridCol w:w="1963"/>
+        <w:gridCol w:w="2048"/>
+        <w:gridCol w:w="3675"/>
+      </w:tblGrid>
+      <w:tr>
+        <w:trPr>
+          <w:trHeight w:val="199"/>
+        </w:trPr>
+        <w:tc>
+          <w:tcPr>
+            <w:tcW w:w="2119" w:type="dxa"/>
+            <w:shd w:val="clear" w:color="auto" w:fill="DCDDDB" w:themeFill="accent6"/>
+          </w:tcPr>
+          <w:p>
+            <w:pPr>
+              <w:pStyle w:val="SAGEBodyText"/>
+              <w:rPr>
+                <w:b/>
+                <w:bCs/>
+                <w:sz w:val="18"/>
+                <w:szCs w:val="18"/>
+              </w:rPr>
+            </w:pPr>
+            <w:r>
+              <w:rPr>
+                <w:b/>
+                <w:bCs/>
+                <w:sz w:val="18"/>
+                <w:szCs w:val="18"/>
+              </w:rPr>
+              <w:t>Source Folder</w:t>
+            </w:r>
+          </w:p>
+        </w:tc>
+        <w:tc>
+          <w:tcPr>
+            <w:tcW w:w="1963" w:type="dxa"/>
+            <w:shd w:val="clear" w:color="auto" w:fill="DCDDDB" w:themeFill="accent6"/>
+          </w:tcPr>
+          <w:p>
+            <w:pPr>
+              <w:pStyle w:val="SAGEBodyText"/>
+              <w:rPr>
+                <w:b/>
+                <w:bCs/>
+                <w:sz w:val="18"/>
+                <w:szCs w:val="18"/>
+              </w:rPr>
+            </w:pPr>
+            <w:r>
+              <w:rPr>
+                <w:b/>
+                <w:bCs/>
+                <w:sz w:val="18"/>
+                <w:szCs w:val="18"/>
+              </w:rPr>
+              <w:t>Language</w:t>
+            </w:r>
+          </w:p>
+        </w:tc>
+        <w:tc>
+          <w:tcPr>
+            <w:tcW w:w="2048" w:type="dxa"/>
+            <w:shd w:val="clear" w:color="auto" w:fill="DCDDDB" w:themeFill="accent6"/>
+          </w:tcPr>
+          <w:p>
+            <w:pPr>
+              <w:pStyle w:val="SAGEBodyText"/>
+              <w:jc w:val="center"/>
+              <w:rPr>
+                <w:b/>
+                <w:bCs/>
+                <w:sz w:val="18"/>
+                <w:szCs w:val="18"/>
+              </w:rPr>
+            </w:pPr>
+            <w:r>
+              <w:rPr>
+                <w:b/>
+                <w:bCs/>
+                <w:sz w:val="18"/>
+                <w:szCs w:val="18"/>
+              </w:rPr>
+              <w:t>Officially Supported Language</w:t>
+            </w:r>
+          </w:p>
+        </w:tc>
+        <w:tc>
+          <w:tcPr>
+            <w:tcW w:w="3675" w:type="dxa"/>
+            <w:shd w:val="clear" w:color="auto" w:fill="DCDDDB" w:themeFill="accent6"/>
+          </w:tcPr>
+          <w:p>
+            <w:pPr>
+              <w:pStyle w:val="SAGEBodyText"/>
+              <w:rPr>
+                <w:b/>
+                <w:bCs/>
+                <w:sz w:val="18"/>
+                <w:szCs w:val="18"/>
+              </w:rPr>
+            </w:pPr>
+            <w:r>
+              <w:rPr>
+                <w:b/>
+                <w:bCs/>
+                <w:sz w:val="18"/>
+                <w:szCs w:val="18"/>
+              </w:rPr>
+              <w:t>Destination Folder(s)</w:t>
+            </w:r>
+          </w:p>
+        </w:tc>
+      </w:tr>
+      <w:tr>
+        <w:tc>
+          <w:tcPr>
+            <w:tcW w:w="2119" w:type="dxa"/>
+          </w:tcPr>
+          <w:p>
+            <w:pPr>
+              <w:pStyle w:val="SAGEBodyText"/>
+              <w:rPr>
+                <w:sz w:val="18"/>
+                <w:szCs w:val="18"/>
+              </w:rPr>
+            </w:pPr>
+          </w:p>
+        </w:tc>
+        <w:tc>
+          <w:tcPr>
+            <w:tcW w:w="1963" w:type="dxa"/>
+          </w:tcPr>
+          <w:p>
+            <w:pPr>
+              <w:pStyle w:val="SAGEBodyText"/>
+              <w:rPr>
+                <w:sz w:val="18"/>
+                <w:szCs w:val="18"/>
+              </w:rPr>
+            </w:pPr>
+          </w:p>
+        </w:tc>
+        <w:tc>
+          <w:tcPr>
+            <w:tcW w:w="2048" w:type="dxa"/>
+          </w:tcPr>
+          <w:p>
+            <w:pPr>
+              <w:pStyle w:val="SAGEBodyText"/>
+              <w:rPr>
+                <w:sz w:val="18"/>
+                <w:szCs w:val="18"/>
+              </w:rPr>
+            </w:pPr>
+          </w:p>
+        </w:tc>
+        <w:tc>
+          <w:tcPr>
+            <w:tcW w:w="3675" w:type="dxa"/>
+          </w:tcPr>
+          <w:p>
+            <w:pPr>
+              <w:pStyle w:val="SAGEBodyText"/>
+              <w:rPr>
+                <w:sz w:val="18"/>
+                <w:szCs w:val="18"/>
+              </w:rPr>
+            </w:pPr>
+          </w:p>
+        </w:tc>
+      </w:tr>
+      <w:tr>
+        <w:tc>
+          <w:tcPr>
+            <w:tcW w:w="2119" w:type="dxa"/>
+          </w:tcPr>
+          <w:p>
+            <w:pPr>
+              <w:pStyle w:val="SAGEBodyText"/>
+              <w:rPr>
+                <w:sz w:val="18"/>
+                <w:szCs w:val="18"/>
+              </w:rPr>
+            </w:pPr>
+            <w:r>
+              <w:rPr>
+                <w:sz w:val="18"/>
+                <w:szCs w:val="18"/>
+              </w:rPr>
+              <w:t>Assemblies\</w:t>
+            </w:r>
+          </w:p>
+        </w:tc>
+        <w:tc>
+          <w:tcPr>
+            <w:tcW w:w="1963" w:type="dxa"/>
+          </w:tcPr>
+          <w:p>
+            <w:pPr>
+              <w:pStyle w:val="SAGEBodyText"/>
+              <w:rPr>
+                <w:sz w:val="18"/>
+                <w:szCs w:val="18"/>
+              </w:rPr>
+            </w:pPr>
+            <w:r>
+              <w:rPr>
+                <w:sz w:val="18"/>
+                <w:szCs w:val="18"/>
+              </w:rPr>
+              <w:t>English</w:t>
+            </w:r>
+          </w:p>
+        </w:tc>
+        <w:tc>
+          <w:tcPr>
+            <w:tcW w:w="2048" w:type="dxa"/>
+          </w:tcPr>
+          <w:p>
+            <w:pPr>
+              <w:pStyle w:val="SAGEBodyText"/>
+              <w:rPr>
+                <w:sz w:val="18"/>
+                <w:szCs w:val="18"/>
+              </w:rPr>
+            </w:pPr>
+            <w:r>
+              <w:rPr>
+                <w:sz w:val="18"/>
+                <w:szCs w:val="18"/>
+              </w:rPr>
+              <w:t>Yes</w:t>
+            </w:r>
+          </w:p>
+        </w:tc>
+        <w:tc>
+          <w:tcPr>
+            <w:tcW w:w="3675" w:type="dxa"/>
+          </w:tcPr>
+          <w:p>
+            <w:pPr>
+              <w:pStyle w:val="SAGEBodyText"/>
+              <w:rPr>
+                <w:sz w:val="18"/>
+                <w:szCs w:val="18"/>
+              </w:rPr>
+            </w:pPr>
+            <w:r>
+              <w:rPr>
+                <w:sz w:val="18"/>
+                <w:szCs w:val="18"/>
+              </w:rPr>
+              <w:t>SageInstallation\Online\Web\bin\</w:t>
+            </w:r>
+          </w:p>
+          <w:p>
+            <w:pPr>
+              <w:pStyle w:val="SAGEBodyText"/>
+              <w:rPr>
+                <w:sz w:val="18"/>
+                <w:szCs w:val="18"/>
+              </w:rPr>
+            </w:pPr>
+            <w:r>
+              <w:rPr>
+                <w:sz w:val="18"/>
+                <w:szCs w:val="18"/>
+              </w:rPr>
+              <w:t>SageInstallation\Online\Worker\</w:t>
+            </w:r>
+          </w:p>
+        </w:tc>
+      </w:tr>
+      <w:tr>
+        <w:tc>
+          <w:tcPr>
+            <w:tcW w:w="2119" w:type="dxa"/>
+          </w:tcPr>
+          <w:p>
+            <w:pPr>
+              <w:pStyle w:val="SAGEBodyText"/>
+              <w:rPr>
+                <w:sz w:val="18"/>
+                <w:szCs w:val="18"/>
+              </w:rPr>
+            </w:pPr>
+            <w:r>
+              <w:rPr>
+                <w:sz w:val="18"/>
+                <w:szCs w:val="18"/>
+              </w:rPr>
+              <w:t>Assemblies\</w:t>
+            </w:r>
+            <w:r>
+              <w:rPr>
+                <w:b/>
+                <w:bCs/>
+                <w:color w:val="FF0000"/>
+                <w:sz w:val="18"/>
+                <w:szCs w:val="18"/>
+              </w:rPr>
+              <w:t>es</w:t>
+            </w:r>
+            <w:r>
+              <w:rPr>
+                <w:sz w:val="18"/>
+                <w:szCs w:val="18"/>
+              </w:rPr>
+              <w:t>\</w:t>
+            </w:r>
+          </w:p>
+        </w:tc>
+        <w:tc>
+          <w:tcPr>
+            <w:tcW w:w="1963" w:type="dxa"/>
+          </w:tcPr>
+          <w:p>
+            <w:pPr>
+              <w:pStyle w:val="SAGEBodyText"/>
+              <w:rPr>
+                <w:sz w:val="18"/>
+                <w:szCs w:val="18"/>
+              </w:rPr>
+            </w:pPr>
+            <w:r>
+              <w:rPr>
+                <w:color w:val="FF0000"/>
+                <w:sz w:val="18"/>
+                <w:szCs w:val="18"/>
+              </w:rPr>
+              <w:t>Spanish</w:t>
+            </w:r>
+          </w:p>
+        </w:tc>
+        <w:tc>
+          <w:tcPr>
+            <w:tcW w:w="2048" w:type="dxa"/>
+          </w:tcPr>
+          <w:p>
+            <w:pPr>
+              <w:pStyle w:val="SAGEBodyText"/>
+              <w:rPr>
+                <w:sz w:val="18"/>
+                <w:szCs w:val="18"/>
+              </w:rPr>
+            </w:pPr>
+            <w:r>
+              <w:rPr>
+                <w:sz w:val="18"/>
+                <w:szCs w:val="18"/>
+              </w:rPr>
+              <w:t>Yes</w:t>
+            </w:r>
+          </w:p>
+        </w:tc>
+        <w:tc>
+          <w:tcPr>
+            <w:tcW w:w="3675" w:type="dxa"/>
+          </w:tcPr>
+          <w:p>
+            <w:pPr>
+              <w:pStyle w:val="SAGEBodyText"/>
+              <w:rPr>
+                <w:sz w:val="18"/>
+                <w:szCs w:val="18"/>
+              </w:rPr>
+            </w:pPr>
+            <w:r>
+              <w:rPr>
+                <w:sz w:val="18"/>
+                <w:szCs w:val="18"/>
+              </w:rPr>
+              <w:t>SageInstallation\Online\Web\bin\</w:t>
+            </w:r>
+            <w:r>
+              <w:rPr>
+                <w:b/>
+                <w:bCs/>
+                <w:color w:val="FF0000"/>
+                <w:sz w:val="18"/>
+                <w:szCs w:val="18"/>
+              </w:rPr>
+              <w:t>es</w:t>
+            </w:r>
+            <w:r>
+              <w:rPr>
+                <w:sz w:val="18"/>
+                <w:szCs w:val="18"/>
+              </w:rPr>
+              <w:t>\</w:t>
+            </w:r>
+          </w:p>
+          <w:p>
+            <w:pPr>
+              <w:pStyle w:val="SAGEBodyText"/>
+              <w:rPr>
+                <w:sz w:val="18"/>
+                <w:szCs w:val="18"/>
+              </w:rPr>
+            </w:pPr>
+            <w:r>
+              <w:rPr>
+                <w:sz w:val="18"/>
+                <w:szCs w:val="18"/>
+              </w:rPr>
+              <w:t>SageInstallation\Online\Worker\</w:t>
+            </w:r>
+            <w:r>
+              <w:rPr>
+                <w:b/>
+                <w:bCs/>
+                <w:color w:val="FF0000"/>
+                <w:sz w:val="18"/>
+                <w:szCs w:val="18"/>
+              </w:rPr>
+              <w:t>es</w:t>
+            </w:r>
+            <w:r>
+              <w:rPr>
+                <w:sz w:val="18"/>
+                <w:szCs w:val="18"/>
+              </w:rPr>
+              <w:t>\</w:t>
+            </w:r>
+          </w:p>
+        </w:tc>
+      </w:tr>
+      <w:tr>
+        <w:tc>
+          <w:tcPr>
+            <w:tcW w:w="2119" w:type="dxa"/>
+          </w:tcPr>
+          <w:p>
+            <w:pPr>
+              <w:pStyle w:val="SAGEBodyText"/>
+              <w:rPr>
+                <w:sz w:val="18"/>
+                <w:szCs w:val="18"/>
+              </w:rPr>
+            </w:pPr>
+            <w:r>
+              <w:rPr>
+                <w:sz w:val="18"/>
+                <w:szCs w:val="18"/>
+              </w:rPr>
+              <w:t>Assemblies\</w:t>
+            </w:r>
+            <w:r>
+              <w:rPr>
+                <w:b/>
+                <w:bCs/>
+                <w:color w:val="00B050"/>
+                <w:sz w:val="18"/>
+                <w:szCs w:val="18"/>
+              </w:rPr>
+              <w:t>fr</w:t>
+            </w:r>
+            <w:r>
+              <w:rPr>
+                <w:sz w:val="18"/>
+                <w:szCs w:val="18"/>
+              </w:rPr>
+              <w:t>\</w:t>
+            </w:r>
+          </w:p>
+        </w:tc>
+        <w:tc>
+          <w:tcPr>
+            <w:tcW w:w="1963" w:type="dxa"/>
+          </w:tcPr>
+          <w:p>
+            <w:pPr>
+              <w:pStyle w:val="SAGEBodyText"/>
+              <w:rPr>
+                <w:sz w:val="18"/>
+                <w:szCs w:val="18"/>
+              </w:rPr>
+            </w:pPr>
+            <w:r>
+              <w:rPr>
+                <w:color w:val="00B050"/>
+                <w:sz w:val="18"/>
+                <w:szCs w:val="18"/>
+              </w:rPr>
+              <w:t>French</w:t>
+            </w:r>
+          </w:p>
+        </w:tc>
+        <w:tc>
+          <w:tcPr>
+            <w:tcW w:w="2048" w:type="dxa"/>
+          </w:tcPr>
+          <w:p>
+            <w:pPr>
+              <w:pStyle w:val="SAGEBodyText"/>
+              <w:rPr>
+                <w:sz w:val="18"/>
+                <w:szCs w:val="18"/>
+              </w:rPr>
+            </w:pPr>
+            <w:r>
+              <w:rPr>
+                <w:sz w:val="18"/>
+                <w:szCs w:val="18"/>
+              </w:rPr>
+              <w:t>Yes</w:t>
+            </w:r>
+          </w:p>
+        </w:tc>
+        <w:tc>
+          <w:tcPr>
+            <w:tcW w:w="3675" w:type="dxa"/>
+          </w:tcPr>
+          <w:p>
+            <w:pPr>
+              <w:pStyle w:val="SAGEBodyText"/>
+              <w:rPr>
+                <w:sz w:val="18"/>
+                <w:szCs w:val="18"/>
+              </w:rPr>
+            </w:pPr>
+            <w:r>
+              <w:rPr>
+                <w:sz w:val="18"/>
+                <w:szCs w:val="18"/>
+              </w:rPr>
+              <w:t>SageInstallation\Online\Web\bin\</w:t>
+            </w:r>
+            <w:r>
+              <w:rPr>
+                <w:b/>
+                <w:bCs/>
+                <w:color w:val="00B050"/>
+                <w:sz w:val="18"/>
+                <w:szCs w:val="18"/>
+              </w:rPr>
+              <w:t>fr</w:t>
+            </w:r>
+            <w:r>
+              <w:rPr>
+                <w:sz w:val="18"/>
+                <w:szCs w:val="18"/>
+              </w:rPr>
+              <w:t>\</w:t>
+            </w:r>
+          </w:p>
+          <w:p>
+            <w:pPr>
+              <w:pStyle w:val="SAGEBodyText"/>
+              <w:rPr>
+                <w:sz w:val="18"/>
+                <w:szCs w:val="18"/>
+              </w:rPr>
+            </w:pPr>
+            <w:r>
+              <w:rPr>
+                <w:sz w:val="18"/>
+                <w:szCs w:val="18"/>
+              </w:rPr>
+              <w:t>SageInstallation\Online\Worker\</w:t>
+            </w:r>
+            <w:r>
+              <w:rPr>
+                <w:b/>
+                <w:bCs/>
+                <w:color w:val="00B050"/>
+                <w:sz w:val="18"/>
+                <w:szCs w:val="18"/>
+              </w:rPr>
+              <w:t>fr</w:t>
+            </w:r>
+            <w:r>
+              <w:rPr>
+                <w:sz w:val="18"/>
+                <w:szCs w:val="18"/>
+              </w:rPr>
+              <w:t>\</w:t>
+            </w:r>
+          </w:p>
+        </w:tc>
+      </w:tr>
+      <w:tr>
+        <w:tc>
+          <w:tcPr>
+            <w:tcW w:w="2119" w:type="dxa"/>
+          </w:tcPr>
+          <w:p>
+            <w:pPr>
+              <w:pStyle w:val="SAGEBodyText"/>
+              <w:rPr>
+                <w:sz w:val="18"/>
+                <w:szCs w:val="18"/>
+              </w:rPr>
+            </w:pPr>
+            <w:r>
+              <w:rPr>
+                <w:sz w:val="18"/>
+                <w:szCs w:val="18"/>
+              </w:rPr>
+              <w:t>Assemblies\</w:t>
+            </w:r>
+            <w:r>
+              <w:rPr>
+                <w:b/>
+                <w:bCs/>
+                <w:color w:val="0070C0"/>
+                <w:sz w:val="18"/>
+                <w:szCs w:val="18"/>
+              </w:rPr>
+              <w:t>zh-Hans</w:t>
+            </w:r>
+            <w:r>
+              <w:rPr>
+                <w:sz w:val="18"/>
+                <w:szCs w:val="18"/>
+              </w:rPr>
+              <w:t>\</w:t>
+            </w:r>
+          </w:p>
+        </w:tc>
+        <w:tc>
+          <w:tcPr>
+            <w:tcW w:w="1963" w:type="dxa"/>
+          </w:tcPr>
+          <w:p>
+            <w:pPr>
+              <w:pStyle w:val="SAGEBodyText"/>
+              <w:rPr>
+                <w:sz w:val="18"/>
+                <w:szCs w:val="18"/>
+              </w:rPr>
+            </w:pPr>
+            <w:r>
+              <w:rPr>
+                <w:color w:val="0070C0"/>
+                <w:sz w:val="18"/>
+                <w:szCs w:val="18"/>
+              </w:rPr>
+              <w:t>Chinese – Simplified</w:t>
+            </w:r>
+          </w:p>
+        </w:tc>
+        <w:tc>
+          <w:tcPr>
+            <w:tcW w:w="2048" w:type="dxa"/>
+          </w:tcPr>
+          <w:p>
+            <w:pPr>
+              <w:pStyle w:val="SAGEBodyText"/>
+              <w:rPr>
+                <w:sz w:val="18"/>
+                <w:szCs w:val="18"/>
+              </w:rPr>
+            </w:pPr>
+            <w:r>
+              <w:rPr>
+                <w:sz w:val="18"/>
+                <w:szCs w:val="18"/>
+              </w:rPr>
+              <w:t>Yes</w:t>
+            </w:r>
+          </w:p>
+        </w:tc>
+        <w:tc>
+          <w:tcPr>
+            <w:tcW w:w="3675" w:type="dxa"/>
+          </w:tcPr>
+          <w:p>
+            <w:pPr>
+              <w:pStyle w:val="SAGEBodyText"/>
+              <w:rPr>
+                <w:sz w:val="18"/>
+                <w:szCs w:val="18"/>
+              </w:rPr>
+            </w:pPr>
+            <w:r>
+              <w:rPr>
+                <w:sz w:val="18"/>
+                <w:szCs w:val="18"/>
+              </w:rPr>
+              <w:t>SageInstallation\Online\Web\bin\</w:t>
+            </w:r>
+            <w:r>
+              <w:rPr>
+                <w:b/>
+                <w:bCs/>
+                <w:color w:val="0070C0"/>
+                <w:sz w:val="18"/>
+                <w:szCs w:val="18"/>
+              </w:rPr>
+              <w:t>zh-Hans</w:t>
+            </w:r>
+            <w:r>
+              <w:rPr>
+                <w:sz w:val="18"/>
+                <w:szCs w:val="18"/>
+              </w:rPr>
+              <w:t>\</w:t>
+            </w:r>
+          </w:p>
+          <w:p>
+            <w:pPr>
+              <w:pStyle w:val="SAGEBodyText"/>
+              <w:rPr>
+                <w:sz w:val="18"/>
+                <w:szCs w:val="18"/>
+              </w:rPr>
+            </w:pPr>
+            <w:r>
+              <w:rPr>
+                <w:sz w:val="18"/>
+                <w:szCs w:val="18"/>
+              </w:rPr>
+              <w:t>SageInstallation\Online\Worker\</w:t>
+            </w:r>
+            <w:r>
+              <w:rPr>
+                <w:b/>
+                <w:bCs/>
+                <w:color w:val="0070C0"/>
+                <w:sz w:val="18"/>
+                <w:szCs w:val="18"/>
+              </w:rPr>
+              <w:t>zh-Hans</w:t>
+            </w:r>
+            <w:r>
+              <w:rPr>
+                <w:sz w:val="18"/>
+                <w:szCs w:val="18"/>
+              </w:rPr>
+              <w:t>\</w:t>
+            </w:r>
+          </w:p>
+        </w:tc>
+      </w:tr>
+      <w:tr>
+        <w:tc>
+          <w:tcPr>
+            <w:tcW w:w="2119" w:type="dxa"/>
+            <w:tcBorders>
+              <w:bottom w:val="single" w:sz="4" w:space="0" w:color="auto"/>
+            </w:tcBorders>
+          </w:tcPr>
+          <w:p>
+            <w:pPr>
+              <w:pStyle w:val="SAGEBodyText"/>
+              <w:rPr>
+                <w:sz w:val="18"/>
+                <w:szCs w:val="18"/>
+              </w:rPr>
+            </w:pPr>
+            <w:r>
+              <w:rPr>
+                <w:sz w:val="18"/>
+                <w:szCs w:val="18"/>
+              </w:rPr>
+              <w:t>Assemblies\</w:t>
+            </w:r>
+            <w:r>
+              <w:rPr>
+                <w:b/>
+                <w:bCs/>
+                <w:color w:val="CC00CC"/>
+                <w:sz w:val="18"/>
+                <w:szCs w:val="18"/>
+              </w:rPr>
+              <w:t>zh-Hant</w:t>
+            </w:r>
+            <w:r>
+              <w:rPr>
+                <w:sz w:val="18"/>
+                <w:szCs w:val="18"/>
+              </w:rPr>
+              <w:t>\</w:t>
+            </w:r>
+          </w:p>
+        </w:tc>
+        <w:tc>
+          <w:tcPr>
+            <w:tcW w:w="1963" w:type="dxa"/>
+            <w:tcBorders>
+              <w:bottom w:val="single" w:sz="4" w:space="0" w:color="auto"/>
+            </w:tcBorders>
+          </w:tcPr>
+          <w:p>
+            <w:pPr>
+              <w:pStyle w:val="SAGEBodyText"/>
+              <w:rPr>
+                <w:sz w:val="18"/>
+                <w:szCs w:val="18"/>
+              </w:rPr>
+            </w:pPr>
+            <w:r>
+              <w:rPr>
+                <w:color w:val="CC00CC"/>
+                <w:sz w:val="18"/>
+                <w:szCs w:val="18"/>
+              </w:rPr>
+              <w:t>Chinese - Traditional</w:t>
+            </w:r>
+          </w:p>
+        </w:tc>
+        <w:tc>
+          <w:tcPr>
+            <w:tcW w:w="2048" w:type="dxa"/>
+            <w:tcBorders>
+              <w:bottom w:val="single" w:sz="4" w:space="0" w:color="auto"/>
+            </w:tcBorders>
+          </w:tcPr>
+          <w:p>
+            <w:pPr>
+              <w:pStyle w:val="SAGEBodyText"/>
+              <w:rPr>
+                <w:sz w:val="18"/>
+                <w:szCs w:val="18"/>
+              </w:rPr>
+            </w:pPr>
+            <w:r>
+              <w:rPr>
+                <w:sz w:val="18"/>
+                <w:szCs w:val="18"/>
+              </w:rPr>
+              <w:t>Yes</w:t>
+            </w:r>
+          </w:p>
+        </w:tc>
+        <w:tc>
+          <w:tcPr>
+            <w:tcW w:w="3675" w:type="dxa"/>
+            <w:tcBorders>
+              <w:bottom w:val="single" w:sz="4" w:space="0" w:color="auto"/>
+            </w:tcBorders>
+          </w:tcPr>
+          <w:p>
+            <w:pPr>
+              <w:pStyle w:val="SAGEBodyText"/>
+              <w:rPr>
+                <w:sz w:val="18"/>
+                <w:szCs w:val="18"/>
+              </w:rPr>
+            </w:pPr>
+            <w:r>
+              <w:rPr>
+                <w:sz w:val="18"/>
+                <w:szCs w:val="18"/>
+              </w:rPr>
+              <w:t>SageInstallation\Online\Web\bin\</w:t>
+            </w:r>
+            <w:r>
+              <w:rPr>
+                <w:b/>
+                <w:bCs/>
+                <w:color w:val="CC00CC"/>
+                <w:sz w:val="18"/>
+                <w:szCs w:val="18"/>
+              </w:rPr>
+              <w:t>zh-Hant</w:t>
+            </w:r>
+            <w:r>
+              <w:rPr>
+                <w:sz w:val="18"/>
+                <w:szCs w:val="18"/>
+              </w:rPr>
+              <w:t>\</w:t>
+            </w:r>
+          </w:p>
+          <w:p>
+            <w:pPr>
+              <w:pStyle w:val="SAGEBodyText"/>
+              <w:rPr>
+                <w:sz w:val="18"/>
+                <w:szCs w:val="18"/>
+              </w:rPr>
+            </w:pPr>
+            <w:r>
+              <w:rPr>
+                <w:sz w:val="18"/>
+                <w:szCs w:val="18"/>
+              </w:rPr>
+              <w:t>SageInstallation\Online\Worker\</w:t>
+            </w:r>
+            <w:r>
+              <w:rPr>
+                <w:b/>
+                <w:bCs/>
+                <w:color w:val="CC00CC"/>
+                <w:sz w:val="18"/>
+                <w:szCs w:val="18"/>
+              </w:rPr>
+              <w:t>zh-Hant</w:t>
+            </w:r>
+            <w:r>
+              <w:rPr>
+                <w:sz w:val="18"/>
+                <w:szCs w:val="18"/>
+              </w:rPr>
+              <w:t>\</w:t>
+            </w:r>
+          </w:p>
+        </w:tc>
+      </w:tr>
+      <w:tr>
+        <w:trPr>
+          <w:trHeight w:val="91"/>
+        </w:trPr>
+        <w:tc>
+          <w:tcPr>
+            <w:tcW w:w="9805" w:type="dxa"/>
+            <w:gridSpan w:val="4"/>
+            <w:shd w:val="clear" w:color="auto" w:fill="F9F9F9"/>
+          </w:tcPr>
+          <w:p>
+            <w:pPr>
+              <w:pStyle w:val="SAGEBodyText"/>
+              <w:rPr>
+                <w:sz w:val="2"/>
+                <w:szCs w:val="2"/>
+              </w:rPr>
+            </w:pPr>
+          </w:p>
+        </w:tc>
+      </w:tr>
+      <w:tr>
+        <w:tc>
+          <w:tcPr>
+            <w:tcW w:w="2119" w:type="dxa"/>
+          </w:tcPr>
+          <w:p>
+            <w:pPr>
+              <w:pStyle w:val="SAGEBodyText"/>
+              <w:rPr>
+                <w:sz w:val="18"/>
+                <w:szCs w:val="18"/>
+              </w:rPr>
+            </w:pPr>
+            <w:r>
+              <w:rPr>
+                <w:sz w:val="18"/>
+                <w:szCs w:val="18"/>
+              </w:rPr>
+              <w:t>Assemblies\</w:t>
+            </w:r>
+            <w:r>
+              <w:rPr>
+                <w:b/>
+                <w:bCs/>
+                <w:color w:val="FF9933"/>
+                <w:sz w:val="18"/>
+                <w:szCs w:val="18"/>
+              </w:rPr>
+              <w:t>th</w:t>
+            </w:r>
+            <w:r>
+              <w:rPr>
+                <w:sz w:val="18"/>
+                <w:szCs w:val="18"/>
+              </w:rPr>
+              <w:t>\</w:t>
+            </w:r>
+          </w:p>
+        </w:tc>
+        <w:tc>
+          <w:tcPr>
+            <w:tcW w:w="1963" w:type="dxa"/>
+          </w:tcPr>
+          <w:p>
+            <w:pPr>
+              <w:pStyle w:val="SAGEBodyText"/>
+              <w:rPr>
+                <w:sz w:val="18"/>
+                <w:szCs w:val="18"/>
+              </w:rPr>
+            </w:pPr>
+            <w:r>
+              <w:rPr>
+                <w:color w:val="FF9933"/>
+                <w:sz w:val="18"/>
+                <w:szCs w:val="18"/>
+              </w:rPr>
+              <w:t>Thai</w:t>
+            </w:r>
+          </w:p>
+        </w:tc>
+        <w:tc>
+          <w:tcPr>
+            <w:tcW w:w="2048" w:type="dxa"/>
+          </w:tcPr>
+          <w:p>
+            <w:pPr>
+              <w:pStyle w:val="SAGEBodyText"/>
+              <w:rPr>
+                <w:sz w:val="18"/>
+                <w:szCs w:val="18"/>
+              </w:rPr>
+            </w:pPr>
+            <w:r>
+              <w:rPr>
+                <w:sz w:val="18"/>
+                <w:szCs w:val="18"/>
+              </w:rPr>
+              <w:t>No</w:t>
+            </w:r>
+          </w:p>
+        </w:tc>
+        <w:tc>
+          <w:tcPr>
+            <w:tcW w:w="3675" w:type="dxa"/>
+          </w:tcPr>
+          <w:p>
+            <w:pPr>
+              <w:pStyle w:val="SAGEBodyText"/>
+              <w:rPr>
+                <w:sz w:val="18"/>
+                <w:szCs w:val="18"/>
+              </w:rPr>
+            </w:pPr>
+            <w:r>
+              <w:rPr>
+                <w:sz w:val="18"/>
+                <w:szCs w:val="18"/>
+              </w:rPr>
+              <w:t>SageInstallation\Online\Web\bin\</w:t>
+            </w:r>
+            <w:r>
+              <w:rPr>
+                <w:b/>
+                <w:bCs/>
+                <w:color w:val="FF9933"/>
+                <w:sz w:val="18"/>
+                <w:szCs w:val="18"/>
+              </w:rPr>
+              <w:t>th</w:t>
+            </w:r>
+            <w:r>
+              <w:rPr>
+                <w:sz w:val="18"/>
+                <w:szCs w:val="18"/>
+              </w:rPr>
+              <w:t>\</w:t>
+            </w:r>
+          </w:p>
+          <w:p>
+            <w:pPr>
+              <w:pStyle w:val="SAGEBodyText"/>
+              <w:rPr>
+                <w:sz w:val="18"/>
+                <w:szCs w:val="18"/>
+              </w:rPr>
+            </w:pPr>
+            <w:r>
+              <w:rPr>
+                <w:sz w:val="18"/>
+                <w:szCs w:val="18"/>
+              </w:rPr>
+              <w:t>SageInstallation\Online\Worker\</w:t>
+            </w:r>
+            <w:r>
+              <w:rPr>
+                <w:b/>
+                <w:bCs/>
+                <w:color w:val="FF9933"/>
+                <w:sz w:val="18"/>
+                <w:szCs w:val="18"/>
+              </w:rPr>
+              <w:t>th</w:t>
+            </w:r>
+            <w:r>
+              <w:rPr>
+                <w:sz w:val="18"/>
+                <w:szCs w:val="18"/>
+              </w:rPr>
+              <w:t>\</w:t>
+            </w:r>
+          </w:p>
+        </w:tc>
+      </w:tr>
+    </w:tbl>
+    <w:p>
+      <w:pPr>
+        <w:pStyle w:val="SAGEBodyText"/>
+      </w:pPr>
+    </w:p>
+    <w:p>
+      <w:pPr>
+        <w:pStyle w:val="SAGEBodyText"/>
+      </w:pPr>
+      <w:r>
+        <w:t xml:space="preserve">If new </w:t>
+      </w:r>
+      <w:r>
+        <w:t xml:space="preserve">resources were created by the Wizard, these resources will be deployed to a brand new set of folders denoted by the language code. In the above example, </w:t>
+      </w:r>
+      <w:r>
+        <w:rPr>
+          <w:b/>
+          <w:bCs/>
+          <w:color w:val="FF9933"/>
+        </w:rPr>
+        <w:t>Thai (th)</w:t>
+      </w:r>
+      <w:r>
+        <w:rPr>
+          <w:color w:val="FF9933"/>
+        </w:rPr>
+        <w:t xml:space="preserve"> </w:t>
+      </w:r>
+      <w:r>
+        <w:t>resources were created and will be deployed to a set of new ‘</w:t>
+      </w:r>
+      <w:r>
+        <w:rPr>
+          <w:b/>
+          <w:bCs/>
+          <w:color w:val="FF9933"/>
+        </w:rPr>
+        <w:t>th</w:t>
+      </w:r>
+      <w:r>
+        <w:t>’ folders located in \Web\bin and \Worker\</w:t>
+      </w:r>
+    </w:p>
+    <w:p>
+      <w:pPr>
+        <w:pStyle w:val="SAGEBodyText"/>
+      </w:pPr>
+      <w:r>
+        <w:t xml:space="preserve">If existing Sage 300 resources in the officially supported langauges (English, French, Spanish, Chinese – Traditional and Chinese – Simplified) were altered by our partners, these resource assemblies will </w:t>
+      </w:r>
+      <w:r>
+        <w:rPr>
+          <w:b/>
+          <w:bCs/>
+        </w:rPr>
+        <w:t>OVERWRITE</w:t>
+      </w:r>
+      <w:r>
+        <w:t xml:space="preserve"> the currently installed resource assemblies.</w:t>
+      </w:r>
+    </w:p>
+    <w:p>
+      <w:pPr>
+        <w:pStyle w:val="SAGEBodyText"/>
+      </w:pPr>
+    </w:p>
+    <w:p>
+      <w:pPr>
+        <w:pStyle w:val="SAGEBodyText"/>
+      </w:pPr>
+    </w:p>
     <w:sectPr>
-      <w:headerReference w:type="even" r:id="rId20"/>
-      <w:headerReference w:type="default" r:id="rId21"/>
-      <w:footerReference w:type="even" r:id="rId22"/>
-      <w:footerReference w:type="default" r:id="rId23"/>
-      <w:headerReference w:type="first" r:id="rId24"/>
-      <w:footerReference w:type="first" r:id="rId25"/>
+      <w:headerReference w:type="even" r:id="rId22"/>
+      <w:headerReference w:type="default" r:id="rId23"/>
+      <w:footerReference w:type="even" r:id="rId24"/>
+      <w:footerReference w:type="default" r:id="rId25"/>
+      <w:headerReference w:type="first" r:id="rId26"/>
+      <w:footerReference w:type="first" r:id="rId27"/>
       <w:pgSz w:w="12242" w:h="15842" w:code="1"/>
       <w:pgMar w:top="709" w:right="1440" w:bottom="1701" w:left="1584" w:header="624" w:footer="397" w:gutter="0"/>
       <w:cols w:space="708"/>
@@ -3280,7 +4970,6 @@
               <w:docPartUnique/>
             </w:docPartObj>
           </w:sdtPr>
-          <w:sdtEndPr/>
           <w:sdtContent>
             <w:p>
               <w:pPr>
@@ -3449,7 +5138,6 @@
               <w:docPartUnique/>
             </w:docPartObj>
           </w:sdtPr>
-          <w:sdtEndPr/>
           <w:sdtContent>
             <w:p>
               <w:pPr>
@@ -3688,7 +5376,7 @@
         <v:path o:extrusionok="f" gradientshapeok="t" o:connecttype="rect"/>
         <o:lock v:ext="edit" aspectratio="t"/>
       </v:shapetype>
-      <v:shape id="_x0000_i1031" type="#_x0000_t75" style="width:20.25pt;height:20.25pt" o:bullet="t">
+      <v:shape id="_x0000_i1087" type="#_x0000_t75" style="width:19.9pt;height:19.9pt" o:bullet="t">
         <v:imagedata r:id="rId1" o:title="clip_image001"/>
       </v:shape>
     </w:pict>
@@ -23651,7 +25339,7 @@
 </file>
 
 <file path=customXml/itemProps1.xml><?xml version="1.0" encoding="utf-8"?>
-<ds:datastoreItem xmlns:ds="http://schemas.openxmlformats.org/officeDocument/2006/customXml" ds:itemID="{66EC04E6-AF1E-459A-B7A5-DDD87156F0B9}">
+<ds:datastoreItem xmlns:ds="http://schemas.openxmlformats.org/officeDocument/2006/customXml" ds:itemID="{8869A51B-22C9-49C9-A83D-38B3C9962D11}">
   <ds:schemaRefs>
     <ds:schemaRef ds:uri="http://schemas.openxmlformats.org/officeDocument/2006/bibliography"/>
   </ds:schemaRefs>

</xml_diff>